<commit_message>
Updated according to Yan's comments.
</commit_message>
<xml_diff>
--- a/homework7/CS498_AMO_Homework7.docx
+++ b/homework7/CS498_AMO_Homework7.docx
@@ -1,6 +1,6 @@
 
 <file path=word/document.xml><?xml version="1.0" encoding="utf-8"?>
-<w:document xmlns:wpc="http://schemas.microsoft.com/office/word/2010/wordprocessingCanvas" xmlns:cx="http://schemas.microsoft.com/office/drawing/2014/chartex" xmlns:cx1="http://schemas.microsoft.com/office/drawing/2015/9/8/chartex" xmlns:cx2="http://schemas.microsoft.com/office/drawing/2015/10/21/chartex" xmlns:cx3="http://schemas.microsoft.com/office/drawing/2016/5/9/chartex" xmlns:cx4="http://schemas.microsoft.com/office/drawing/2016/5/10/chartex" xmlns:cx5="http://schemas.microsoft.com/office/drawing/2016/5/11/chartex" xmlns:cx6="http://schemas.microsoft.com/office/drawing/2016/5/12/chartex" xmlns:cx7="http://schemas.microsoft.com/office/drawing/2016/5/13/chartex" xmlns:cx8="http://schemas.microsoft.com/office/drawing/2016/5/14/chartex" xmlns:mc="http://schemas.openxmlformats.org/markup-compatibility/2006" xmlns:aink="http://schemas.microsoft.com/office/drawing/2016/ink" xmlns:am3d="http://schemas.microsoft.com/office/drawing/2017/model3d" xmlns:o="urn:schemas-microsoft-com:office:office" xmlns:r="http://schemas.openxmlformats.org/officeDocument/2006/relationships" xmlns:m="http://schemas.openxmlformats.org/officeDocument/2006/math" xmlns:v="urn:schemas-microsoft-com:vml" xmlns:wp14="http://schemas.microsoft.com/office/word/2010/wordprocessingDrawing" xmlns:wp="http://schemas.openxmlformats.org/drawingml/2006/wordprocessingDrawing" xmlns:w10="urn:schemas-microsoft-com:office:word" xmlns:w="http://schemas.openxmlformats.org/wordprocessingml/2006/main" xmlns:w14="http://schemas.microsoft.com/office/word/2010/wordml" xmlns:w15="http://schemas.microsoft.com/office/word/2012/wordml" xmlns:w16cid="http://schemas.microsoft.com/office/word/2016/wordml/cid" xmlns:w16se="http://schemas.microsoft.com/office/word/2015/wordml/symex" xmlns:wpg="http://schemas.microsoft.com/office/word/2010/wordprocessingGroup" xmlns:wpi="http://schemas.microsoft.com/office/word/2010/wordprocessingInk" xmlns:wne="http://schemas.microsoft.com/office/word/2006/wordml" xmlns:wps="http://schemas.microsoft.com/office/word/2010/wordprocessingShape" mc:Ignorable="w14 w15 w16se w16cid wp14">
+<w:document xmlns:wpc="http://schemas.microsoft.com/office/word/2010/wordprocessingCanvas" xmlns:cx="http://schemas.microsoft.com/office/drawing/2014/chartex" xmlns:cx1="http://schemas.microsoft.com/office/drawing/2015/9/8/chartex" xmlns:mc="http://schemas.openxmlformats.org/markup-compatibility/2006" xmlns:o="urn:schemas-microsoft-com:office:office" xmlns:r="http://schemas.openxmlformats.org/officeDocument/2006/relationships" xmlns:m="http://schemas.openxmlformats.org/officeDocument/2006/math" xmlns:v="urn:schemas-microsoft-com:vml" xmlns:wp14="http://schemas.microsoft.com/office/word/2010/wordprocessingDrawing" xmlns:wp="http://schemas.openxmlformats.org/drawingml/2006/wordprocessingDrawing" xmlns:w10="urn:schemas-microsoft-com:office:word" xmlns:w="http://schemas.openxmlformats.org/wordprocessingml/2006/main" xmlns:w14="http://schemas.microsoft.com/office/word/2010/wordml" xmlns:w15="http://schemas.microsoft.com/office/word/2012/wordml" xmlns:w16se="http://schemas.microsoft.com/office/word/2015/wordml/symex" xmlns:wpg="http://schemas.microsoft.com/office/word/2010/wordprocessingGroup" xmlns:wpi="http://schemas.microsoft.com/office/word/2010/wordprocessingInk" xmlns:wne="http://schemas.microsoft.com/office/word/2006/wordml" xmlns:wps="http://schemas.microsoft.com/office/word/2010/wordprocessingShape" mc:Ignorable="w14 w15 w16se wp14">
   <w:body>
     <w:p>
       <w:pPr>
@@ -562,7 +562,7 @@
           <w:color w:val="333333"/>
           <w:shd w:val="clear" w:color="auto" w:fill="FFFFFF"/>
         </w:rPr>
-        <w:t>1. If a word appears more than 42% of the documents will be considered as a stop word. This setting will produce the following stop words</w:t>
+        <w:t>1. If a word appears more than 42% of the documents will be considered as a stop word. This setting will produced the following stop words</w:t>
       </w:r>
       <w:r>
         <w:rPr>
@@ -1109,7 +1109,25 @@
           <w:color w:val="333333"/>
           <w:shd w:val="clear" w:color="auto" w:fill="FFFFFF"/>
         </w:rPr>
-        <w:t>'so', 'at', 'are', 'had', 'you', 'place', 'me', 'be', 'not', 'were', 'we'</w:t>
+        <w:t>'</w:t>
+      </w:r>
+      <w:proofErr w:type="gramStart"/>
+      <w:r>
+        <w:rPr>
+          <w:rFonts w:ascii="Arial Narrow" w:hAnsi="Arial Narrow" w:cstheme="majorHAnsi"/>
+          <w:color w:val="333333"/>
+          <w:shd w:val="clear" w:color="auto" w:fill="FFFFFF"/>
+        </w:rPr>
+        <w:t>so</w:t>
+      </w:r>
+      <w:proofErr w:type="gramEnd"/>
+      <w:r>
+        <w:rPr>
+          <w:rFonts w:ascii="Arial Narrow" w:hAnsi="Arial Narrow" w:cstheme="majorHAnsi"/>
+          <w:color w:val="333333"/>
+          <w:shd w:val="clear" w:color="auto" w:fill="FFFFFF"/>
+        </w:rPr>
+        <w:t>', 'at', 'are', 'had', 'you', 'place', 'me', 'be', 'not', 'were', 'we'</w:t>
       </w:r>
     </w:p>
     <w:p>
@@ -1792,7 +1810,7 @@
           <w:color w:val="333333"/>
           <w:szCs w:val="30"/>
         </w:rPr>
-        <w:t xml:space="preserve"> we excluded (</w:t>
+        <w:t xml:space="preserve"> we </w:t>
       </w:r>
       <w:r>
         <w:rPr>
@@ -1801,7 +1819,43 @@
           <w:color w:val="333333"/>
           <w:szCs w:val="30"/>
         </w:rPr>
-        <w:t>usually represents negative meaning</w:t>
+        <w:t>decided to keep it</w:t>
+      </w:r>
+      <w:r>
+        <w:rPr>
+          <w:rFonts w:ascii="Georgia" w:hAnsi="Georgia" w:cstheme="minorHAnsi"/>
+          <w:b w:val="0"/>
+          <w:color w:val="333333"/>
+          <w:szCs w:val="30"/>
+        </w:rPr>
+        <w:t xml:space="preserve"> (</w:t>
+      </w:r>
+      <w:r>
+        <w:rPr>
+          <w:rFonts w:ascii="Georgia" w:hAnsi="Georgia" w:cstheme="minorHAnsi"/>
+          <w:b w:val="0"/>
+          <w:color w:val="333333"/>
+          <w:szCs w:val="30"/>
+        </w:rPr>
+        <w:t>due to its</w:t>
+      </w:r>
+      <w:r>
+        <w:rPr>
+          <w:rFonts w:ascii="Georgia" w:hAnsi="Georgia" w:cstheme="minorHAnsi"/>
+          <w:b w:val="0"/>
+          <w:color w:val="333333"/>
+          <w:szCs w:val="30"/>
+        </w:rPr>
+        <w:t xml:space="preserve"> negative meaning</w:t>
+      </w:r>
+      <w:r>
+        <w:rPr>
+          <w:rFonts w:ascii="Georgia" w:hAnsi="Georgia" w:cstheme="minorHAnsi"/>
+          <w:b w:val="0"/>
+          <w:color w:val="333333"/>
+          <w:szCs w:val="30"/>
+        </w:rPr>
+        <w:t>, so excluded from the stop list</w:t>
       </w:r>
       <w:r>
         <w:rPr>
@@ -9368,404 +9422,6 @@
     </w:p>
     <w:p>
       <w:pPr>
-        <w:rPr>
-          <w:rFonts w:ascii="Helvetica Neue" w:eastAsia="Times New Roman" w:hAnsi="Helvetica Neue" w:cs="Times New Roman"/>
-          <w:b/>
-          <w:bCs/>
-          <w:color w:val="333333"/>
-          <w:sz w:val="30"/>
-          <w:szCs w:val="30"/>
-        </w:rPr>
-      </w:pPr>
-      <w:r>
-        <w:rPr>
-          <w:rFonts w:ascii="Helvetica Neue" w:hAnsi="Helvetica Neue"/>
-          <w:color w:val="333333"/>
-          <w:sz w:val="30"/>
-          <w:szCs w:val="30"/>
-        </w:rPr>
-        <w:lastRenderedPageBreak/>
-        <w:t>Page 5 Reviews with score (10 points)</w:t>
-      </w:r>
-    </w:p>
-    <w:p>
-      <w:pPr>
-        <w:rPr>
-          <w:rFonts w:ascii="Georgia" w:hAnsi="Georgia"/>
-          <w:color w:val="333333"/>
-          <w:shd w:val="clear" w:color="auto" w:fill="FFFFFF"/>
-        </w:rPr>
-      </w:pPr>
-      <w:r>
-        <w:rPr>
-          <w:rFonts w:ascii="Georgia" w:hAnsi="Georgia"/>
-          <w:color w:val="333333"/>
-          <w:shd w:val="clear" w:color="auto" w:fill="FFFFFF"/>
-        </w:rPr>
-        <w:t>Show the original reviews with the distance scores</w:t>
-      </w:r>
-    </w:p>
-    <w:p>
-      <w:pPr>
-        <w:rPr>
-          <w:rFonts w:ascii="Times New Roman" w:hAnsi="Times New Roman"/>
-        </w:rPr>
-      </w:pPr>
-    </w:p>
-    <w:p>
-      <w:pPr>
-        <w:pStyle w:val="NoSpacing"/>
-        <w:rPr>
-          <w:rFonts w:ascii="Arial Narrow" w:hAnsi="Arial Narrow"/>
-        </w:rPr>
-      </w:pPr>
-      <w:r>
-        <w:rPr>
-          <w:rFonts w:ascii="Arial Narrow" w:hAnsi="Arial Narrow"/>
-        </w:rPr>
-        <w:t>Your query is:  Horrible customer service</w:t>
-      </w:r>
-    </w:p>
-    <w:p>
-      <w:pPr>
-        <w:pStyle w:val="NoSpacing"/>
-        <w:rPr>
-          <w:rFonts w:ascii="Arial Narrow" w:hAnsi="Arial Narrow"/>
-        </w:rPr>
-      </w:pPr>
-    </w:p>
-    <w:p>
-      <w:pPr>
-        <w:pStyle w:val="NoSpacing"/>
-        <w:rPr>
-          <w:rFonts w:ascii="Arial Narrow" w:hAnsi="Arial Narrow"/>
-          <w:noProof/>
-        </w:rPr>
-      </w:pPr>
-      <w:r>
-        <w:rPr>
-          <w:rFonts w:ascii="Arial Narrow" w:hAnsi="Arial Narrow"/>
-          <w:noProof/>
-        </w:rPr>
-        <w:t xml:space="preserve">5  closest results: </w:t>
-      </w:r>
-    </w:p>
-    <w:p>
-      <w:pPr>
-        <w:pStyle w:val="NoSpacing"/>
-        <w:rPr>
-          <w:rFonts w:ascii="Arial Narrow" w:hAnsi="Arial Narrow"/>
-          <w:noProof/>
-        </w:rPr>
-      </w:pPr>
-      <w:r>
-        <w:rPr>
-          <w:rFonts w:ascii="Arial Narrow" w:hAnsi="Arial Narrow"/>
-          <w:b/>
-          <w:noProof/>
-        </w:rPr>
-        <w:t>review # 1 , cosine distance:  0.6299  :</w:t>
-      </w:r>
-      <w:r>
-        <w:rPr>
-          <w:rFonts w:ascii="Arial Narrow" w:hAnsi="Arial Narrow"/>
-          <w:noProof/>
-        </w:rPr>
-        <w:t xml:space="preserve">  </w:t>
-      </w:r>
-    </w:p>
-    <w:p>
-      <w:pPr>
-        <w:pStyle w:val="NoSpacing"/>
-        <w:rPr>
-          <w:rFonts w:ascii="Arial Narrow" w:hAnsi="Arial Narrow"/>
-          <w:noProof/>
-        </w:rPr>
-      </w:pPr>
-      <w:r>
-        <w:rPr>
-          <w:rFonts w:ascii="Arial Narrow" w:hAnsi="Arial Narrow"/>
-          <w:noProof/>
-        </w:rPr>
-        <w:t>rogers ...</w:t>
-      </w:r>
-    </w:p>
-    <w:p>
-      <w:pPr>
-        <w:pStyle w:val="NoSpacing"/>
-        <w:rPr>
-          <w:rFonts w:ascii="Arial Narrow" w:hAnsi="Arial Narrow"/>
-          <w:noProof/>
-        </w:rPr>
-      </w:pPr>
-      <w:r>
-        <w:rPr>
-          <w:rFonts w:ascii="Arial Narrow" w:hAnsi="Arial Narrow"/>
-          <w:noProof/>
-        </w:rPr>
-        <w:t>1) is over priced</w:t>
-      </w:r>
-    </w:p>
-    <w:p>
-      <w:pPr>
-        <w:pStyle w:val="NoSpacing"/>
-        <w:rPr>
-          <w:rFonts w:ascii="Arial Narrow" w:hAnsi="Arial Narrow"/>
-          <w:noProof/>
-        </w:rPr>
-      </w:pPr>
-      <w:r>
-        <w:rPr>
-          <w:rFonts w:ascii="Arial Narrow" w:hAnsi="Arial Narrow"/>
-          <w:noProof/>
-        </w:rPr>
-        <w:t>2) have horrible customer service</w:t>
-      </w:r>
-    </w:p>
-    <w:p>
-      <w:pPr>
-        <w:pStyle w:val="NoSpacing"/>
-        <w:rPr>
-          <w:rFonts w:ascii="Arial Narrow" w:hAnsi="Arial Narrow"/>
-          <w:noProof/>
-        </w:rPr>
-      </w:pPr>
-      <w:r>
-        <w:rPr>
-          <w:rFonts w:ascii="Arial Narrow" w:hAnsi="Arial Narrow"/>
-          <w:noProof/>
-        </w:rPr>
-        <w:t>3) faulty and incorrect billing</w:t>
-      </w:r>
-    </w:p>
-    <w:p>
-      <w:pPr>
-        <w:pStyle w:val="NoSpacing"/>
-        <w:rPr>
-          <w:rFonts w:ascii="Arial Narrow" w:hAnsi="Arial Narrow"/>
-          <w:noProof/>
-        </w:rPr>
-      </w:pPr>
-      <w:r>
-        <w:rPr>
-          <w:rFonts w:ascii="Arial Narrow" w:hAnsi="Arial Narrow"/>
-          <w:noProof/>
-        </w:rPr>
-        <w:t>4) poor customer service</w:t>
-      </w:r>
-    </w:p>
-    <w:p>
-      <w:pPr>
-        <w:pStyle w:val="NoSpacing"/>
-        <w:rPr>
-          <w:rFonts w:ascii="Arial Narrow" w:hAnsi="Arial Narrow"/>
-          <w:noProof/>
-        </w:rPr>
-      </w:pPr>
-      <w:r>
-        <w:rPr>
-          <w:rFonts w:ascii="Arial Narrow" w:hAnsi="Arial Narrow"/>
-          <w:noProof/>
-        </w:rPr>
-        <w:t>5) not enough options</w:t>
-      </w:r>
-    </w:p>
-    <w:p>
-      <w:pPr>
-        <w:pStyle w:val="NoSpacing"/>
-        <w:rPr>
-          <w:rFonts w:ascii="Arial Narrow" w:hAnsi="Arial Narrow"/>
-          <w:noProof/>
-        </w:rPr>
-      </w:pPr>
-      <w:r>
-        <w:rPr>
-          <w:rFonts w:ascii="Arial Narrow" w:hAnsi="Arial Narrow"/>
-          <w:noProof/>
-        </w:rPr>
-        <w:t>6) never arrive for an appointment</w:t>
-      </w:r>
-    </w:p>
-    <w:p>
-      <w:pPr>
-        <w:pStyle w:val="NoSpacing"/>
-        <w:rPr>
-          <w:rFonts w:ascii="Arial Narrow" w:hAnsi="Arial Narrow"/>
-          <w:noProof/>
-        </w:rPr>
-      </w:pPr>
-      <w:r>
-        <w:rPr>
-          <w:rFonts w:ascii="Arial Narrow" w:hAnsi="Arial Narrow"/>
-          <w:b/>
-          <w:noProof/>
-        </w:rPr>
-        <w:t>review # 2 , cosine distance:  0.4576  :</w:t>
-      </w:r>
-      <w:r>
-        <w:rPr>
-          <w:rFonts w:ascii="Arial Narrow" w:hAnsi="Arial Narrow"/>
-          <w:noProof/>
-        </w:rPr>
-        <w:t xml:space="preserve">  </w:t>
-      </w:r>
-    </w:p>
-    <w:p>
-      <w:pPr>
-        <w:pStyle w:val="NoSpacing"/>
-        <w:rPr>
-          <w:rFonts w:ascii="Arial Narrow" w:hAnsi="Arial Narrow"/>
-          <w:noProof/>
-        </w:rPr>
-      </w:pPr>
-      <w:r>
-        <w:rPr>
-          <w:rFonts w:ascii="Arial Narrow" w:hAnsi="Arial Narrow"/>
-          <w:noProof/>
-        </w:rPr>
-        <w:t>horrible service, horrible customer service, and horrible quality of service!  do not waste your time or money using this company for your pool needs.  dan (602)363-8267 broke my pool filtration syst</w:t>
-      </w:r>
-    </w:p>
-    <w:p>
-      <w:pPr>
-        <w:pStyle w:val="NoSpacing"/>
-        <w:rPr>
-          <w:rFonts w:ascii="Arial Narrow" w:hAnsi="Arial Narrow"/>
-          <w:b/>
-          <w:noProof/>
-        </w:rPr>
-      </w:pPr>
-      <w:r>
-        <w:rPr>
-          <w:rFonts w:ascii="Arial Narrow" w:hAnsi="Arial Narrow"/>
-          <w:b/>
-          <w:noProof/>
-        </w:rPr>
-        <w:t xml:space="preserve">review # 3 , cosine distance:  0.4444  :  </w:t>
-      </w:r>
-    </w:p>
-    <w:p>
-      <w:pPr>
-        <w:pStyle w:val="NoSpacing"/>
-        <w:rPr>
-          <w:rFonts w:ascii="Arial Narrow" w:hAnsi="Arial Narrow"/>
-          <w:noProof/>
-        </w:rPr>
-      </w:pPr>
-      <w:r>
-        <w:rPr>
-          <w:rFonts w:ascii="Arial Narrow" w:hAnsi="Arial Narrow"/>
-          <w:noProof/>
-        </w:rPr>
-        <w:t>service was horrible came with a major attitude. payed 30 for lasagna and was no where worth it. won't ever be going back and will never recommend this place. was treated absolutely horrible. horribl</w:t>
-      </w:r>
-    </w:p>
-    <w:p>
-      <w:pPr>
-        <w:pStyle w:val="NoSpacing"/>
-        <w:rPr>
-          <w:rFonts w:ascii="Arial Narrow" w:hAnsi="Arial Narrow"/>
-          <w:b/>
-          <w:noProof/>
-        </w:rPr>
-      </w:pPr>
-      <w:r>
-        <w:rPr>
-          <w:rFonts w:ascii="Arial Narrow" w:hAnsi="Arial Narrow"/>
-          <w:b/>
-          <w:noProof/>
-        </w:rPr>
-        <w:t xml:space="preserve">review # 4 , cosine distance:  0.3849  :  </w:t>
-      </w:r>
-    </w:p>
-    <w:p>
-      <w:pPr>
-        <w:pStyle w:val="NoSpacing"/>
-        <w:rPr>
-          <w:rFonts w:ascii="Arial Narrow" w:hAnsi="Arial Narrow"/>
-          <w:noProof/>
-        </w:rPr>
-      </w:pPr>
-      <w:r>
-        <w:rPr>
-          <w:rFonts w:ascii="Arial Narrow" w:hAnsi="Arial Narrow"/>
-          <w:noProof/>
-        </w:rPr>
-        <w:t>customer service was super bad. the pizza was cold by the time they delivered it to me.</w:t>
-      </w:r>
-    </w:p>
-    <w:p>
-      <w:pPr>
-        <w:pStyle w:val="NoSpacing"/>
-        <w:rPr>
-          <w:rFonts w:ascii="Arial Narrow" w:hAnsi="Arial Narrow"/>
-          <w:b/>
-          <w:noProof/>
-        </w:rPr>
-      </w:pPr>
-      <w:r>
-        <w:rPr>
-          <w:rFonts w:ascii="Arial Narrow" w:hAnsi="Arial Narrow"/>
-          <w:b/>
-          <w:noProof/>
-        </w:rPr>
-        <w:t xml:space="preserve">review # 5 , cosine distance:  0.3790  :  </w:t>
-      </w:r>
-    </w:p>
-    <w:p>
-      <w:pPr>
-        <w:pStyle w:val="NoSpacing"/>
-        <w:rPr>
-          <w:rFonts w:ascii="Arial Narrow" w:hAnsi="Arial Narrow"/>
-          <w:noProof/>
-        </w:rPr>
-      </w:pPr>
-      <w:r>
-        <w:rPr>
-          <w:rFonts w:ascii="Arial Narrow" w:hAnsi="Arial Narrow"/>
-          <w:noProof/>
-        </w:rPr>
-        <w:t>went to marca today to get a haircut and was given a great service both by front desk - customer service and by georgia, girl who did my hair. i guess i got lucky with her as she has years of experie</w:t>
-      </w:r>
-    </w:p>
-    <w:p>
-      <w:pPr>
-        <w:pStyle w:val="NoSpacing"/>
-        <w:rPr>
-          <w:rFonts w:ascii="Arial Narrow" w:hAnsi="Arial Narrow"/>
-        </w:rPr>
-      </w:pPr>
-    </w:p>
-    <w:p>
-      <w:pPr>
-        <w:pStyle w:val="NoSpacing"/>
-        <w:rPr>
-          <w:rFonts w:ascii="Arial Narrow" w:hAnsi="Arial Narrow"/>
-        </w:rPr>
-      </w:pPr>
-      <w:r>
-        <w:rPr>
-          <w:rFonts w:ascii="Arial Narrow" w:hAnsi="Arial Narrow"/>
-        </w:rPr>
-        <w:t>Accuracy is 0.8</w:t>
-      </w:r>
-      <w:proofErr w:type="gramStart"/>
-      <w:r>
-        <w:rPr>
-          <w:rFonts w:ascii="Arial Narrow" w:hAnsi="Arial Narrow"/>
-        </w:rPr>
-        <w:t>,  4</w:t>
-      </w:r>
-      <w:proofErr w:type="gramEnd"/>
-      <w:r>
-        <w:rPr>
-          <w:rFonts w:ascii="Arial Narrow" w:hAnsi="Arial Narrow"/>
-        </w:rPr>
-        <w:t xml:space="preserve"> out of total matched 5 are correct</w:t>
-      </w:r>
-    </w:p>
-    <w:p>
-      <w:pPr>
         <w:pStyle w:val="Heading4"/>
         <w:shd w:val="clear" w:color="auto" w:fill="FFFFFF"/>
         <w:spacing w:before="165" w:beforeAutospacing="0" w:after="165" w:afterAutospacing="0"/>
@@ -9776,6 +9432,468 @@
           <w:szCs w:val="30"/>
         </w:rPr>
       </w:pPr>
+      <w:r>
+        <w:rPr>
+          <w:rFonts w:ascii="Helvetica Neue" w:hAnsi="Helvetica Neue"/>
+          <w:color w:val="333333"/>
+          <w:sz w:val="30"/>
+          <w:szCs w:val="30"/>
+        </w:rPr>
+        <w:lastRenderedPageBreak/>
+        <w:t>Page 5 Reviews with score (10 points)</w:t>
+      </w:r>
+    </w:p>
+    <w:p>
+      <w:pPr>
+        <w:rPr>
+          <w:rFonts w:ascii="Georgia" w:hAnsi="Georgia"/>
+          <w:color w:val="333333"/>
+          <w:shd w:val="clear" w:color="auto" w:fill="FFFFFF"/>
+        </w:rPr>
+      </w:pPr>
+      <w:r>
+        <w:rPr>
+          <w:rFonts w:ascii="Georgia" w:hAnsi="Georgia"/>
+          <w:color w:val="333333"/>
+          <w:shd w:val="clear" w:color="auto" w:fill="FFFFFF"/>
+        </w:rPr>
+        <w:t>Show the original reviews with the distance scores</w:t>
+      </w:r>
+      <w:r>
+        <w:rPr>
+          <w:rFonts w:ascii="Georgia" w:hAnsi="Georgia"/>
+          <w:color w:val="333333"/>
+          <w:shd w:val="clear" w:color="auto" w:fill="FFFFFF"/>
+        </w:rPr>
+        <w:t xml:space="preserve"> (</w:t>
+      </w:r>
+      <w:proofErr w:type="spellStart"/>
+      <w:r>
+        <w:rPr>
+          <w:rFonts w:ascii="Georgia" w:hAnsi="Georgia"/>
+          <w:color w:val="333333"/>
+          <w:shd w:val="clear" w:color="auto" w:fill="FFFFFF"/>
+        </w:rPr>
+        <w:t>sklearn</w:t>
+      </w:r>
+      <w:proofErr w:type="spellEnd"/>
+      <w:r>
+        <w:rPr>
+          <w:rFonts w:ascii="Georgia" w:hAnsi="Georgia"/>
+          <w:color w:val="333333"/>
+          <w:shd w:val="clear" w:color="auto" w:fill="FFFFFF"/>
+        </w:rPr>
+        <w:t xml:space="preserve"> </w:t>
+      </w:r>
+      <w:r>
+        <w:rPr>
+          <w:rFonts w:ascii="Georgia" w:hAnsi="Georgia"/>
+          <w:color w:val="333333"/>
+          <w:shd w:val="clear" w:color="auto" w:fill="FFFFFF"/>
+        </w:rPr>
+        <w:t xml:space="preserve">returned distance values represent smaller the better match. So we convert it back to cosine distance </w:t>
+      </w:r>
+      <w:r>
+        <w:rPr>
+          <w:rFonts w:ascii="Georgia" w:hAnsi="Georgia"/>
+          <w:color w:val="333333"/>
+          <w:shd w:val="clear" w:color="auto" w:fill="FFFFFF"/>
+        </w:rPr>
+        <w:t xml:space="preserve">for printing </w:t>
+      </w:r>
+      <w:r>
+        <w:rPr>
+          <w:rFonts w:ascii="Georgia" w:hAnsi="Georgia"/>
+          <w:color w:val="333333"/>
+          <w:shd w:val="clear" w:color="auto" w:fill="FFFFFF"/>
+        </w:rPr>
+        <w:t xml:space="preserve">– larger </w:t>
+      </w:r>
+      <w:r>
+        <w:rPr>
+          <w:rFonts w:ascii="Georgia" w:hAnsi="Georgia"/>
+          <w:color w:val="333333"/>
+          <w:shd w:val="clear" w:color="auto" w:fill="FFFFFF"/>
+        </w:rPr>
+        <w:t xml:space="preserve">value means </w:t>
+      </w:r>
+      <w:r>
+        <w:rPr>
+          <w:rFonts w:ascii="Georgia" w:hAnsi="Georgia"/>
+          <w:color w:val="333333"/>
+          <w:shd w:val="clear" w:color="auto" w:fill="FFFFFF"/>
+        </w:rPr>
+        <w:t>the closer match</w:t>
+      </w:r>
+      <w:bookmarkStart w:id="0" w:name="_GoBack"/>
+      <w:bookmarkEnd w:id="0"/>
+      <w:r>
+        <w:rPr>
+          <w:rFonts w:ascii="Georgia" w:hAnsi="Georgia"/>
+          <w:color w:val="333333"/>
+          <w:shd w:val="clear" w:color="auto" w:fill="FFFFFF"/>
+        </w:rPr>
+        <w:t>)</w:t>
+      </w:r>
+    </w:p>
+    <w:p>
+      <w:pPr>
+        <w:rPr>
+          <w:rFonts w:ascii="Times New Roman" w:hAnsi="Times New Roman"/>
+        </w:rPr>
+      </w:pPr>
+    </w:p>
+    <w:p>
+      <w:pPr>
+        <w:pStyle w:val="NoSpacing"/>
+        <w:rPr>
+          <w:rFonts w:ascii="Arial Narrow" w:hAnsi="Arial Narrow"/>
+        </w:rPr>
+      </w:pPr>
+      <w:r>
+        <w:rPr>
+          <w:rFonts w:ascii="Arial Narrow" w:hAnsi="Arial Narrow"/>
+        </w:rPr>
+        <w:t>Your query is:  Horrible customer service</w:t>
+      </w:r>
+    </w:p>
+    <w:p>
+      <w:pPr>
+        <w:pStyle w:val="NoSpacing"/>
+        <w:rPr>
+          <w:rFonts w:ascii="Arial Narrow" w:hAnsi="Arial Narrow"/>
+        </w:rPr>
+      </w:pPr>
+    </w:p>
+    <w:p>
+      <w:pPr>
+        <w:pStyle w:val="NoSpacing"/>
+        <w:rPr>
+          <w:rFonts w:ascii="Arial Narrow" w:hAnsi="Arial Narrow"/>
+          <w:noProof/>
+        </w:rPr>
+      </w:pPr>
+      <w:r>
+        <w:rPr>
+          <w:rFonts w:ascii="Arial Narrow" w:hAnsi="Arial Narrow"/>
+          <w:noProof/>
+        </w:rPr>
+        <w:t xml:space="preserve">5  closest results: </w:t>
+      </w:r>
+    </w:p>
+    <w:p>
+      <w:pPr>
+        <w:pStyle w:val="NoSpacing"/>
+        <w:rPr>
+          <w:rFonts w:ascii="Arial Narrow" w:hAnsi="Arial Narrow"/>
+          <w:noProof/>
+        </w:rPr>
+      </w:pPr>
+      <w:r>
+        <w:rPr>
+          <w:rFonts w:ascii="Arial Narrow" w:hAnsi="Arial Narrow"/>
+          <w:b/>
+          <w:noProof/>
+        </w:rPr>
+        <w:t>review # 1 , cosine distance:  0.6299  :</w:t>
+      </w:r>
+      <w:r>
+        <w:rPr>
+          <w:rFonts w:ascii="Arial Narrow" w:hAnsi="Arial Narrow"/>
+          <w:noProof/>
+        </w:rPr>
+        <w:t xml:space="preserve">  </w:t>
+      </w:r>
+    </w:p>
+    <w:p>
+      <w:pPr>
+        <w:pStyle w:val="NoSpacing"/>
+        <w:rPr>
+          <w:rFonts w:ascii="Arial Narrow" w:hAnsi="Arial Narrow"/>
+          <w:noProof/>
+        </w:rPr>
+      </w:pPr>
+      <w:r>
+        <w:rPr>
+          <w:rFonts w:ascii="Arial Narrow" w:hAnsi="Arial Narrow"/>
+          <w:noProof/>
+        </w:rPr>
+        <w:t>rogers ...</w:t>
+      </w:r>
+    </w:p>
+    <w:p>
+      <w:pPr>
+        <w:pStyle w:val="NoSpacing"/>
+        <w:rPr>
+          <w:rFonts w:ascii="Arial Narrow" w:hAnsi="Arial Narrow"/>
+          <w:noProof/>
+        </w:rPr>
+      </w:pPr>
+      <w:r>
+        <w:rPr>
+          <w:rFonts w:ascii="Arial Narrow" w:hAnsi="Arial Narrow"/>
+          <w:noProof/>
+        </w:rPr>
+        <w:t>1) is over priced</w:t>
+      </w:r>
+    </w:p>
+    <w:p>
+      <w:pPr>
+        <w:pStyle w:val="NoSpacing"/>
+        <w:rPr>
+          <w:rFonts w:ascii="Arial Narrow" w:hAnsi="Arial Narrow"/>
+          <w:noProof/>
+        </w:rPr>
+      </w:pPr>
+      <w:r>
+        <w:rPr>
+          <w:rFonts w:ascii="Arial Narrow" w:hAnsi="Arial Narrow"/>
+          <w:noProof/>
+        </w:rPr>
+        <w:t>2) have horrible customer service</w:t>
+      </w:r>
+    </w:p>
+    <w:p>
+      <w:pPr>
+        <w:pStyle w:val="NoSpacing"/>
+        <w:rPr>
+          <w:rFonts w:ascii="Arial Narrow" w:hAnsi="Arial Narrow"/>
+          <w:noProof/>
+        </w:rPr>
+      </w:pPr>
+      <w:r>
+        <w:rPr>
+          <w:rFonts w:ascii="Arial Narrow" w:hAnsi="Arial Narrow"/>
+          <w:noProof/>
+        </w:rPr>
+        <w:t>3) faulty and incorrect billing</w:t>
+      </w:r>
+    </w:p>
+    <w:p>
+      <w:pPr>
+        <w:pStyle w:val="NoSpacing"/>
+        <w:rPr>
+          <w:rFonts w:ascii="Arial Narrow" w:hAnsi="Arial Narrow"/>
+          <w:noProof/>
+        </w:rPr>
+      </w:pPr>
+      <w:r>
+        <w:rPr>
+          <w:rFonts w:ascii="Arial Narrow" w:hAnsi="Arial Narrow"/>
+          <w:noProof/>
+        </w:rPr>
+        <w:t>4) poor customer service</w:t>
+      </w:r>
+    </w:p>
+    <w:p>
+      <w:pPr>
+        <w:pStyle w:val="NoSpacing"/>
+        <w:rPr>
+          <w:rFonts w:ascii="Arial Narrow" w:hAnsi="Arial Narrow"/>
+          <w:noProof/>
+        </w:rPr>
+      </w:pPr>
+      <w:r>
+        <w:rPr>
+          <w:rFonts w:ascii="Arial Narrow" w:hAnsi="Arial Narrow"/>
+          <w:noProof/>
+        </w:rPr>
+        <w:t>5) not enough options</w:t>
+      </w:r>
+    </w:p>
+    <w:p>
+      <w:pPr>
+        <w:pStyle w:val="NoSpacing"/>
+        <w:rPr>
+          <w:rFonts w:ascii="Arial Narrow" w:hAnsi="Arial Narrow"/>
+          <w:noProof/>
+        </w:rPr>
+      </w:pPr>
+      <w:r>
+        <w:rPr>
+          <w:rFonts w:ascii="Arial Narrow" w:hAnsi="Arial Narrow"/>
+          <w:noProof/>
+        </w:rPr>
+        <w:t>6) never arrive for an appointment</w:t>
+      </w:r>
+    </w:p>
+    <w:p>
+      <w:pPr>
+        <w:pStyle w:val="NoSpacing"/>
+        <w:rPr>
+          <w:rFonts w:ascii="Arial Narrow" w:hAnsi="Arial Narrow"/>
+          <w:noProof/>
+        </w:rPr>
+      </w:pPr>
+      <w:r>
+        <w:rPr>
+          <w:rFonts w:ascii="Arial Narrow" w:hAnsi="Arial Narrow"/>
+          <w:b/>
+          <w:noProof/>
+        </w:rPr>
+        <w:t>review # 2 , cosine distance:  0.4576  :</w:t>
+      </w:r>
+      <w:r>
+        <w:rPr>
+          <w:rFonts w:ascii="Arial Narrow" w:hAnsi="Arial Narrow"/>
+          <w:noProof/>
+        </w:rPr>
+        <w:t xml:space="preserve">  </w:t>
+      </w:r>
+    </w:p>
+    <w:p>
+      <w:pPr>
+        <w:pStyle w:val="NoSpacing"/>
+        <w:rPr>
+          <w:rFonts w:ascii="Arial Narrow" w:hAnsi="Arial Narrow"/>
+          <w:noProof/>
+        </w:rPr>
+      </w:pPr>
+      <w:r>
+        <w:rPr>
+          <w:rFonts w:ascii="Arial Narrow" w:hAnsi="Arial Narrow"/>
+          <w:noProof/>
+        </w:rPr>
+        <w:t>horrible service, horrible customer service, and horrible quality of service!  do not waste your time or money using this company for your pool needs.  dan (602)363-8267 broke my pool filtration syst</w:t>
+      </w:r>
+    </w:p>
+    <w:p>
+      <w:pPr>
+        <w:pStyle w:val="NoSpacing"/>
+        <w:rPr>
+          <w:rFonts w:ascii="Arial Narrow" w:hAnsi="Arial Narrow"/>
+          <w:b/>
+          <w:noProof/>
+        </w:rPr>
+      </w:pPr>
+      <w:r>
+        <w:rPr>
+          <w:rFonts w:ascii="Arial Narrow" w:hAnsi="Arial Narrow"/>
+          <w:b/>
+          <w:noProof/>
+        </w:rPr>
+        <w:t xml:space="preserve">review # 3 , cosine distance:  0.4444  :  </w:t>
+      </w:r>
+    </w:p>
+    <w:p>
+      <w:pPr>
+        <w:pStyle w:val="NoSpacing"/>
+        <w:rPr>
+          <w:rFonts w:ascii="Arial Narrow" w:hAnsi="Arial Narrow"/>
+          <w:noProof/>
+        </w:rPr>
+      </w:pPr>
+      <w:r>
+        <w:rPr>
+          <w:rFonts w:ascii="Arial Narrow" w:hAnsi="Arial Narrow"/>
+          <w:noProof/>
+        </w:rPr>
+        <w:t>service was horrible came with a major attitude. payed 30 for lasagna and was no where worth it. won't ever be going back and will never recommend this place. was treated absolutely horrible. horribl</w:t>
+      </w:r>
+    </w:p>
+    <w:p>
+      <w:pPr>
+        <w:pStyle w:val="NoSpacing"/>
+        <w:rPr>
+          <w:rFonts w:ascii="Arial Narrow" w:hAnsi="Arial Narrow"/>
+          <w:b/>
+          <w:noProof/>
+        </w:rPr>
+      </w:pPr>
+      <w:r>
+        <w:rPr>
+          <w:rFonts w:ascii="Arial Narrow" w:hAnsi="Arial Narrow"/>
+          <w:b/>
+          <w:noProof/>
+        </w:rPr>
+        <w:t xml:space="preserve">review # 4 , cosine distance:  0.3849  :  </w:t>
+      </w:r>
+    </w:p>
+    <w:p>
+      <w:pPr>
+        <w:pStyle w:val="NoSpacing"/>
+        <w:rPr>
+          <w:rFonts w:ascii="Arial Narrow" w:hAnsi="Arial Narrow"/>
+          <w:noProof/>
+        </w:rPr>
+      </w:pPr>
+      <w:r>
+        <w:rPr>
+          <w:rFonts w:ascii="Arial Narrow" w:hAnsi="Arial Narrow"/>
+          <w:noProof/>
+        </w:rPr>
+        <w:t>customer service was super bad. the pizza was cold by the time they delivered it to me.</w:t>
+      </w:r>
+    </w:p>
+    <w:p>
+      <w:pPr>
+        <w:pStyle w:val="NoSpacing"/>
+        <w:rPr>
+          <w:rFonts w:ascii="Arial Narrow" w:hAnsi="Arial Narrow"/>
+          <w:b/>
+          <w:noProof/>
+        </w:rPr>
+      </w:pPr>
+      <w:r>
+        <w:rPr>
+          <w:rFonts w:ascii="Arial Narrow" w:hAnsi="Arial Narrow"/>
+          <w:b/>
+          <w:noProof/>
+        </w:rPr>
+        <w:t xml:space="preserve">review # 5 , cosine distance:  0.3790  :  </w:t>
+      </w:r>
+    </w:p>
+    <w:p>
+      <w:pPr>
+        <w:pStyle w:val="NoSpacing"/>
+        <w:rPr>
+          <w:rFonts w:ascii="Arial Narrow" w:hAnsi="Arial Narrow"/>
+          <w:noProof/>
+        </w:rPr>
+      </w:pPr>
+      <w:r>
+        <w:rPr>
+          <w:rFonts w:ascii="Arial Narrow" w:hAnsi="Arial Narrow"/>
+          <w:noProof/>
+        </w:rPr>
+        <w:t>went to marca today to get a haircut and was given a great service both by front desk - customer service and by georgia, girl who did my hair. i guess i got lucky with her as she has years of experie</w:t>
+      </w:r>
+    </w:p>
+    <w:p>
+      <w:pPr>
+        <w:pStyle w:val="NoSpacing"/>
+        <w:rPr>
+          <w:rFonts w:ascii="Arial Narrow" w:hAnsi="Arial Narrow"/>
+        </w:rPr>
+      </w:pPr>
+    </w:p>
+    <w:p>
+      <w:pPr>
+        <w:pStyle w:val="NoSpacing"/>
+        <w:rPr>
+          <w:rFonts w:ascii="Arial Narrow" w:hAnsi="Arial Narrow"/>
+        </w:rPr>
+      </w:pPr>
+      <w:r>
+        <w:rPr>
+          <w:rFonts w:ascii="Arial Narrow" w:hAnsi="Arial Narrow"/>
+        </w:rPr>
+        <w:t>Accuracy is 0.8</w:t>
+      </w:r>
+      <w:proofErr w:type="gramStart"/>
+      <w:r>
+        <w:rPr>
+          <w:rFonts w:ascii="Arial Narrow" w:hAnsi="Arial Narrow"/>
+        </w:rPr>
+        <w:t>,  4</w:t>
+      </w:r>
+      <w:proofErr w:type="gramEnd"/>
+      <w:r>
+        <w:rPr>
+          <w:rFonts w:ascii="Arial Narrow" w:hAnsi="Arial Narrow"/>
+        </w:rPr>
+        <w:t xml:space="preserve"> out of total matched 5 are correct</w:t>
+      </w:r>
     </w:p>
     <w:p>
       <w:pPr>
@@ -9883,6 +10001,9 @@
     </w:p>
     <w:p>
       <w:pPr>
+        <w:pStyle w:val="Heading4"/>
+        <w:shd w:val="clear" w:color="auto" w:fill="FFFFFF"/>
+        <w:spacing w:before="165" w:beforeAutospacing="0" w:after="165" w:afterAutospacing="0"/>
         <w:rPr>
           <w:rFonts w:ascii="Helvetica Neue" w:hAnsi="Helvetica Neue"/>
           <w:color w:val="333333"/>
@@ -9893,6 +10014,9 @@
     </w:p>
     <w:p>
       <w:pPr>
+        <w:pStyle w:val="Heading4"/>
+        <w:shd w:val="clear" w:color="auto" w:fill="FFFFFF"/>
+        <w:spacing w:before="165" w:beforeAutospacing="0" w:after="165" w:afterAutospacing="0"/>
         <w:rPr>
           <w:rFonts w:ascii="Helvetica Neue" w:hAnsi="Helvetica Neue"/>
           <w:color w:val="333333"/>
@@ -9903,10 +10027,11 @@
     </w:p>
     <w:p>
       <w:pPr>
-        <w:rPr>
-          <w:rFonts w:ascii="Helvetica Neue" w:eastAsia="Times New Roman" w:hAnsi="Helvetica Neue" w:cs="Times New Roman"/>
-          <w:b/>
-          <w:bCs/>
+        <w:pStyle w:val="Heading4"/>
+        <w:shd w:val="clear" w:color="auto" w:fill="FFFFFF"/>
+        <w:spacing w:before="165" w:beforeAutospacing="0" w:after="165" w:afterAutospacing="0"/>
+        <w:rPr>
+          <w:rFonts w:ascii="Helvetica Neue" w:hAnsi="Helvetica Neue"/>
           <w:color w:val="333333"/>
           <w:sz w:val="30"/>
           <w:szCs w:val="30"/>
@@ -9919,7 +10044,6 @@
           <w:sz w:val="30"/>
           <w:szCs w:val="30"/>
         </w:rPr>
-        <w:lastRenderedPageBreak/>
         <w:t>Page 6 Query results (10 points)</w:t>
       </w:r>
       <w:r>
@@ -10835,6 +10959,7 @@
           <w:szCs w:val="16"/>
           <w:shd w:val="clear" w:color="auto" w:fill="FFFFFF"/>
         </w:rPr>
+        <w:lastRenderedPageBreak/>
         <w:t>Accuracy is 0.8181818181818182 ,  9 out of total matched 11 are correct</w:t>
       </w:r>
     </w:p>
@@ -11686,7 +11811,29 @@
           <w:color w:val="333333"/>
           <w:shd w:val="clear" w:color="auto" w:fill="FFFFFF"/>
         </w:rPr>
-        <w:t xml:space="preserve">  Train accuracy is:  0.9994444444444445</w:t>
+        <w:t xml:space="preserve">  </w:t>
+      </w:r>
+      <w:proofErr w:type="gramStart"/>
+      <w:r>
+        <w:rPr>
+          <w:rFonts w:ascii="Georgia" w:eastAsiaTheme="minorHAnsi" w:hAnsi="Georgia" w:cstheme="minorBidi"/>
+          <w:b w:val="0"/>
+          <w:bCs w:val="0"/>
+          <w:color w:val="333333"/>
+          <w:shd w:val="clear" w:color="auto" w:fill="FFFFFF"/>
+        </w:rPr>
+        <w:t>Train</w:t>
+      </w:r>
+      <w:proofErr w:type="gramEnd"/>
+      <w:r>
+        <w:rPr>
+          <w:rFonts w:ascii="Georgia" w:eastAsiaTheme="minorHAnsi" w:hAnsi="Georgia" w:cstheme="minorBidi"/>
+          <w:b w:val="0"/>
+          <w:bCs w:val="0"/>
+          <w:color w:val="333333"/>
+          <w:shd w:val="clear" w:color="auto" w:fill="FFFFFF"/>
+        </w:rPr>
+        <w:t xml:space="preserve"> accuracy is:  0.9994444444444445</w:t>
       </w:r>
     </w:p>
     <w:p>
@@ -11699,6 +11846,671 @@
           <w:color w:val="333333"/>
           <w:sz w:val="30"/>
           <w:szCs w:val="30"/>
+        </w:rPr>
+      </w:pPr>
+    </w:p>
+    <w:p>
+      <w:pPr>
+        <w:pStyle w:val="NoSpacing"/>
+      </w:pPr>
+      <w:r>
+        <w:t>The following code allows using customized probability threshold for prediction.</w:t>
+      </w:r>
+    </w:p>
+    <w:p>
+      <w:pPr>
+        <w:pStyle w:val="NoSpacing"/>
+      </w:pPr>
+    </w:p>
+    <w:p>
+      <w:pPr>
+        <w:shd w:val="clear" w:color="auto" w:fill="FFFFFF"/>
+        <w:tabs>
+          <w:tab w:val="left" w:pos="916"/>
+          <w:tab w:val="left" w:pos="1832"/>
+          <w:tab w:val="left" w:pos="2748"/>
+          <w:tab w:val="left" w:pos="3664"/>
+          <w:tab w:val="left" w:pos="4580"/>
+          <w:tab w:val="left" w:pos="5496"/>
+          <w:tab w:val="left" w:pos="6412"/>
+          <w:tab w:val="left" w:pos="7328"/>
+          <w:tab w:val="left" w:pos="8244"/>
+          <w:tab w:val="left" w:pos="9160"/>
+          <w:tab w:val="left" w:pos="10076"/>
+          <w:tab w:val="left" w:pos="10992"/>
+          <w:tab w:val="left" w:pos="11908"/>
+          <w:tab w:val="left" w:pos="12824"/>
+          <w:tab w:val="left" w:pos="13740"/>
+          <w:tab w:val="left" w:pos="14656"/>
+        </w:tabs>
+        <w:rPr>
+          <w:rFonts w:ascii="Courier New" w:eastAsia="Times New Roman" w:hAnsi="Courier New" w:cs="Courier New"/>
+          <w:noProof/>
+          <w:color w:val="333333"/>
+          <w:sz w:val="18"/>
+          <w:szCs w:val="14"/>
+          <w:lang w:val="en-AU" w:eastAsia="zh-CN"/>
+        </w:rPr>
+      </w:pPr>
+      <w:r>
+        <w:rPr>
+          <w:rFonts w:ascii="Courier New" w:eastAsia="Times New Roman" w:hAnsi="Courier New" w:cs="Courier New"/>
+          <w:noProof/>
+          <w:color w:val="A71D5D"/>
+          <w:sz w:val="18"/>
+          <w:szCs w:val="14"/>
+          <w:lang w:val="en-AU" w:eastAsia="zh-CN"/>
+        </w:rPr>
+        <w:t xml:space="preserve">def </w:t>
+      </w:r>
+      <w:r>
+        <w:rPr>
+          <w:rFonts w:ascii="Courier New" w:eastAsia="Times New Roman" w:hAnsi="Courier New" w:cs="Courier New"/>
+          <w:noProof/>
+          <w:color w:val="795DA3"/>
+          <w:sz w:val="18"/>
+          <w:szCs w:val="14"/>
+          <w:lang w:val="en-AU" w:eastAsia="zh-CN"/>
+        </w:rPr>
+        <w:t>predict_new_threshold</w:t>
+      </w:r>
+      <w:r>
+        <w:rPr>
+          <w:rFonts w:ascii="Courier New" w:eastAsia="Times New Roman" w:hAnsi="Courier New" w:cs="Courier New"/>
+          <w:noProof/>
+          <w:color w:val="63A35C"/>
+          <w:sz w:val="18"/>
+          <w:szCs w:val="14"/>
+          <w:lang w:val="en-AU" w:eastAsia="zh-CN"/>
+        </w:rPr>
+        <w:t>(</w:t>
+      </w:r>
+      <w:r>
+        <w:rPr>
+          <w:rFonts w:ascii="Courier New" w:eastAsia="Times New Roman" w:hAnsi="Courier New" w:cs="Courier New"/>
+          <w:noProof/>
+          <w:color w:val="0086B3"/>
+          <w:sz w:val="18"/>
+          <w:szCs w:val="14"/>
+          <w:lang w:val="en-AU" w:eastAsia="zh-CN"/>
+        </w:rPr>
+        <w:t>model</w:t>
+      </w:r>
+      <w:r>
+        <w:rPr>
+          <w:rFonts w:ascii="Courier New" w:eastAsia="Times New Roman" w:hAnsi="Courier New" w:cs="Courier New"/>
+          <w:noProof/>
+          <w:color w:val="63A35C"/>
+          <w:sz w:val="18"/>
+          <w:szCs w:val="14"/>
+          <w:lang w:val="en-AU" w:eastAsia="zh-CN"/>
+        </w:rPr>
+        <w:t xml:space="preserve">, </w:t>
+      </w:r>
+      <w:r>
+        <w:rPr>
+          <w:rFonts w:ascii="Courier New" w:eastAsia="Times New Roman" w:hAnsi="Courier New" w:cs="Courier New"/>
+          <w:noProof/>
+          <w:color w:val="0086B3"/>
+          <w:sz w:val="18"/>
+          <w:szCs w:val="14"/>
+          <w:lang w:val="en-AU" w:eastAsia="zh-CN"/>
+        </w:rPr>
+        <w:t>data_X</w:t>
+      </w:r>
+      <w:r>
+        <w:rPr>
+          <w:rFonts w:ascii="Courier New" w:eastAsia="Times New Roman" w:hAnsi="Courier New" w:cs="Courier New"/>
+          <w:noProof/>
+          <w:color w:val="63A35C"/>
+          <w:sz w:val="18"/>
+          <w:szCs w:val="14"/>
+          <w:lang w:val="en-AU" w:eastAsia="zh-CN"/>
+        </w:rPr>
+        <w:t xml:space="preserve">, </w:t>
+      </w:r>
+      <w:r>
+        <w:rPr>
+          <w:rFonts w:ascii="Courier New" w:eastAsia="Times New Roman" w:hAnsi="Courier New" w:cs="Courier New"/>
+          <w:noProof/>
+          <w:color w:val="0086B3"/>
+          <w:sz w:val="18"/>
+          <w:szCs w:val="14"/>
+          <w:lang w:val="en-AU" w:eastAsia="zh-CN"/>
+        </w:rPr>
+        <w:t>threshold</w:t>
+      </w:r>
+      <w:r>
+        <w:rPr>
+          <w:rFonts w:ascii="Courier New" w:eastAsia="Times New Roman" w:hAnsi="Courier New" w:cs="Courier New"/>
+          <w:noProof/>
+          <w:color w:val="63A35C"/>
+          <w:sz w:val="18"/>
+          <w:szCs w:val="14"/>
+          <w:lang w:val="en-AU" w:eastAsia="zh-CN"/>
+        </w:rPr>
+        <w:t>)</w:t>
+      </w:r>
+      <w:r>
+        <w:rPr>
+          <w:rFonts w:ascii="Courier New" w:eastAsia="Times New Roman" w:hAnsi="Courier New" w:cs="Courier New"/>
+          <w:noProof/>
+          <w:color w:val="A71D5D"/>
+          <w:sz w:val="18"/>
+          <w:szCs w:val="14"/>
+          <w:lang w:val="en-AU" w:eastAsia="zh-CN"/>
+        </w:rPr>
+        <w:t>:</w:t>
+      </w:r>
+      <w:r>
+        <w:rPr>
+          <w:rFonts w:ascii="Courier New" w:eastAsia="Times New Roman" w:hAnsi="Courier New" w:cs="Courier New"/>
+          <w:noProof/>
+          <w:color w:val="A71D5D"/>
+          <w:sz w:val="18"/>
+          <w:szCs w:val="14"/>
+          <w:lang w:val="en-AU" w:eastAsia="zh-CN"/>
+        </w:rPr>
+        <w:br/>
+        <w:t xml:space="preserve">    </w:t>
+      </w:r>
+      <w:r>
+        <w:rPr>
+          <w:rFonts w:ascii="Courier New" w:eastAsia="Times New Roman" w:hAnsi="Courier New" w:cs="Courier New"/>
+          <w:noProof/>
+          <w:color w:val="333333"/>
+          <w:sz w:val="18"/>
+          <w:szCs w:val="14"/>
+          <w:lang w:val="en-AU" w:eastAsia="zh-CN"/>
+        </w:rPr>
+        <w:t xml:space="preserve">predicted_p </w:t>
+      </w:r>
+      <w:r>
+        <w:rPr>
+          <w:rFonts w:ascii="Courier New" w:eastAsia="Times New Roman" w:hAnsi="Courier New" w:cs="Courier New"/>
+          <w:noProof/>
+          <w:color w:val="A71D5D"/>
+          <w:sz w:val="18"/>
+          <w:szCs w:val="14"/>
+          <w:lang w:val="en-AU" w:eastAsia="zh-CN"/>
+        </w:rPr>
+        <w:t xml:space="preserve">= </w:t>
+      </w:r>
+      <w:r>
+        <w:rPr>
+          <w:rFonts w:ascii="Courier New" w:eastAsia="Times New Roman" w:hAnsi="Courier New" w:cs="Courier New"/>
+          <w:noProof/>
+          <w:color w:val="0086B3"/>
+          <w:sz w:val="18"/>
+          <w:szCs w:val="14"/>
+          <w:lang w:val="en-AU" w:eastAsia="zh-CN"/>
+        </w:rPr>
+        <w:t>model</w:t>
+      </w:r>
+      <w:r>
+        <w:rPr>
+          <w:rFonts w:ascii="Courier New" w:eastAsia="Times New Roman" w:hAnsi="Courier New" w:cs="Courier New"/>
+          <w:noProof/>
+          <w:color w:val="63A35C"/>
+          <w:sz w:val="18"/>
+          <w:szCs w:val="14"/>
+          <w:lang w:val="en-AU" w:eastAsia="zh-CN"/>
+        </w:rPr>
+        <w:t>.</w:t>
+      </w:r>
+      <w:r>
+        <w:rPr>
+          <w:rFonts w:ascii="Courier New" w:eastAsia="Times New Roman" w:hAnsi="Courier New" w:cs="Courier New"/>
+          <w:noProof/>
+          <w:color w:val="0086B3"/>
+          <w:sz w:val="18"/>
+          <w:szCs w:val="14"/>
+          <w:lang w:val="en-AU" w:eastAsia="zh-CN"/>
+        </w:rPr>
+        <w:t>predict_proba</w:t>
+      </w:r>
+      <w:r>
+        <w:rPr>
+          <w:rFonts w:ascii="Courier New" w:eastAsia="Times New Roman" w:hAnsi="Courier New" w:cs="Courier New"/>
+          <w:noProof/>
+          <w:color w:val="63A35C"/>
+          <w:sz w:val="18"/>
+          <w:szCs w:val="14"/>
+          <w:lang w:val="en-AU" w:eastAsia="zh-CN"/>
+        </w:rPr>
+        <w:t>(</w:t>
+      </w:r>
+      <w:r>
+        <w:rPr>
+          <w:rFonts w:ascii="Courier New" w:eastAsia="Times New Roman" w:hAnsi="Courier New" w:cs="Courier New"/>
+          <w:noProof/>
+          <w:color w:val="0086B3"/>
+          <w:sz w:val="18"/>
+          <w:szCs w:val="14"/>
+          <w:lang w:val="en-AU" w:eastAsia="zh-CN"/>
+        </w:rPr>
+        <w:t>data_X</w:t>
+      </w:r>
+      <w:r>
+        <w:rPr>
+          <w:rFonts w:ascii="Courier New" w:eastAsia="Times New Roman" w:hAnsi="Courier New" w:cs="Courier New"/>
+          <w:noProof/>
+          <w:color w:val="63A35C"/>
+          <w:sz w:val="18"/>
+          <w:szCs w:val="14"/>
+          <w:lang w:val="en-AU" w:eastAsia="zh-CN"/>
+        </w:rPr>
+        <w:t>)</w:t>
+      </w:r>
+      <w:r>
+        <w:rPr>
+          <w:rFonts w:ascii="Courier New" w:eastAsia="Times New Roman" w:hAnsi="Courier New" w:cs="Courier New"/>
+          <w:noProof/>
+          <w:color w:val="63A35C"/>
+          <w:sz w:val="18"/>
+          <w:szCs w:val="14"/>
+          <w:lang w:val="en-AU" w:eastAsia="zh-CN"/>
+        </w:rPr>
+        <w:br/>
+        <w:t xml:space="preserve">    </w:t>
+      </w:r>
+      <w:r>
+        <w:rPr>
+          <w:rFonts w:ascii="Courier New" w:eastAsia="Times New Roman" w:hAnsi="Courier New" w:cs="Courier New"/>
+          <w:noProof/>
+          <w:color w:val="333333"/>
+          <w:sz w:val="18"/>
+          <w:szCs w:val="14"/>
+          <w:lang w:val="en-AU" w:eastAsia="zh-CN"/>
+        </w:rPr>
+        <w:t xml:space="preserve">predicted </w:t>
+      </w:r>
+      <w:r>
+        <w:rPr>
+          <w:rFonts w:ascii="Courier New" w:eastAsia="Times New Roman" w:hAnsi="Courier New" w:cs="Courier New"/>
+          <w:noProof/>
+          <w:color w:val="A71D5D"/>
+          <w:sz w:val="18"/>
+          <w:szCs w:val="14"/>
+          <w:lang w:val="en-AU" w:eastAsia="zh-CN"/>
+        </w:rPr>
+        <w:t xml:space="preserve">= </w:t>
+      </w:r>
+      <w:r>
+        <w:rPr>
+          <w:rFonts w:ascii="Courier New" w:eastAsia="Times New Roman" w:hAnsi="Courier New" w:cs="Courier New"/>
+          <w:noProof/>
+          <w:color w:val="333333"/>
+          <w:sz w:val="18"/>
+          <w:szCs w:val="14"/>
+          <w:lang w:val="en-AU" w:eastAsia="zh-CN"/>
+        </w:rPr>
+        <w:t>np</w:t>
+      </w:r>
+      <w:r>
+        <w:rPr>
+          <w:rFonts w:ascii="Courier New" w:eastAsia="Times New Roman" w:hAnsi="Courier New" w:cs="Courier New"/>
+          <w:noProof/>
+          <w:color w:val="63A35C"/>
+          <w:sz w:val="18"/>
+          <w:szCs w:val="14"/>
+          <w:lang w:val="en-AU" w:eastAsia="zh-CN"/>
+        </w:rPr>
+        <w:t>.</w:t>
+      </w:r>
+      <w:r>
+        <w:rPr>
+          <w:rFonts w:ascii="Courier New" w:eastAsia="Times New Roman" w:hAnsi="Courier New" w:cs="Courier New"/>
+          <w:noProof/>
+          <w:color w:val="0086B3"/>
+          <w:sz w:val="18"/>
+          <w:szCs w:val="14"/>
+          <w:lang w:val="en-AU" w:eastAsia="zh-CN"/>
+        </w:rPr>
+        <w:t>ones</w:t>
+      </w:r>
+      <w:r>
+        <w:rPr>
+          <w:rFonts w:ascii="Courier New" w:eastAsia="Times New Roman" w:hAnsi="Courier New" w:cs="Courier New"/>
+          <w:noProof/>
+          <w:color w:val="63A35C"/>
+          <w:sz w:val="18"/>
+          <w:szCs w:val="14"/>
+          <w:lang w:val="en-AU" w:eastAsia="zh-CN"/>
+        </w:rPr>
+        <w:t>(</w:t>
+      </w:r>
+      <w:r>
+        <w:rPr>
+          <w:rFonts w:ascii="Courier New" w:eastAsia="Times New Roman" w:hAnsi="Courier New" w:cs="Courier New"/>
+          <w:noProof/>
+          <w:color w:val="0086B3"/>
+          <w:sz w:val="18"/>
+          <w:szCs w:val="14"/>
+          <w:lang w:val="en-AU" w:eastAsia="zh-CN"/>
+        </w:rPr>
+        <w:t>len</w:t>
+      </w:r>
+      <w:r>
+        <w:rPr>
+          <w:rFonts w:ascii="Courier New" w:eastAsia="Times New Roman" w:hAnsi="Courier New" w:cs="Courier New"/>
+          <w:noProof/>
+          <w:color w:val="63A35C"/>
+          <w:sz w:val="18"/>
+          <w:szCs w:val="14"/>
+          <w:lang w:val="en-AU" w:eastAsia="zh-CN"/>
+        </w:rPr>
+        <w:t>(</w:t>
+      </w:r>
+      <w:r>
+        <w:rPr>
+          <w:rFonts w:ascii="Courier New" w:eastAsia="Times New Roman" w:hAnsi="Courier New" w:cs="Courier New"/>
+          <w:noProof/>
+          <w:color w:val="0086B3"/>
+          <w:sz w:val="18"/>
+          <w:szCs w:val="14"/>
+          <w:lang w:val="en-AU" w:eastAsia="zh-CN"/>
+        </w:rPr>
+        <w:t>data_X</w:t>
+      </w:r>
+      <w:r>
+        <w:rPr>
+          <w:rFonts w:ascii="Courier New" w:eastAsia="Times New Roman" w:hAnsi="Courier New" w:cs="Courier New"/>
+          <w:noProof/>
+          <w:color w:val="63A35C"/>
+          <w:sz w:val="18"/>
+          <w:szCs w:val="14"/>
+          <w:lang w:val="en-AU" w:eastAsia="zh-CN"/>
+        </w:rPr>
+        <w:t>)).</w:t>
+      </w:r>
+      <w:r>
+        <w:rPr>
+          <w:rFonts w:ascii="Courier New" w:eastAsia="Times New Roman" w:hAnsi="Courier New" w:cs="Courier New"/>
+          <w:noProof/>
+          <w:color w:val="0086B3"/>
+          <w:sz w:val="18"/>
+          <w:szCs w:val="14"/>
+          <w:lang w:val="en-AU" w:eastAsia="zh-CN"/>
+        </w:rPr>
+        <w:t>astype</w:t>
+      </w:r>
+      <w:r>
+        <w:rPr>
+          <w:rFonts w:ascii="Courier New" w:eastAsia="Times New Roman" w:hAnsi="Courier New" w:cs="Courier New"/>
+          <w:noProof/>
+          <w:color w:val="63A35C"/>
+          <w:sz w:val="18"/>
+          <w:szCs w:val="14"/>
+          <w:lang w:val="en-AU" w:eastAsia="zh-CN"/>
+        </w:rPr>
+        <w:t>(</w:t>
+      </w:r>
+      <w:r>
+        <w:rPr>
+          <w:rFonts w:ascii="Courier New" w:eastAsia="Times New Roman" w:hAnsi="Courier New" w:cs="Courier New"/>
+          <w:noProof/>
+          <w:color w:val="0086B3"/>
+          <w:sz w:val="18"/>
+          <w:szCs w:val="14"/>
+          <w:lang w:val="en-AU" w:eastAsia="zh-CN"/>
+        </w:rPr>
+        <w:t>int</w:t>
+      </w:r>
+      <w:r>
+        <w:rPr>
+          <w:rFonts w:ascii="Courier New" w:eastAsia="Times New Roman" w:hAnsi="Courier New" w:cs="Courier New"/>
+          <w:noProof/>
+          <w:color w:val="63A35C"/>
+          <w:sz w:val="18"/>
+          <w:szCs w:val="14"/>
+          <w:lang w:val="en-AU" w:eastAsia="zh-CN"/>
+        </w:rPr>
+        <w:t>).</w:t>
+      </w:r>
+      <w:r>
+        <w:rPr>
+          <w:rFonts w:ascii="Courier New" w:eastAsia="Times New Roman" w:hAnsi="Courier New" w:cs="Courier New"/>
+          <w:noProof/>
+          <w:color w:val="0086B3"/>
+          <w:sz w:val="18"/>
+          <w:szCs w:val="14"/>
+          <w:lang w:val="en-AU" w:eastAsia="zh-CN"/>
+        </w:rPr>
+        <w:t>astype</w:t>
+      </w:r>
+      <w:r>
+        <w:rPr>
+          <w:rFonts w:ascii="Courier New" w:eastAsia="Times New Roman" w:hAnsi="Courier New" w:cs="Courier New"/>
+          <w:noProof/>
+          <w:color w:val="63A35C"/>
+          <w:sz w:val="18"/>
+          <w:szCs w:val="14"/>
+          <w:lang w:val="en-AU" w:eastAsia="zh-CN"/>
+        </w:rPr>
+        <w:t>(</w:t>
+      </w:r>
+      <w:r>
+        <w:rPr>
+          <w:rFonts w:ascii="Courier New" w:eastAsia="Times New Roman" w:hAnsi="Courier New" w:cs="Courier New"/>
+          <w:noProof/>
+          <w:color w:val="0086B3"/>
+          <w:sz w:val="18"/>
+          <w:szCs w:val="14"/>
+          <w:lang w:val="en-AU" w:eastAsia="zh-CN"/>
+        </w:rPr>
+        <w:t>str</w:t>
+      </w:r>
+      <w:r>
+        <w:rPr>
+          <w:rFonts w:ascii="Courier New" w:eastAsia="Times New Roman" w:hAnsi="Courier New" w:cs="Courier New"/>
+          <w:noProof/>
+          <w:color w:val="63A35C"/>
+          <w:sz w:val="18"/>
+          <w:szCs w:val="14"/>
+          <w:lang w:val="en-AU" w:eastAsia="zh-CN"/>
+        </w:rPr>
+        <w:t>)</w:t>
+      </w:r>
+      <w:r>
+        <w:rPr>
+          <w:rFonts w:ascii="Courier New" w:eastAsia="Times New Roman" w:hAnsi="Courier New" w:cs="Courier New"/>
+          <w:noProof/>
+          <w:color w:val="63A35C"/>
+          <w:sz w:val="18"/>
+          <w:szCs w:val="14"/>
+          <w:lang w:val="en-AU" w:eastAsia="zh-CN"/>
+        </w:rPr>
+        <w:br/>
+        <w:t xml:space="preserve">    </w:t>
+      </w:r>
+      <w:r>
+        <w:rPr>
+          <w:rFonts w:ascii="Courier New" w:eastAsia="Times New Roman" w:hAnsi="Courier New" w:cs="Courier New"/>
+          <w:noProof/>
+          <w:color w:val="333333"/>
+          <w:sz w:val="18"/>
+          <w:szCs w:val="14"/>
+          <w:lang w:val="en-AU" w:eastAsia="zh-CN"/>
+        </w:rPr>
+        <w:t>predicted</w:t>
+      </w:r>
+      <w:r>
+        <w:rPr>
+          <w:rFonts w:ascii="Courier New" w:eastAsia="Times New Roman" w:hAnsi="Courier New" w:cs="Courier New"/>
+          <w:noProof/>
+          <w:color w:val="63A35C"/>
+          <w:sz w:val="18"/>
+          <w:szCs w:val="14"/>
+          <w:lang w:val="en-AU" w:eastAsia="zh-CN"/>
+        </w:rPr>
+        <w:t>[</w:t>
+      </w:r>
+      <w:r>
+        <w:rPr>
+          <w:rFonts w:ascii="Courier New" w:eastAsia="Times New Roman" w:hAnsi="Courier New" w:cs="Courier New"/>
+          <w:noProof/>
+          <w:color w:val="333333"/>
+          <w:sz w:val="18"/>
+          <w:szCs w:val="14"/>
+          <w:lang w:val="en-AU" w:eastAsia="zh-CN"/>
+        </w:rPr>
+        <w:t>predicted_p</w:t>
+      </w:r>
+      <w:r>
+        <w:rPr>
+          <w:rFonts w:ascii="Courier New" w:eastAsia="Times New Roman" w:hAnsi="Courier New" w:cs="Courier New"/>
+          <w:noProof/>
+          <w:color w:val="63A35C"/>
+          <w:sz w:val="18"/>
+          <w:szCs w:val="14"/>
+          <w:lang w:val="en-AU" w:eastAsia="zh-CN"/>
+        </w:rPr>
+        <w:t>[</w:t>
+      </w:r>
+      <w:r>
+        <w:rPr>
+          <w:rFonts w:ascii="Courier New" w:eastAsia="Times New Roman" w:hAnsi="Courier New" w:cs="Courier New"/>
+          <w:noProof/>
+          <w:color w:val="A71D5D"/>
+          <w:sz w:val="18"/>
+          <w:szCs w:val="14"/>
+          <w:lang w:val="en-AU" w:eastAsia="zh-CN"/>
+        </w:rPr>
+        <w:t>:</w:t>
+      </w:r>
+      <w:r>
+        <w:rPr>
+          <w:rFonts w:ascii="Courier New" w:eastAsia="Times New Roman" w:hAnsi="Courier New" w:cs="Courier New"/>
+          <w:noProof/>
+          <w:color w:val="63A35C"/>
+          <w:sz w:val="18"/>
+          <w:szCs w:val="14"/>
+          <w:lang w:val="en-AU" w:eastAsia="zh-CN"/>
+        </w:rPr>
+        <w:t>,</w:t>
+      </w:r>
+      <w:r>
+        <w:rPr>
+          <w:rFonts w:ascii="Courier New" w:eastAsia="Times New Roman" w:hAnsi="Courier New" w:cs="Courier New"/>
+          <w:noProof/>
+          <w:color w:val="0086B3"/>
+          <w:sz w:val="18"/>
+          <w:szCs w:val="14"/>
+          <w:lang w:val="en-AU" w:eastAsia="zh-CN"/>
+        </w:rPr>
+        <w:t>1</w:t>
+      </w:r>
+      <w:r>
+        <w:rPr>
+          <w:rFonts w:ascii="Courier New" w:eastAsia="Times New Roman" w:hAnsi="Courier New" w:cs="Courier New"/>
+          <w:noProof/>
+          <w:color w:val="63A35C"/>
+          <w:sz w:val="18"/>
+          <w:szCs w:val="14"/>
+          <w:lang w:val="en-AU" w:eastAsia="zh-CN"/>
+        </w:rPr>
+        <w:t>]</w:t>
+      </w:r>
+      <w:r>
+        <w:rPr>
+          <w:rFonts w:ascii="Courier New" w:eastAsia="Times New Roman" w:hAnsi="Courier New" w:cs="Courier New"/>
+          <w:noProof/>
+          <w:color w:val="A71D5D"/>
+          <w:sz w:val="18"/>
+          <w:szCs w:val="14"/>
+          <w:lang w:val="en-AU" w:eastAsia="zh-CN"/>
+        </w:rPr>
+        <w:t>&gt;=</w:t>
+      </w:r>
+      <w:r>
+        <w:rPr>
+          <w:rFonts w:ascii="Courier New" w:eastAsia="Times New Roman" w:hAnsi="Courier New" w:cs="Courier New"/>
+          <w:noProof/>
+          <w:color w:val="0086B3"/>
+          <w:sz w:val="18"/>
+          <w:szCs w:val="14"/>
+          <w:lang w:val="en-AU" w:eastAsia="zh-CN"/>
+        </w:rPr>
+        <w:t>threshold</w:t>
+      </w:r>
+      <w:r>
+        <w:rPr>
+          <w:rFonts w:ascii="Courier New" w:eastAsia="Times New Roman" w:hAnsi="Courier New" w:cs="Courier New"/>
+          <w:noProof/>
+          <w:color w:val="63A35C"/>
+          <w:sz w:val="18"/>
+          <w:szCs w:val="14"/>
+          <w:lang w:val="en-AU" w:eastAsia="zh-CN"/>
+        </w:rPr>
+        <w:t>]</w:t>
+      </w:r>
+      <w:r>
+        <w:rPr>
+          <w:rFonts w:ascii="Courier New" w:eastAsia="Times New Roman" w:hAnsi="Courier New" w:cs="Courier New"/>
+          <w:noProof/>
+          <w:color w:val="A71D5D"/>
+          <w:sz w:val="18"/>
+          <w:szCs w:val="14"/>
+          <w:lang w:val="en-AU" w:eastAsia="zh-CN"/>
+        </w:rPr>
+        <w:t>=</w:t>
+      </w:r>
+      <w:r>
+        <w:rPr>
+          <w:rFonts w:ascii="Courier New" w:eastAsia="Times New Roman" w:hAnsi="Courier New" w:cs="Courier New"/>
+          <w:b/>
+          <w:bCs/>
+          <w:noProof/>
+          <w:color w:val="008080"/>
+          <w:sz w:val="18"/>
+          <w:szCs w:val="14"/>
+          <w:lang w:val="en-AU" w:eastAsia="zh-CN"/>
+        </w:rPr>
+        <w:t>'5'</w:t>
+      </w:r>
+      <w:r>
+        <w:rPr>
+          <w:rFonts w:ascii="Courier New" w:eastAsia="Times New Roman" w:hAnsi="Courier New" w:cs="Courier New"/>
+          <w:b/>
+          <w:bCs/>
+          <w:noProof/>
+          <w:color w:val="008080"/>
+          <w:sz w:val="18"/>
+          <w:szCs w:val="14"/>
+          <w:lang w:val="en-AU" w:eastAsia="zh-CN"/>
+        </w:rPr>
+        <w:br/>
+        <w:t xml:space="preserve">    </w:t>
+      </w:r>
+      <w:r>
+        <w:rPr>
+          <w:rFonts w:ascii="Courier New" w:eastAsia="Times New Roman" w:hAnsi="Courier New" w:cs="Courier New"/>
+          <w:noProof/>
+          <w:color w:val="A71D5D"/>
+          <w:sz w:val="18"/>
+          <w:szCs w:val="14"/>
+          <w:lang w:val="en-AU" w:eastAsia="zh-CN"/>
+        </w:rPr>
+        <w:t xml:space="preserve">return </w:t>
+      </w:r>
+      <w:r>
+        <w:rPr>
+          <w:rFonts w:ascii="Courier New" w:eastAsia="Times New Roman" w:hAnsi="Courier New" w:cs="Courier New"/>
+          <w:noProof/>
+          <w:color w:val="333333"/>
+          <w:sz w:val="18"/>
+          <w:szCs w:val="14"/>
+          <w:lang w:val="en-AU" w:eastAsia="zh-CN"/>
+        </w:rPr>
+        <w:t>predicted</w:t>
+      </w:r>
+    </w:p>
+    <w:p>
+      <w:pPr>
+        <w:pStyle w:val="NoSpacing"/>
+        <w:rPr>
+          <w:lang w:val="en-AU"/>
         </w:rPr>
       </w:pPr>
     </w:p>
@@ -13187,7 +13999,35 @@
           <w:rFonts w:ascii="Georgia" w:hAnsi="Georgia"/>
           <w:color w:val="333333"/>
         </w:rPr>
-        <w:t>From the above plots, the 2 different classes are actually separated pretty well, and nearly no overlap across 0.5 (the default threshold). In order to further troubleshooting, we list out the top 5 lowest predicted scores for positive samples and top 5 highest predicted scores for negative ones. See below:</w:t>
+        <w:t xml:space="preserve">From the above plots, the 2 different classes are actually separated pretty well, and nearly no overlap across 0.5 (the default threshold). In order to further troubleshooting, we list out the </w:t>
+      </w:r>
+      <w:r>
+        <w:rPr>
+          <w:rFonts w:ascii="Georgia" w:hAnsi="Georgia"/>
+          <w:color w:val="333333"/>
+        </w:rPr>
+        <w:t xml:space="preserve">top 5 highest predicted scores for negative ones </w:t>
+      </w:r>
+      <w:r>
+        <w:rPr>
+          <w:rFonts w:ascii="Georgia" w:hAnsi="Georgia"/>
+          <w:color w:val="333333"/>
+        </w:rPr>
+        <w:t>and</w:t>
+      </w:r>
+      <w:r>
+        <w:rPr>
+          <w:rFonts w:ascii="Georgia" w:hAnsi="Georgia"/>
+          <w:color w:val="333333"/>
+        </w:rPr>
+        <w:t xml:space="preserve"> the top 5 lowest predicted scores for positive samples</w:t>
+      </w:r>
+      <w:r>
+        <w:rPr>
+          <w:rFonts w:ascii="Georgia" w:hAnsi="Georgia"/>
+          <w:color w:val="333333"/>
+        </w:rPr>
+        <w:t>. See below:</w:t>
       </w:r>
     </w:p>
     <w:p>
@@ -13399,7 +14239,49 @@
           <w:rFonts w:ascii="Georgia" w:hAnsi="Georgia"/>
           <w:color w:val="333333"/>
         </w:rPr>
-        <w:t xml:space="preserve">It can be easily seen there is only one outlier in </w:t>
+        <w:t xml:space="preserve">It can be easily seen </w:t>
+      </w:r>
+      <w:r>
+        <w:rPr>
+          <w:rFonts w:ascii="Georgia" w:hAnsi="Georgia"/>
+          <w:color w:val="333333"/>
+        </w:rPr>
+        <w:t xml:space="preserve">that </w:t>
+      </w:r>
+      <w:r>
+        <w:rPr>
+          <w:rFonts w:ascii="Georgia" w:hAnsi="Georgia"/>
+          <w:color w:val="333333"/>
+        </w:rPr>
+        <w:t>there is only one outlier</w:t>
+      </w:r>
+      <w:r>
+        <w:rPr>
+          <w:rFonts w:ascii="Georgia" w:hAnsi="Georgia"/>
+          <w:color w:val="333333"/>
+        </w:rPr>
+        <w:t xml:space="preserve"> (</w:t>
+      </w:r>
+      <w:r>
+        <w:rPr>
+          <w:rFonts w:ascii="Georgia" w:hAnsi="Georgia"/>
+          <w:color w:val="FF0000"/>
+        </w:rPr>
+        <w:t>red</w:t>
+      </w:r>
+      <w:r>
+        <w:rPr>
+          <w:rFonts w:ascii="Georgia" w:hAnsi="Georgia"/>
+          <w:color w:val="333333"/>
+        </w:rPr>
+        <w:t>)</w:t>
+      </w:r>
+      <w:r>
+        <w:rPr>
+          <w:rFonts w:ascii="Georgia" w:hAnsi="Georgia"/>
+          <w:color w:val="333333"/>
+        </w:rPr>
+        <w:t xml:space="preserve"> in </w:t>
       </w:r>
       <w:r>
         <w:rPr>
@@ -13434,7 +14316,21 @@
           <w:rFonts w:ascii="Georgia" w:hAnsi="Georgia"/>
           <w:color w:val="333333"/>
         </w:rPr>
-        <w:t xml:space="preserve"> and force it to be predicted as a positive review. And let’s find it </w:t>
+        <w:t xml:space="preserve"> </w:t>
+      </w:r>
+      <w:r>
+        <w:rPr>
+          <w:rFonts w:ascii="Georgia" w:hAnsi="Georgia"/>
+          <w:color w:val="333333"/>
+        </w:rPr>
+        <w:t>causing</w:t>
+      </w:r>
+      <w:r>
+        <w:rPr>
+          <w:rFonts w:ascii="Georgia" w:hAnsi="Georgia"/>
+          <w:color w:val="333333"/>
+        </w:rPr>
+        <w:t xml:space="preserve"> it to be predicted as a positive review. And let’s find it </w:t>
       </w:r>
       <w:r>
         <w:rPr>
@@ -13484,7 +14380,21 @@
         <w:rPr>
           <w:sz w:val="18"/>
         </w:rPr>
-        <w:t xml:space="preserve"> have friends who love this place, and the food can be good. but my personal interactions with them have been not so great :('</w:t>
+        <w:t xml:space="preserve"> have friends who love this place, and the food can be good. </w:t>
+      </w:r>
+      <w:proofErr w:type="gramStart"/>
+      <w:r>
+        <w:rPr>
+          <w:sz w:val="18"/>
+        </w:rPr>
+        <w:t>but</w:t>
+      </w:r>
+      <w:proofErr w:type="gramEnd"/>
+      <w:r>
+        <w:rPr>
+          <w:sz w:val="18"/>
+        </w:rPr>
+        <w:t xml:space="preserve"> my personal interactions with them have been not so great :('</w:t>
       </w:r>
     </w:p>
     <w:p>
@@ -13538,7 +14448,7 @@
           <w:rFonts w:ascii="Georgia" w:hAnsi="Georgia"/>
           <w:color w:val="333333"/>
         </w:rPr>
-        <w:t>but since our model doesn’t not consider the word sequence</w:t>
+        <w:t>but since our model doesn’t consider the word sequence</w:t>
       </w:r>
       <w:r>
         <w:rPr>
@@ -13559,7 +14469,49 @@
           <w:rFonts w:ascii="Georgia" w:hAnsi="Georgia"/>
           <w:color w:val="333333"/>
         </w:rPr>
-        <w:t xml:space="preserve">eaking threshold is not actually meaningful. </w:t>
+        <w:t xml:space="preserve">eaking threshold </w:t>
+      </w:r>
+      <w:r>
+        <w:rPr>
+          <w:rFonts w:ascii="Georgia" w:hAnsi="Georgia"/>
+          <w:color w:val="333333"/>
+        </w:rPr>
+        <w:t>may</w:t>
+      </w:r>
+      <w:r>
+        <w:rPr>
+          <w:rFonts w:ascii="Georgia" w:hAnsi="Georgia"/>
+          <w:color w:val="333333"/>
+        </w:rPr>
+        <w:t xml:space="preserve"> not</w:t>
+      </w:r>
+      <w:r>
+        <w:rPr>
+          <w:rFonts w:ascii="Georgia" w:hAnsi="Georgia"/>
+          <w:color w:val="333333"/>
+        </w:rPr>
+        <w:t xml:space="preserve"> be</w:t>
+      </w:r>
+      <w:r>
+        <w:rPr>
+          <w:rFonts w:ascii="Georgia" w:hAnsi="Georgia"/>
+          <w:color w:val="333333"/>
+        </w:rPr>
+        <w:t xml:space="preserve"> actually </w:t>
+      </w:r>
+      <w:r>
+        <w:rPr>
+          <w:rFonts w:ascii="Georgia" w:hAnsi="Georgia"/>
+          <w:color w:val="333333"/>
+        </w:rPr>
+        <w:t>use</w:t>
+      </w:r>
+      <w:r>
+        <w:rPr>
+          <w:rFonts w:ascii="Georgia" w:hAnsi="Georgia"/>
+          <w:color w:val="333333"/>
+        </w:rPr>
+        <w:t xml:space="preserve">ful. </w:t>
       </w:r>
     </w:p>
     <w:p>
@@ -13598,21 +14550,56 @@
           <w:rFonts w:ascii="Georgia" w:hAnsi="Georgia"/>
           <w:color w:val="333333"/>
         </w:rPr>
-        <w:t>t our new threshold to this mid-</w:t>
-      </w:r>
-      <w:r>
-        <w:rPr>
-          <w:rFonts w:ascii="Georgia" w:hAnsi="Georgia"/>
-          <w:color w:val="333333"/>
-        </w:rPr>
-        <w:t>point (</w:t>
-      </w:r>
-      <w:r>
-        <w:rPr>
-          <w:rFonts w:ascii="Georgia" w:hAnsi="Georgia"/>
-          <w:color w:val="333333"/>
-        </w:rPr>
-        <w:t>0.4307524458656604</w:t>
+        <w:t>t our new threshold to this</w:t>
+      </w:r>
+      <w:r>
+        <w:rPr>
+          <w:rFonts w:ascii="Georgia" w:hAnsi="Georgia"/>
+          <w:color w:val="333333"/>
+        </w:rPr>
+        <w:t xml:space="preserve"> new</w:t>
+      </w:r>
+      <w:r>
+        <w:rPr>
+          <w:rFonts w:ascii="Georgia" w:hAnsi="Georgia"/>
+          <w:color w:val="333333"/>
+        </w:rPr>
+        <w:t xml:space="preserve"> mid-</w:t>
+      </w:r>
+      <w:r>
+        <w:rPr>
+          <w:rFonts w:ascii="Georgia" w:hAnsi="Georgia"/>
+          <w:color w:val="333333"/>
+        </w:rPr>
+        <w:t xml:space="preserve">point </w:t>
+      </w:r>
+      <w:r>
+        <w:rPr>
+          <w:rFonts w:ascii="Georgia" w:hAnsi="Georgia"/>
+          <w:color w:val="333333"/>
+        </w:rPr>
+        <w:t>0.43075</w:t>
+      </w:r>
+      <w:r>
+        <w:rPr>
+          <w:rFonts w:ascii="Georgia" w:hAnsi="Georgia"/>
+          <w:color w:val="333333"/>
+        </w:rPr>
+        <w:t xml:space="preserve"> (between </w:t>
+      </w:r>
+      <w:r>
+        <w:rPr>
+          <w:rFonts w:ascii="Georgia" w:hAnsi="Georgia"/>
+          <w:color w:val="333333"/>
+        </w:rPr>
+        <w:t>0.2732</w:t>
+      </w:r>
+      <w:r>
+        <w:rPr>
+          <w:rFonts w:ascii="Georgia" w:hAnsi="Georgia"/>
+          <w:color w:val="333333"/>
+        </w:rPr>
+        <w:t xml:space="preserve"> and 0.5883</w:t>
       </w:r>
       <w:r>
         <w:rPr>
@@ -13718,21 +14705,14 @@
           <w:rFonts w:ascii="Georgia" w:hAnsi="Georgia"/>
           <w:color w:val="333333"/>
         </w:rPr>
-        <w:t xml:space="preserve"> the default threshold value 0.5 </w:t>
-      </w:r>
-      <w:r>
-        <w:rPr>
-          <w:rFonts w:ascii="Georgia" w:hAnsi="Georgia"/>
-          <w:color w:val="333333"/>
-        </w:rPr>
-        <w:t xml:space="preserve">used </w:t>
-      </w:r>
-      <w:r>
-        <w:rPr>
-          <w:rFonts w:ascii="Georgia" w:hAnsi="Georgia"/>
-          <w:color w:val="333333"/>
-        </w:rPr>
-        <w:t>(</w:t>
+        <w:t xml:space="preserve"> the default threshold value (</w:t>
+      </w:r>
+      <w:r>
+        <w:rPr>
+          <w:rFonts w:ascii="Georgia" w:hAnsi="Georgia"/>
+          <w:color w:val="333333"/>
+        </w:rPr>
+        <w:t xml:space="preserve">actually </w:t>
       </w:r>
       <w:r>
         <w:rPr>
@@ -13747,7 +14727,7 @@
           <w:color w:val="333333"/>
           <w:shd w:val="clear" w:color="auto" w:fill="FFFFFF"/>
         </w:rPr>
-        <w:t>0.96</w:t>
+        <w:t>96</w:t>
       </w:r>
       <w:r>
         <w:rPr>
@@ -13755,6 +14735,14 @@
           <w:color w:val="333333"/>
           <w:shd w:val="clear" w:color="auto" w:fill="FFFFFF"/>
         </w:rPr>
+        <w:t>%</w:t>
+      </w:r>
+      <w:r>
+        <w:rPr>
+          <w:rFonts w:ascii="Georgia" w:eastAsiaTheme="minorHAnsi" w:hAnsi="Georgia" w:cstheme="minorBidi"/>
+          <w:color w:val="333333"/>
+          <w:shd w:val="clear" w:color="auto" w:fill="FFFFFF"/>
+        </w:rPr>
         <w:t xml:space="preserve"> from the default threshold</w:t>
       </w:r>
       <w:r>
@@ -13779,7 +14767,39 @@
           <w:color w:val="333333"/>
           <w:shd w:val="clear" w:color="auto" w:fill="FFFFFF"/>
         </w:rPr>
-        <w:t>, and it doesn’t suggest it as a better value than the default threshold.</w:t>
+        <w:t xml:space="preserve">, </w:t>
+      </w:r>
+      <w:r>
+        <w:rPr>
+          <w:rFonts w:ascii="Georgia" w:eastAsiaTheme="minorHAnsi" w:hAnsi="Georgia" w:cstheme="minorBidi"/>
+          <w:color w:val="333333"/>
+          <w:shd w:val="clear" w:color="auto" w:fill="FFFFFF"/>
+        </w:rPr>
+        <w:t>so</w:t>
+      </w:r>
+      <w:r>
+        <w:rPr>
+          <w:rFonts w:ascii="Georgia" w:eastAsiaTheme="minorHAnsi" w:hAnsi="Georgia" w:cstheme="minorBidi"/>
+          <w:color w:val="333333"/>
+          <w:shd w:val="clear" w:color="auto" w:fill="FFFFFF"/>
+        </w:rPr>
+        <w:t xml:space="preserve"> it doesn’t suggest it as a better value than the default threshold</w:t>
+      </w:r>
+      <w:r>
+        <w:rPr>
+          <w:rFonts w:ascii="Georgia" w:eastAsiaTheme="minorHAnsi" w:hAnsi="Georgia" w:cstheme="minorBidi"/>
+          <w:color w:val="333333"/>
+          <w:shd w:val="clear" w:color="auto" w:fill="FFFFFF"/>
+        </w:rPr>
+        <w:t xml:space="preserve"> (0.5)</w:t>
+      </w:r>
+      <w:r>
+        <w:rPr>
+          <w:rFonts w:ascii="Georgia" w:eastAsiaTheme="minorHAnsi" w:hAnsi="Georgia" w:cstheme="minorBidi"/>
+          <w:color w:val="333333"/>
+          <w:shd w:val="clear" w:color="auto" w:fill="FFFFFF"/>
+        </w:rPr>
+        <w:t>.</w:t>
       </w:r>
     </w:p>
     <w:p>
@@ -13903,8 +14923,6 @@
           <w:color w:val="333333"/>
         </w:rPr>
       </w:pPr>
-      <w:bookmarkStart w:id="0" w:name="_GoBack"/>
-      <w:bookmarkEnd w:id="0"/>
     </w:p>
     <w:p>
       <w:pPr>
@@ -13950,13 +14968,52 @@
         <w:pStyle w:val="NoSpacing"/>
       </w:pPr>
       <w:r>
+        <w:t>Here w</w:t>
+      </w:r>
+      <w:r>
+        <w:t xml:space="preserve">e choose test data for the </w:t>
+      </w:r>
+      <w:r>
+        <w:t>demonstration</w:t>
+      </w:r>
+      <w:r>
+        <w:t xml:space="preserve"> purpose</w:t>
+      </w:r>
+      <w:r>
+        <w:t xml:space="preserve"> only</w:t>
+      </w:r>
+      <w:r>
+        <w:t>, since we explained above train</w:t>
+      </w:r>
+      <w:r>
+        <w:t>ing</w:t>
+      </w:r>
+      <w:r>
+        <w:t xml:space="preserve"> data only misclassified one </w:t>
+      </w:r>
+      <w:r>
+        <w:t>sample which is beyond this</w:t>
+      </w:r>
+      <w:r>
+        <w:t xml:space="preserve"> model</w:t>
+      </w:r>
+      <w:r>
+        <w:t>’s</w:t>
+      </w:r>
+      <w:r>
+        <w:t xml:space="preserve"> capability</w:t>
+      </w:r>
+      <w:r>
+        <w:t xml:space="preserve">. </w:t>
+      </w:r>
+      <w:r>
         <w:t>From the above ROC plot</w:t>
       </w:r>
       <w:r>
-        <w:t xml:space="preserve"> (we choose test data for the discussion purpose, since we explained above train data only misclassified one outlier which is beyond the model capability)</w:t>
-      </w:r>
-      <w:r>
-        <w:t xml:space="preserve">, we can choose a point on the curve tangent at a line parallel to the diagonal to minimize the false positive while maximizing the true positive. At </w:t>
+        <w:t xml:space="preserve"> </w:t>
+      </w:r>
+      <w:r>
+        <w:t xml:space="preserve">we can choose a point on the curve tangent at a line parallel to the diagonal to minimize the false positive while maximizing the true positive. At </w:t>
       </w:r>
       <w:r>
         <w:t xml:space="preserve">the point of </w:t>
@@ -14068,6 +15125,7 @@
         </w:rPr>
       </w:pPr>
       <w:proofErr w:type="spellStart"/>
+      <w:proofErr w:type="gramStart"/>
       <w:r>
         <w:rPr>
           <w:sz w:val="18"/>
@@ -14076,6 +15134,7 @@
         <w:t>fpr</w:t>
       </w:r>
       <w:proofErr w:type="spellEnd"/>
+      <w:proofErr w:type="gramEnd"/>
     </w:p>
     <w:p>
       <w:pPr>
@@ -14159,6 +15218,7 @@
         </w:rPr>
       </w:pPr>
       <w:proofErr w:type="spellStart"/>
+      <w:proofErr w:type="gramStart"/>
       <w:r>
         <w:rPr>
           <w:sz w:val="18"/>
@@ -14167,6 +15227,7 @@
         <w:t>tpr</w:t>
       </w:r>
       <w:proofErr w:type="spellEnd"/>
+      <w:proofErr w:type="gramEnd"/>
     </w:p>
     <w:p>
       <w:pPr>
@@ -14249,6 +15310,7 @@
           <w:szCs w:val="18"/>
         </w:rPr>
       </w:pPr>
+      <w:proofErr w:type="gramStart"/>
       <w:r>
         <w:rPr>
           <w:sz w:val="18"/>
@@ -14256,6 +15318,7 @@
         </w:rPr>
         <w:t>thresholds</w:t>
       </w:r>
+      <w:proofErr w:type="gramEnd"/>
     </w:p>
     <w:p>
       <w:pPr>
@@ -14343,7 +15406,7 @@
         <w:t xml:space="preserve">With this new threshold, </w:t>
       </w:r>
       <w:r>
-        <w:t xml:space="preserve">so we have an </w:t>
+        <w:t xml:space="preserve">we have an </w:t>
       </w:r>
       <w:r>
         <w:t>accuracy similar to the default threshold (0.5):</w:t>
@@ -14378,6 +15441,15 @@
           <w:szCs w:val="30"/>
         </w:rPr>
       </w:pPr>
+      <w:r>
+        <w:t>T</w:t>
+      </w:r>
+      <w:r>
+        <w:t xml:space="preserve">his </w:t>
+      </w:r>
+      <w:r>
+        <w:t>concludes the choice of 0.5 and/or 0.54416 are good choices of threshold – minimize false positives and maximize true positive.</w:t>
+      </w:r>
     </w:p>
     <w:p>
       <w:pPr>
@@ -14513,7 +15585,6 @@
           <w:sz w:val="30"/>
           <w:szCs w:val="30"/>
         </w:rPr>
-        <w:lastRenderedPageBreak/>
         <w:t>Libraries used &amp; Reference:</w:t>
       </w:r>
     </w:p>
@@ -14731,6 +15802,7 @@
           <w:color w:val="333333"/>
         </w:rPr>
       </w:pPr>
+      <w:proofErr w:type="gramStart"/>
       <w:r>
         <w:rPr>
           <w:rFonts w:cstheme="minorHAnsi"/>
@@ -14740,6 +15812,7 @@
         </w:rPr>
         <w:t>matplotlib</w:t>
       </w:r>
+      <w:proofErr w:type="gramEnd"/>
       <w:r>
         <w:rPr>
           <w:rFonts w:cstheme="minorHAnsi"/>
@@ -14793,6 +15866,7 @@
         </w:rPr>
       </w:pPr>
       <w:proofErr w:type="spellStart"/>
+      <w:proofErr w:type="gramStart"/>
       <w:r>
         <w:rPr>
           <w:b/>
@@ -14804,7 +15878,14 @@
         <w:rPr>
           <w:b/>
         </w:rPr>
-        <w:t>-learn framework:</w:t>
+        <w:t>-</w:t>
+      </w:r>
+      <w:proofErr w:type="gramEnd"/>
+      <w:r>
+        <w:rPr>
+          <w:b/>
+        </w:rPr>
+        <w:t>learn framework:</w:t>
       </w:r>
       <w:r>
         <w:t xml:space="preserve"> </w:t>
@@ -14829,7 +15910,7 @@
 </file>
 
 <file path=word/numbering.xml><?xml version="1.0" encoding="utf-8"?>
-<w:numbering xmlns:wpc="http://schemas.microsoft.com/office/word/2010/wordprocessingCanvas" xmlns:cx="http://schemas.microsoft.com/office/drawing/2014/chartex" xmlns:cx1="http://schemas.microsoft.com/office/drawing/2015/9/8/chartex" xmlns:cx2="http://schemas.microsoft.com/office/drawing/2015/10/21/chartex" xmlns:cx3="http://schemas.microsoft.com/office/drawing/2016/5/9/chartex" xmlns:cx4="http://schemas.microsoft.com/office/drawing/2016/5/10/chartex" xmlns:cx5="http://schemas.microsoft.com/office/drawing/2016/5/11/chartex" xmlns:cx6="http://schemas.microsoft.com/office/drawing/2016/5/12/chartex" xmlns:cx7="http://schemas.microsoft.com/office/drawing/2016/5/13/chartex" xmlns:cx8="http://schemas.microsoft.com/office/drawing/2016/5/14/chartex" xmlns:mc="http://schemas.openxmlformats.org/markup-compatibility/2006" xmlns:aink="http://schemas.microsoft.com/office/drawing/2016/ink" xmlns:am3d="http://schemas.microsoft.com/office/drawing/2017/model3d" xmlns:o="urn:schemas-microsoft-com:office:office" xmlns:r="http://schemas.openxmlformats.org/officeDocument/2006/relationships" xmlns:m="http://schemas.openxmlformats.org/officeDocument/2006/math" xmlns:v="urn:schemas-microsoft-com:vml" xmlns:wp14="http://schemas.microsoft.com/office/word/2010/wordprocessingDrawing" xmlns:wp="http://schemas.openxmlformats.org/drawingml/2006/wordprocessingDrawing" xmlns:w10="urn:schemas-microsoft-com:office:word" xmlns:w="http://schemas.openxmlformats.org/wordprocessingml/2006/main" xmlns:w14="http://schemas.microsoft.com/office/word/2010/wordml" xmlns:w15="http://schemas.microsoft.com/office/word/2012/wordml" xmlns:w16cid="http://schemas.microsoft.com/office/word/2016/wordml/cid" xmlns:w16se="http://schemas.microsoft.com/office/word/2015/wordml/symex" xmlns:wpg="http://schemas.microsoft.com/office/word/2010/wordprocessingGroup" xmlns:wpi="http://schemas.microsoft.com/office/word/2010/wordprocessingInk" xmlns:wne="http://schemas.microsoft.com/office/word/2006/wordml" xmlns:wps="http://schemas.microsoft.com/office/word/2010/wordprocessingShape" mc:Ignorable="w14 w15 w16se w16cid wp14">
+<w:numbering xmlns:wpc="http://schemas.microsoft.com/office/word/2010/wordprocessingCanvas" xmlns:cx="http://schemas.microsoft.com/office/drawing/2014/chartex" xmlns:cx1="http://schemas.microsoft.com/office/drawing/2015/9/8/chartex" xmlns:mc="http://schemas.openxmlformats.org/markup-compatibility/2006" xmlns:o="urn:schemas-microsoft-com:office:office" xmlns:r="http://schemas.openxmlformats.org/officeDocument/2006/relationships" xmlns:m="http://schemas.openxmlformats.org/officeDocument/2006/math" xmlns:v="urn:schemas-microsoft-com:vml" xmlns:wp14="http://schemas.microsoft.com/office/word/2010/wordprocessingDrawing" xmlns:wp="http://schemas.openxmlformats.org/drawingml/2006/wordprocessingDrawing" xmlns:w10="urn:schemas-microsoft-com:office:word" xmlns:w="http://schemas.openxmlformats.org/wordprocessingml/2006/main" xmlns:w14="http://schemas.microsoft.com/office/word/2010/wordml" xmlns:w15="http://schemas.microsoft.com/office/word/2012/wordml" xmlns:w16se="http://schemas.microsoft.com/office/word/2015/wordml/symex" xmlns:wpg="http://schemas.microsoft.com/office/word/2010/wordprocessingGroup" xmlns:wpi="http://schemas.microsoft.com/office/word/2010/wordprocessingInk" xmlns:wne="http://schemas.microsoft.com/office/word/2006/wordml" xmlns:wps="http://schemas.microsoft.com/office/word/2010/wordprocessingShape" mc:Ignorable="w14 w15 w16se wp14">
   <w:abstractNum w:abstractNumId="0" w15:restartNumberingAfterBreak="0">
     <w:nsid w:val="0DD5615B"/>
     <w:multiLevelType w:val="hybridMultilevel"/>
@@ -15461,7 +16542,7 @@
 </file>
 
 <file path=word/styles.xml><?xml version="1.0" encoding="utf-8"?>
-<w:styles xmlns:mc="http://schemas.openxmlformats.org/markup-compatibility/2006" xmlns:r="http://schemas.openxmlformats.org/officeDocument/2006/relationships" xmlns:w="http://schemas.openxmlformats.org/wordprocessingml/2006/main" xmlns:w14="http://schemas.microsoft.com/office/word/2010/wordml" xmlns:w15="http://schemas.microsoft.com/office/word/2012/wordml" xmlns:w16cid="http://schemas.microsoft.com/office/word/2016/wordml/cid" xmlns:w16se="http://schemas.microsoft.com/office/word/2015/wordml/symex" mc:Ignorable="w14 w15 w16se w16cid">
+<w:styles xmlns:mc="http://schemas.openxmlformats.org/markup-compatibility/2006" xmlns:r="http://schemas.openxmlformats.org/officeDocument/2006/relationships" xmlns:w="http://schemas.openxmlformats.org/wordprocessingml/2006/main" xmlns:w14="http://schemas.microsoft.com/office/word/2010/wordml" xmlns:w15="http://schemas.microsoft.com/office/word/2012/wordml" xmlns:w16se="http://schemas.microsoft.com/office/word/2015/wordml/symex" mc:Ignorable="w14 w15 w16se">
   <w:docDefaults>
     <w:rPrDefault>
       <w:rPr>
@@ -15473,7 +16554,7 @@
     </w:rPrDefault>
     <w:pPrDefault/>
   </w:docDefaults>
-  <w:latentStyles w:defLockedState="0" w:defUIPriority="99" w:defSemiHidden="0" w:defUnhideWhenUsed="0" w:defQFormat="0" w:count="375">
+  <w:latentStyles w:defLockedState="0" w:defUIPriority="99" w:defSemiHidden="0" w:defUnhideWhenUsed="0" w:defQFormat="0" w:count="371">
     <w:lsdException w:name="Normal" w:uiPriority="0" w:qFormat="1"/>
     <w:lsdException w:name="heading 1" w:uiPriority="9" w:qFormat="1"/>
     <w:lsdException w:name="heading 2" w:semiHidden="1" w:uiPriority="9" w:unhideWhenUsed="1" w:qFormat="1"/>
@@ -15579,6 +16660,7 @@
     <w:lsdException w:name="HTML Sample" w:semiHidden="1" w:unhideWhenUsed="1"/>
     <w:lsdException w:name="HTML Typewriter" w:semiHidden="1" w:unhideWhenUsed="1"/>
     <w:lsdException w:name="HTML Variable" w:semiHidden="1" w:unhideWhenUsed="1"/>
+    <w:lsdException w:name="Normal Table" w:semiHidden="1" w:unhideWhenUsed="1"/>
     <w:lsdException w:name="annotation subject" w:semiHidden="1" w:unhideWhenUsed="1"/>
     <w:lsdException w:name="No List" w:semiHidden="1" w:unhideWhenUsed="1"/>
     <w:lsdException w:name="Outline List 1" w:semiHidden="1" w:unhideWhenUsed="1"/>
@@ -15622,8 +16704,10 @@
     <w:lsdException w:name="Table Elegant" w:semiHidden="1" w:unhideWhenUsed="1"/>
     <w:lsdException w:name="Table Professional" w:semiHidden="1" w:unhideWhenUsed="1"/>
     <w:lsdException w:name="Table Subtle 1" w:semiHidden="1" w:unhideWhenUsed="1"/>
+    <w:lsdException w:name="Table Subtle 2" w:semiHidden="1" w:unhideWhenUsed="1"/>
     <w:lsdException w:name="Table Web 1" w:semiHidden="1" w:unhideWhenUsed="1"/>
     <w:lsdException w:name="Table Web 2" w:semiHidden="1" w:unhideWhenUsed="1"/>
+    <w:lsdException w:name="Table Web 3" w:semiHidden="1" w:unhideWhenUsed="1"/>
     <w:lsdException w:name="Balloon Text" w:semiHidden="1" w:unhideWhenUsed="1"/>
     <w:lsdException w:name="Table Grid" w:uiPriority="39"/>
     <w:lsdException w:name="Table Theme" w:semiHidden="1" w:unhideWhenUsed="1"/>
@@ -15842,10 +16926,6 @@
     <w:lsdException w:name="List Table 5 Dark Accent 6" w:uiPriority="50"/>
     <w:lsdException w:name="List Table 6 Colorful Accent 6" w:uiPriority="51"/>
     <w:lsdException w:name="List Table 7 Colorful Accent 6" w:uiPriority="52"/>
-    <w:lsdException w:name="Mention" w:semiHidden="1" w:unhideWhenUsed="1"/>
-    <w:lsdException w:name="Smart Hyperlink" w:semiHidden="1" w:unhideWhenUsed="1"/>
-    <w:lsdException w:name="Hashtag" w:semiHidden="1" w:unhideWhenUsed="1"/>
-    <w:lsdException w:name="Unresolved Mention" w:semiHidden="1" w:unhideWhenUsed="1"/>
   </w:latentStyles>
   <w:style w:type="paragraph" w:default="1" w:styleId="Normal">
     <w:name w:val="Normal"/>
@@ -16084,33 +17164,6 @@
     <w:uiPriority w:val="1"/>
     <w:qFormat/>
     <w:rsid w:val="00326B66"/>
-  </w:style>
-  <w:style w:type="paragraph" w:styleId="BalloonText">
-    <w:name w:val="Balloon Text"/>
-    <w:basedOn w:val="Normal"/>
-    <w:link w:val="BalloonTextChar"/>
-    <w:uiPriority w:val="99"/>
-    <w:semiHidden/>
-    <w:unhideWhenUsed/>
-    <w:rsid w:val="00F27F98"/>
-    <w:rPr>
-      <w:rFonts w:ascii="Segoe UI" w:hAnsi="Segoe UI" w:cs="Segoe UI"/>
-      <w:sz w:val="18"/>
-      <w:szCs w:val="18"/>
-    </w:rPr>
-  </w:style>
-  <w:style w:type="character" w:customStyle="1" w:styleId="BalloonTextChar">
-    <w:name w:val="Balloon Text Char"/>
-    <w:basedOn w:val="DefaultParagraphFont"/>
-    <w:link w:val="BalloonText"/>
-    <w:uiPriority w:val="99"/>
-    <w:semiHidden/>
-    <w:rsid w:val="00F27F98"/>
-    <w:rPr>
-      <w:rFonts w:ascii="Segoe UI" w:hAnsi="Segoe UI" w:cs="Segoe UI"/>
-      <w:sz w:val="18"/>
-      <w:szCs w:val="18"/>
-    </w:rPr>
   </w:style>
 </w:styles>
 </file>

</xml_diff>

<commit_message>
Updated due to late changes.
</commit_message>
<xml_diff>
--- a/homework7/CS498_AMO_Homework7.docx
+++ b/homework7/CS498_AMO_Homework7.docx
@@ -464,7 +464,6 @@
         <w:rPr>
           <w:rFonts w:ascii="Helvetica Neue" w:hAnsi="Helvetica Neue"/>
           <w:color w:val="333333"/>
-          <w:sz w:val="30"/>
           <w:szCs w:val="30"/>
         </w:rPr>
       </w:pPr>
@@ -472,7 +471,6 @@
         <w:rPr>
           <w:rFonts w:ascii="Helvetica Neue" w:hAnsi="Helvetica Neue"/>
           <w:color w:val="333333"/>
-          <w:sz w:val="30"/>
           <w:szCs w:val="30"/>
         </w:rPr>
         <w:lastRenderedPageBreak/>
@@ -484,13 +482,15 @@
         <w:rPr>
           <w:rFonts w:ascii="Georgia" w:hAnsi="Georgia"/>
           <w:color w:val="333333"/>
-          <w:shd w:val="clear" w:color="auto" w:fill="FFFFFF"/>
-        </w:rPr>
-      </w:pPr>
-      <w:r>
-        <w:rPr>
-          <w:rFonts w:ascii="Georgia" w:hAnsi="Georgia"/>
-          <w:color w:val="333333"/>
+          <w:sz w:val="20"/>
+          <w:shd w:val="clear" w:color="auto" w:fill="FFFFFF"/>
+        </w:rPr>
+      </w:pPr>
+      <w:r>
+        <w:rPr>
+          <w:rFonts w:ascii="Georgia" w:hAnsi="Georgia"/>
+          <w:color w:val="333333"/>
+          <w:sz w:val="20"/>
           <w:shd w:val="clear" w:color="auto" w:fill="FFFFFF"/>
         </w:rPr>
         <w:t>According to the text book page 123, we will examine some of extremely common words and decide if they are good candidate</w:t>
@@ -499,6 +499,7 @@
         <w:rPr>
           <w:rFonts w:ascii="Georgia" w:hAnsi="Georgia"/>
           <w:color w:val="333333"/>
+          <w:sz w:val="20"/>
           <w:shd w:val="clear" w:color="auto" w:fill="FFFFFF"/>
         </w:rPr>
         <w:t>s</w:t>
@@ -507,6 +508,7 @@
         <w:rPr>
           <w:rFonts w:ascii="Georgia" w:hAnsi="Georgia"/>
           <w:color w:val="333333"/>
+          <w:sz w:val="20"/>
           <w:shd w:val="clear" w:color="auto" w:fill="FFFFFF"/>
         </w:rPr>
         <w:t xml:space="preserve"> f</w:t>
@@ -515,6 +517,7 @@
         <w:rPr>
           <w:rFonts w:ascii="Georgia" w:hAnsi="Georgia"/>
           <w:color w:val="333333"/>
+          <w:sz w:val="20"/>
           <w:shd w:val="clear" w:color="auto" w:fill="FFFFFF"/>
         </w:rPr>
         <w:t>or</w:t>
@@ -523,6 +526,7 @@
         <w:rPr>
           <w:rFonts w:ascii="Georgia" w:hAnsi="Georgia"/>
           <w:color w:val="333333"/>
+          <w:sz w:val="20"/>
           <w:shd w:val="clear" w:color="auto" w:fill="FFFFFF"/>
         </w:rPr>
         <w:t xml:space="preserve"> stop words. First step we will extract them based</w:t>
@@ -531,6 +535,7 @@
         <w:rPr>
           <w:rFonts w:ascii="Georgia" w:hAnsi="Georgia"/>
           <w:color w:val="333333"/>
+          <w:sz w:val="20"/>
           <w:shd w:val="clear" w:color="auto" w:fill="FFFFFF"/>
         </w:rPr>
         <w:t xml:space="preserve"> on </w:t>
@@ -539,6 +544,7 @@
         <w:rPr>
           <w:rFonts w:ascii="Georgia" w:hAnsi="Georgia"/>
           <w:color w:val="333333"/>
+          <w:sz w:val="20"/>
           <w:shd w:val="clear" w:color="auto" w:fill="FFFFFF"/>
         </w:rPr>
         <w:t>certain frequencies.</w:t>
@@ -549,6 +555,7 @@
         <w:rPr>
           <w:rFonts w:ascii="Georgia" w:hAnsi="Georgia"/>
           <w:color w:val="333333"/>
+          <w:sz w:val="20"/>
           <w:shd w:val="clear" w:color="auto" w:fill="FFFFFF"/>
         </w:rPr>
       </w:pPr>
@@ -559,6 +566,7 @@
           <w:rFonts w:ascii="Georgia" w:hAnsi="Georgia"/>
           <w:b/>
           <w:color w:val="333333"/>
+          <w:sz w:val="20"/>
           <w:shd w:val="clear" w:color="auto" w:fill="FFFFFF"/>
         </w:rPr>
       </w:pPr>
@@ -567,6 +575,7 @@
           <w:rFonts w:ascii="Georgia" w:hAnsi="Georgia"/>
           <w:b/>
           <w:color w:val="333333"/>
+          <w:sz w:val="20"/>
           <w:shd w:val="clear" w:color="auto" w:fill="FFFFFF"/>
         </w:rPr>
         <w:t>Choosing</w:t>
@@ -576,6 +585,7 @@
           <w:rFonts w:ascii="Georgia" w:hAnsi="Georgia"/>
           <w:b/>
           <w:color w:val="333333"/>
+          <w:sz w:val="20"/>
           <w:shd w:val="clear" w:color="auto" w:fill="FFFFFF"/>
         </w:rPr>
         <w:t xml:space="preserve"> the</w:t>
@@ -585,6 +595,7 @@
           <w:rFonts w:ascii="Georgia" w:hAnsi="Georgia"/>
           <w:b/>
           <w:color w:val="333333"/>
+          <w:sz w:val="20"/>
           <w:shd w:val="clear" w:color="auto" w:fill="FFFFFF"/>
         </w:rPr>
         <w:t xml:space="preserve"> stop words:</w:t>
@@ -595,13 +606,15 @@
         <w:rPr>
           <w:rFonts w:ascii="Georgia" w:hAnsi="Georgia"/>
           <w:color w:val="333333"/>
-          <w:shd w:val="clear" w:color="auto" w:fill="FFFFFF"/>
-        </w:rPr>
-      </w:pPr>
-      <w:r>
-        <w:rPr>
-          <w:rFonts w:ascii="Georgia" w:hAnsi="Georgia"/>
-          <w:color w:val="333333"/>
+          <w:sz w:val="20"/>
+          <w:shd w:val="clear" w:color="auto" w:fill="FFFFFF"/>
+        </w:rPr>
+      </w:pPr>
+      <w:r>
+        <w:rPr>
+          <w:rFonts w:ascii="Georgia" w:hAnsi="Georgia"/>
+          <w:color w:val="333333"/>
+          <w:sz w:val="20"/>
           <w:shd w:val="clear" w:color="auto" w:fill="FFFFFF"/>
         </w:rPr>
         <w:t xml:space="preserve">From the scatter plot on page 1, we observed a few words have high counts </w:t>
@@ -610,6 +623,7 @@
         <w:rPr>
           <w:rFonts w:ascii="Georgia" w:hAnsi="Georgia"/>
           <w:color w:val="333333"/>
+          <w:sz w:val="20"/>
           <w:shd w:val="clear" w:color="auto" w:fill="FFFFFF"/>
         </w:rPr>
         <w:t xml:space="preserve">(even </w:t>
@@ -618,6 +632,7 @@
         <w:rPr>
           <w:rFonts w:ascii="Georgia" w:hAnsi="Georgia"/>
           <w:color w:val="333333"/>
+          <w:sz w:val="20"/>
           <w:shd w:val="clear" w:color="auto" w:fill="FFFFFF"/>
         </w:rPr>
         <w:t>more than 10000 times</w:t>
@@ -626,6 +641,7 @@
         <w:rPr>
           <w:rFonts w:ascii="Georgia" w:hAnsi="Georgia"/>
           <w:color w:val="333333"/>
+          <w:sz w:val="20"/>
           <w:shd w:val="clear" w:color="auto" w:fill="FFFFFF"/>
         </w:rPr>
         <w:t>)</w:t>
@@ -634,6 +650,7 @@
         <w:rPr>
           <w:rFonts w:ascii="Georgia" w:hAnsi="Georgia"/>
           <w:color w:val="333333"/>
+          <w:sz w:val="20"/>
           <w:shd w:val="clear" w:color="auto" w:fill="FFFFFF"/>
         </w:rPr>
         <w:t xml:space="preserve">. This indicates we should list out those most frequently occurring words. We tried different </w:t>
@@ -643,6 +660,7 @@
         <w:rPr>
           <w:rFonts w:ascii="Georgia" w:hAnsi="Georgia"/>
           <w:color w:val="333333"/>
+          <w:sz w:val="20"/>
           <w:shd w:val="clear" w:color="auto" w:fill="FFFFFF"/>
         </w:rPr>
         <w:t>max_df</w:t>
@@ -652,6 +670,7 @@
         <w:rPr>
           <w:rFonts w:ascii="Georgia" w:hAnsi="Georgia"/>
           <w:color w:val="333333"/>
+          <w:sz w:val="20"/>
           <w:shd w:val="clear" w:color="auto" w:fill="FFFFFF"/>
         </w:rPr>
         <w:t xml:space="preserve"> settings (e.g. </w:t>
@@ -661,6 +680,7 @@
         <w:rPr>
           <w:rFonts w:ascii="Georgia" w:hAnsi="Georgia"/>
           <w:color w:val="333333"/>
+          <w:sz w:val="20"/>
           <w:shd w:val="clear" w:color="auto" w:fill="FFFFFF"/>
         </w:rPr>
         <w:t>max_df</w:t>
@@ -670,6 +690,7 @@
         <w:rPr>
           <w:rFonts w:ascii="Georgia" w:hAnsi="Georgia"/>
           <w:color w:val="333333"/>
+          <w:sz w:val="20"/>
           <w:shd w:val="clear" w:color="auto" w:fill="FFFFFF"/>
         </w:rPr>
         <w:t xml:space="preserve">=0.5 means if a word occurs in more than 50% of the documents/samples it is considered </w:t>
@@ -678,6 +699,7 @@
         <w:rPr>
           <w:rFonts w:ascii="Georgia" w:hAnsi="Georgia"/>
           <w:color w:val="333333"/>
+          <w:sz w:val="20"/>
           <w:shd w:val="clear" w:color="auto" w:fill="FFFFFF"/>
         </w:rPr>
         <w:t>to be listed out for our further examination</w:t>
@@ -686,6 +708,7 @@
         <w:rPr>
           <w:rFonts w:ascii="Georgia" w:hAnsi="Georgia"/>
           <w:color w:val="333333"/>
+          <w:sz w:val="20"/>
           <w:shd w:val="clear" w:color="auto" w:fill="FFFFFF"/>
         </w:rPr>
         <w:t>). We have</w:t>
@@ -696,13 +719,15 @@
         <w:rPr>
           <w:rFonts w:ascii="Georgia" w:hAnsi="Georgia"/>
           <w:color w:val="333333"/>
-          <w:shd w:val="clear" w:color="auto" w:fill="FFFFFF"/>
-        </w:rPr>
-      </w:pPr>
-      <w:r>
-        <w:rPr>
-          <w:rFonts w:ascii="Georgia" w:hAnsi="Georgia"/>
-          <w:color w:val="333333"/>
+          <w:sz w:val="20"/>
+          <w:shd w:val="clear" w:color="auto" w:fill="FFFFFF"/>
+        </w:rPr>
+      </w:pPr>
+      <w:r>
+        <w:rPr>
+          <w:rFonts w:ascii="Georgia" w:hAnsi="Georgia"/>
+          <w:color w:val="333333"/>
+          <w:sz w:val="20"/>
           <w:shd w:val="clear" w:color="auto" w:fill="FFFFFF"/>
         </w:rPr>
         <w:t xml:space="preserve"> </w:t>
@@ -713,6 +738,7 @@
         <w:rPr>
           <w:rFonts w:ascii="Georgia" w:hAnsi="Georgia"/>
           <w:color w:val="333333"/>
+          <w:sz w:val="20"/>
           <w:shd w:val="clear" w:color="auto" w:fill="FFFFFF"/>
         </w:rPr>
       </w:pPr>
@@ -721,6 +747,7 @@
         <w:rPr>
           <w:rFonts w:ascii="Georgia" w:hAnsi="Georgia"/>
           <w:color w:val="333333"/>
+          <w:sz w:val="20"/>
           <w:shd w:val="clear" w:color="auto" w:fill="FFFFFF"/>
         </w:rPr>
         <w:t>max_df</w:t>
@@ -730,6 +757,7 @@
         <w:rPr>
           <w:rFonts w:ascii="Georgia" w:hAnsi="Georgia"/>
           <w:color w:val="333333"/>
+          <w:sz w:val="20"/>
           <w:shd w:val="clear" w:color="auto" w:fill="FFFFFF"/>
         </w:rPr>
         <w:t>=0.42</w:t>
@@ -738,6 +766,7 @@
         <w:rPr>
           <w:rFonts w:ascii="Georgia" w:hAnsi="Georgia"/>
           <w:color w:val="333333"/>
+          <w:sz w:val="20"/>
           <w:shd w:val="clear" w:color="auto" w:fill="FFFFFF"/>
         </w:rPr>
         <w:t xml:space="preserve">, </w:t>
@@ -746,6 +775,7 @@
         <w:rPr>
           <w:rFonts w:ascii="Georgia" w:hAnsi="Georgia"/>
           <w:color w:val="333333"/>
+          <w:sz w:val="20"/>
           <w:shd w:val="clear" w:color="auto" w:fill="FFFFFF"/>
         </w:rPr>
         <w:t>they</w:t>
@@ -754,6 +784,7 @@
         <w:rPr>
           <w:rFonts w:ascii="Georgia" w:hAnsi="Georgia"/>
           <w:color w:val="333333"/>
+          <w:sz w:val="20"/>
           <w:shd w:val="clear" w:color="auto" w:fill="FFFFFF"/>
         </w:rPr>
         <w:t xml:space="preserve"> are:</w:t>
@@ -764,6 +795,7 @@
         <w:rPr>
           <w:rFonts w:ascii="Arial Narrow" w:hAnsi="Arial Narrow" w:cstheme="majorHAnsi"/>
           <w:color w:val="333333"/>
+          <w:sz w:val="20"/>
           <w:shd w:val="clear" w:color="auto" w:fill="FFFFFF"/>
         </w:rPr>
       </w:pPr>
@@ -771,6 +803,7 @@
         <w:rPr>
           <w:rFonts w:ascii="Arial Narrow" w:hAnsi="Arial Narrow" w:cstheme="majorHAnsi"/>
           <w:color w:val="333333"/>
+          <w:sz w:val="20"/>
           <w:shd w:val="clear" w:color="auto" w:fill="FFFFFF"/>
         </w:rPr>
         <w:t>'but', 'it', 'my', 'with', 'the', 'on', 'was', 'is', 'for', 'have', 'they', 'that', 'of', 'to', 'in', 'and', 'this'</w:t>
@@ -781,15 +814,17 @@
         <w:rPr>
           <w:rFonts w:ascii="Georgia" w:hAnsi="Georgia"/>
           <w:color w:val="333333"/>
-          <w:shd w:val="clear" w:color="auto" w:fill="FFFFFF"/>
-        </w:rPr>
-      </w:pPr>
-    </w:p>
-    <w:p>
-      <w:pPr>
-        <w:rPr>
-          <w:rFonts w:ascii="Georgia" w:hAnsi="Georgia"/>
-          <w:color w:val="333333"/>
+          <w:sz w:val="20"/>
+          <w:shd w:val="clear" w:color="auto" w:fill="FFFFFF"/>
+        </w:rPr>
+      </w:pPr>
+    </w:p>
+    <w:p>
+      <w:pPr>
+        <w:rPr>
+          <w:rFonts w:ascii="Georgia" w:hAnsi="Georgia"/>
+          <w:color w:val="333333"/>
+          <w:sz w:val="20"/>
           <w:shd w:val="clear" w:color="auto" w:fill="FFFFFF"/>
         </w:rPr>
       </w:pPr>
@@ -798,6 +833,7 @@
         <w:rPr>
           <w:rFonts w:ascii="Georgia" w:hAnsi="Georgia"/>
           <w:color w:val="333333"/>
+          <w:sz w:val="20"/>
           <w:shd w:val="clear" w:color="auto" w:fill="FFFFFF"/>
         </w:rPr>
         <w:t>m</w:t>
@@ -806,6 +842,7 @@
         <w:rPr>
           <w:rFonts w:ascii="Georgia" w:hAnsi="Georgia"/>
           <w:color w:val="333333"/>
+          <w:sz w:val="20"/>
           <w:shd w:val="clear" w:color="auto" w:fill="FFFFFF"/>
         </w:rPr>
         <w:t>ax_df</w:t>
@@ -815,6 +852,7 @@
         <w:rPr>
           <w:rFonts w:ascii="Georgia" w:hAnsi="Georgia"/>
           <w:color w:val="333333"/>
+          <w:sz w:val="20"/>
           <w:shd w:val="clear" w:color="auto" w:fill="FFFFFF"/>
         </w:rPr>
         <w:t xml:space="preserve">=0.3, </w:t>
@@ -823,6 +861,7 @@
         <w:rPr>
           <w:rFonts w:ascii="Georgia" w:hAnsi="Georgia"/>
           <w:color w:val="333333"/>
+          <w:sz w:val="20"/>
           <w:shd w:val="clear" w:color="auto" w:fill="FFFFFF"/>
         </w:rPr>
         <w:t xml:space="preserve">on top of those shown above, </w:t>
@@ -831,6 +870,7 @@
         <w:rPr>
           <w:rFonts w:ascii="Georgia" w:hAnsi="Georgia"/>
           <w:color w:val="333333"/>
+          <w:sz w:val="20"/>
           <w:shd w:val="clear" w:color="auto" w:fill="FFFFFF"/>
         </w:rPr>
         <w:t>it</w:t>
@@ -839,6 +879,7 @@
         <w:rPr>
           <w:rFonts w:ascii="Georgia" w:hAnsi="Georgia"/>
           <w:color w:val="333333"/>
+          <w:sz w:val="20"/>
           <w:shd w:val="clear" w:color="auto" w:fill="FFFFFF"/>
         </w:rPr>
         <w:t xml:space="preserve"> contain</w:t>
@@ -847,6 +888,7 @@
         <w:rPr>
           <w:rFonts w:ascii="Georgia" w:hAnsi="Georgia"/>
           <w:color w:val="333333"/>
+          <w:sz w:val="20"/>
           <w:shd w:val="clear" w:color="auto" w:fill="FFFFFF"/>
         </w:rPr>
         <w:t>s</w:t>
@@ -855,6 +897,7 @@
         <w:rPr>
           <w:rFonts w:ascii="Georgia" w:hAnsi="Georgia"/>
           <w:color w:val="333333"/>
+          <w:sz w:val="20"/>
           <w:shd w:val="clear" w:color="auto" w:fill="FFFFFF"/>
         </w:rPr>
         <w:t xml:space="preserve"> </w:t>
@@ -863,6 +906,7 @@
         <w:rPr>
           <w:rFonts w:ascii="Georgia" w:hAnsi="Georgia"/>
           <w:color w:val="333333"/>
+          <w:sz w:val="20"/>
           <w:highlight w:val="yellow"/>
           <w:shd w:val="clear" w:color="auto" w:fill="FFFFFF"/>
         </w:rPr>
@@ -872,6 +916,7 @@
         <w:rPr>
           <w:rFonts w:ascii="Georgia" w:hAnsi="Georgia"/>
           <w:color w:val="333333"/>
+          <w:sz w:val="20"/>
           <w:shd w:val="clear" w:color="auto" w:fill="FFFFFF"/>
         </w:rPr>
         <w:t xml:space="preserve"> words</w:t>
@@ -880,6 +925,7 @@
         <w:rPr>
           <w:rFonts w:ascii="Georgia" w:hAnsi="Georgia"/>
           <w:color w:val="333333"/>
+          <w:sz w:val="20"/>
           <w:shd w:val="clear" w:color="auto" w:fill="FFFFFF"/>
         </w:rPr>
         <w:t xml:space="preserve"> as below</w:t>
@@ -888,6 +934,7 @@
         <w:rPr>
           <w:rFonts w:ascii="Georgia" w:hAnsi="Georgia"/>
           <w:color w:val="333333"/>
+          <w:sz w:val="20"/>
           <w:shd w:val="clear" w:color="auto" w:fill="FFFFFF"/>
         </w:rPr>
         <w:t>:</w:t>
@@ -898,6 +945,7 @@
         <w:rPr>
           <w:rFonts w:ascii="Arial Narrow" w:hAnsi="Arial Narrow" w:cstheme="majorHAnsi"/>
           <w:color w:val="333333"/>
+          <w:sz w:val="20"/>
           <w:shd w:val="clear" w:color="auto" w:fill="FFFFFF"/>
         </w:rPr>
       </w:pPr>
@@ -905,6 +953,7 @@
         <w:rPr>
           <w:rFonts w:ascii="Arial Narrow" w:hAnsi="Arial Narrow" w:cstheme="majorHAnsi"/>
           <w:color w:val="333333"/>
+          <w:sz w:val="20"/>
           <w:shd w:val="clear" w:color="auto" w:fill="FFFFFF"/>
         </w:rPr>
         <w:t>'</w:t>
@@ -914,6 +963,7 @@
         <w:rPr>
           <w:rFonts w:ascii="Arial Narrow" w:hAnsi="Arial Narrow" w:cstheme="majorHAnsi"/>
           <w:color w:val="333333"/>
+          <w:sz w:val="20"/>
           <w:shd w:val="clear" w:color="auto" w:fill="FFFFFF"/>
         </w:rPr>
         <w:t>so</w:t>
@@ -923,6 +973,7 @@
         <w:rPr>
           <w:rFonts w:ascii="Arial Narrow" w:hAnsi="Arial Narrow" w:cstheme="majorHAnsi"/>
           <w:color w:val="333333"/>
+          <w:sz w:val="20"/>
           <w:shd w:val="clear" w:color="auto" w:fill="FFFFFF"/>
         </w:rPr>
         <w:t>', 'at', 'are', 'had', 'you', 'place', 'me', 'be', 'not', 'were', 'we'</w:t>
@@ -933,15 +984,17 @@
         <w:rPr>
           <w:rFonts w:ascii="Georgia" w:hAnsi="Georgia"/>
           <w:color w:val="333333"/>
-          <w:shd w:val="clear" w:color="auto" w:fill="FFFFFF"/>
-        </w:rPr>
-      </w:pPr>
-    </w:p>
-    <w:p>
-      <w:pPr>
-        <w:rPr>
-          <w:rFonts w:ascii="Georgia" w:hAnsi="Georgia"/>
-          <w:color w:val="333333"/>
+          <w:sz w:val="20"/>
+          <w:shd w:val="clear" w:color="auto" w:fill="FFFFFF"/>
+        </w:rPr>
+      </w:pPr>
+    </w:p>
+    <w:p>
+      <w:pPr>
+        <w:rPr>
+          <w:rFonts w:ascii="Georgia" w:hAnsi="Georgia"/>
+          <w:color w:val="333333"/>
+          <w:sz w:val="20"/>
           <w:shd w:val="clear" w:color="auto" w:fill="FFFFFF"/>
         </w:rPr>
       </w:pPr>
@@ -950,6 +1003,7 @@
         <w:rPr>
           <w:rFonts w:ascii="Georgia" w:hAnsi="Georgia"/>
           <w:color w:val="333333"/>
+          <w:sz w:val="20"/>
           <w:shd w:val="clear" w:color="auto" w:fill="FFFFFF"/>
         </w:rPr>
         <w:t>max_df</w:t>
@@ -959,6 +1013,7 @@
         <w:rPr>
           <w:rFonts w:ascii="Georgia" w:hAnsi="Georgia"/>
           <w:color w:val="333333"/>
+          <w:sz w:val="20"/>
           <w:shd w:val="clear" w:color="auto" w:fill="FFFFFF"/>
         </w:rPr>
         <w:t xml:space="preserve">=0.2, on top of those shown above, </w:t>
@@ -967,6 +1022,7 @@
         <w:rPr>
           <w:rFonts w:ascii="Georgia" w:hAnsi="Georgia"/>
           <w:color w:val="333333"/>
+          <w:sz w:val="20"/>
           <w:shd w:val="clear" w:color="auto" w:fill="FFFFFF"/>
         </w:rPr>
         <w:t>it further</w:t>
@@ -975,6 +1031,7 @@
         <w:rPr>
           <w:rFonts w:ascii="Georgia" w:hAnsi="Georgia"/>
           <w:color w:val="333333"/>
+          <w:sz w:val="20"/>
           <w:shd w:val="clear" w:color="auto" w:fill="FFFFFF"/>
         </w:rPr>
         <w:t xml:space="preserve"> contain</w:t>
@@ -983,6 +1040,7 @@
         <w:rPr>
           <w:rFonts w:ascii="Georgia" w:hAnsi="Georgia"/>
           <w:color w:val="333333"/>
+          <w:sz w:val="20"/>
           <w:shd w:val="clear" w:color="auto" w:fill="FFFFFF"/>
         </w:rPr>
         <w:t>s</w:t>
@@ -991,6 +1049,7 @@
         <w:rPr>
           <w:rFonts w:ascii="Georgia" w:hAnsi="Georgia"/>
           <w:color w:val="333333"/>
+          <w:sz w:val="20"/>
           <w:shd w:val="clear" w:color="auto" w:fill="FFFFFF"/>
         </w:rPr>
         <w:t xml:space="preserve"> </w:t>
@@ -999,6 +1058,7 @@
         <w:rPr>
           <w:rFonts w:ascii="Georgia" w:hAnsi="Georgia"/>
           <w:color w:val="333333"/>
+          <w:sz w:val="20"/>
           <w:highlight w:val="yellow"/>
           <w:shd w:val="clear" w:color="auto" w:fill="FFFFFF"/>
         </w:rPr>
@@ -1008,6 +1068,7 @@
         <w:rPr>
           <w:rFonts w:ascii="Georgia" w:hAnsi="Georgia"/>
           <w:color w:val="333333"/>
+          <w:sz w:val="20"/>
           <w:shd w:val="clear" w:color="auto" w:fill="FFFFFF"/>
         </w:rPr>
         <w:t xml:space="preserve"> words as below:</w:t>
@@ -1018,6 +1079,7 @@
         <w:rPr>
           <w:rFonts w:ascii="Arial Narrow" w:hAnsi="Arial Narrow" w:cstheme="majorHAnsi"/>
           <w:color w:val="333333"/>
+          <w:sz w:val="20"/>
           <w:shd w:val="clear" w:color="auto" w:fill="FFFFFF"/>
         </w:rPr>
       </w:pPr>
@@ -1025,6 +1087,7 @@
         <w:rPr>
           <w:rFonts w:ascii="Arial Narrow" w:hAnsi="Arial Narrow" w:cstheme="majorHAnsi"/>
           <w:color w:val="333333"/>
+          <w:sz w:val="20"/>
           <w:shd w:val="clear" w:color="auto" w:fill="FFFFFF"/>
         </w:rPr>
         <w:t>'food', 'them', 'back', 'go', 'would', 'out', 'will', 'just', 'time', 'as', 'all', 'no', 'what', 'an', 'service', 'can', 'very', 'if', 'one', 'about', 'like', 'their', 'up', 'from', 'great', 'there', 'get', 'good', 'when', 'or', 'here'</w:t>
@@ -1035,31 +1098,35 @@
         <w:rPr>
           <w:rFonts w:ascii="Georgia" w:hAnsi="Georgia"/>
           <w:color w:val="333333"/>
-          <w:shd w:val="clear" w:color="auto" w:fill="FFFFFF"/>
-        </w:rPr>
-      </w:pPr>
-    </w:p>
-    <w:p>
-      <w:pPr>
-        <w:rPr>
-          <w:rFonts w:ascii="Georgia" w:hAnsi="Georgia"/>
-          <w:color w:val="333333"/>
-          <w:shd w:val="clear" w:color="auto" w:fill="FFFFFF"/>
-        </w:rPr>
-      </w:pPr>
-    </w:p>
-    <w:p>
-      <w:pPr>
-        <w:rPr>
-          <w:rFonts w:ascii="Georgia" w:hAnsi="Georgia"/>
-          <w:color w:val="333333"/>
-          <w:shd w:val="clear" w:color="auto" w:fill="FFFFFF"/>
-        </w:rPr>
-      </w:pPr>
-      <w:r>
-        <w:rPr>
-          <w:rFonts w:ascii="Georgia" w:hAnsi="Georgia"/>
-          <w:color w:val="333333"/>
+          <w:sz w:val="20"/>
+          <w:shd w:val="clear" w:color="auto" w:fill="FFFFFF"/>
+        </w:rPr>
+      </w:pPr>
+    </w:p>
+    <w:p>
+      <w:pPr>
+        <w:rPr>
+          <w:rFonts w:ascii="Georgia" w:hAnsi="Georgia"/>
+          <w:color w:val="333333"/>
+          <w:sz w:val="20"/>
+          <w:shd w:val="clear" w:color="auto" w:fill="FFFFFF"/>
+        </w:rPr>
+      </w:pPr>
+    </w:p>
+    <w:p>
+      <w:pPr>
+        <w:rPr>
+          <w:rFonts w:ascii="Georgia" w:hAnsi="Georgia"/>
+          <w:color w:val="333333"/>
+          <w:sz w:val="20"/>
+          <w:shd w:val="clear" w:color="auto" w:fill="FFFFFF"/>
+        </w:rPr>
+      </w:pPr>
+      <w:r>
+        <w:rPr>
+          <w:rFonts w:ascii="Georgia" w:hAnsi="Georgia"/>
+          <w:color w:val="333333"/>
+          <w:sz w:val="20"/>
           <w:shd w:val="clear" w:color="auto" w:fill="FFFFFF"/>
         </w:rPr>
         <w:t xml:space="preserve">From above, from </w:t>
@@ -1069,6 +1136,7 @@
         <w:rPr>
           <w:rFonts w:ascii="Georgia" w:hAnsi="Georgia"/>
           <w:color w:val="333333"/>
+          <w:sz w:val="20"/>
           <w:shd w:val="clear" w:color="auto" w:fill="FFFFFF"/>
         </w:rPr>
         <w:t>max_df</w:t>
@@ -1078,6 +1146,7 @@
         <w:rPr>
           <w:rFonts w:ascii="Georgia" w:hAnsi="Georgia"/>
           <w:color w:val="333333"/>
+          <w:sz w:val="20"/>
           <w:shd w:val="clear" w:color="auto" w:fill="FFFFFF"/>
         </w:rPr>
         <w:t>=0.3 we start to see word</w:t>
@@ -1086,6 +1155,7 @@
         <w:rPr>
           <w:rFonts w:ascii="Georgia" w:hAnsi="Georgia"/>
           <w:color w:val="333333"/>
+          <w:sz w:val="20"/>
           <w:shd w:val="clear" w:color="auto" w:fill="FFFFFF"/>
         </w:rPr>
         <w:t>s</w:t>
@@ -1094,6 +1164,7 @@
         <w:rPr>
           <w:rFonts w:ascii="Georgia" w:hAnsi="Georgia"/>
           <w:color w:val="333333"/>
+          <w:sz w:val="20"/>
           <w:shd w:val="clear" w:color="auto" w:fill="FFFFFF"/>
         </w:rPr>
         <w:t xml:space="preserve"> with some negative meaning (e.g. ‘not’), at </w:t>
@@ -1103,6 +1174,7 @@
         <w:rPr>
           <w:rFonts w:ascii="Georgia" w:hAnsi="Georgia"/>
           <w:color w:val="333333"/>
+          <w:sz w:val="20"/>
           <w:shd w:val="clear" w:color="auto" w:fill="FFFFFF"/>
         </w:rPr>
         <w:t>max_df</w:t>
@@ -1112,30 +1184,16 @@
         <w:rPr>
           <w:rFonts w:ascii="Georgia" w:hAnsi="Georgia"/>
           <w:color w:val="333333"/>
-          <w:shd w:val="clear" w:color="auto" w:fill="FFFFFF"/>
-        </w:rPr>
-        <w:t>=0.2 we see more and more words are included as stop words but expressing either positive or negative opinions, e.g. ‘great’,</w:t>
-      </w:r>
-      <w:r>
-        <w:rPr>
-          <w:rFonts w:ascii="Georgia" w:hAnsi="Georgia"/>
-          <w:color w:val="333333"/>
-          <w:shd w:val="clear" w:color="auto" w:fill="FFFFFF"/>
-        </w:rPr>
-        <w:t xml:space="preserve"> </w:t>
-      </w:r>
-      <w:r>
-        <w:rPr>
-          <w:rFonts w:ascii="Georgia" w:hAnsi="Georgia"/>
-          <w:color w:val="333333"/>
-          <w:shd w:val="clear" w:color="auto" w:fill="FFFFFF"/>
-        </w:rPr>
-        <w:t>‘good’, ‘like’, ‘no’ (and ‘not’)</w:t>
-      </w:r>
-      <w:r>
-        <w:rPr>
-          <w:rFonts w:ascii="Georgia" w:hAnsi="Georgia"/>
-          <w:color w:val="333333"/>
+          <w:sz w:val="20"/>
+          <w:shd w:val="clear" w:color="auto" w:fill="FFFFFF"/>
+        </w:rPr>
+        <w:t>=0.2 we see more and more words are included as stop words but expressing either positive or negative opinions, e.g. ‘great’, ‘good’, ‘like’, ‘no’ (and ‘not’)</w:t>
+      </w:r>
+      <w:r>
+        <w:rPr>
+          <w:rFonts w:ascii="Georgia" w:hAnsi="Georgia"/>
+          <w:color w:val="333333"/>
+          <w:sz w:val="20"/>
           <w:shd w:val="clear" w:color="auto" w:fill="FFFFFF"/>
         </w:rPr>
         <w:t>, and start touching the meaningful terms, like food, service, time and etc</w:t>
@@ -1144,6 +1202,7 @@
         <w:rPr>
           <w:rFonts w:ascii="Georgia" w:hAnsi="Georgia"/>
           <w:color w:val="333333"/>
+          <w:sz w:val="20"/>
           <w:shd w:val="clear" w:color="auto" w:fill="FFFFFF"/>
         </w:rPr>
         <w:t xml:space="preserve">. So we think we should stop at </w:t>
@@ -1153,6 +1212,7 @@
         <w:rPr>
           <w:rFonts w:ascii="Georgia" w:hAnsi="Georgia"/>
           <w:color w:val="333333"/>
+          <w:sz w:val="20"/>
           <w:shd w:val="clear" w:color="auto" w:fill="FFFFFF"/>
         </w:rPr>
         <w:t>max_df</w:t>
@@ -1162,6 +1222,7 @@
         <w:rPr>
           <w:rFonts w:ascii="Georgia" w:hAnsi="Georgia"/>
           <w:color w:val="333333"/>
+          <w:sz w:val="20"/>
           <w:shd w:val="clear" w:color="auto" w:fill="FFFFFF"/>
         </w:rPr>
         <w:t xml:space="preserve">=0.3 but with ‘not’ </w:t>
@@ -1170,6 +1231,7 @@
         <w:rPr>
           <w:rFonts w:ascii="Georgia" w:hAnsi="Georgia"/>
           <w:color w:val="333333"/>
+          <w:sz w:val="20"/>
           <w:shd w:val="clear" w:color="auto" w:fill="FFFFFF"/>
         </w:rPr>
         <w:t xml:space="preserve">excluded from the stop list (‘not’ </w:t>
@@ -1178,22 +1240,16 @@
         <w:rPr>
           <w:rFonts w:ascii="Georgia" w:hAnsi="Georgia" w:cstheme="minorHAnsi"/>
           <w:color w:val="333333"/>
+          <w:sz w:val="20"/>
           <w:szCs w:val="30"/>
         </w:rPr>
-        <w:t>usually represents negative meaning</w:t>
-      </w:r>
-      <w:r>
-        <w:rPr>
-          <w:rFonts w:ascii="Georgia" w:hAnsi="Georgia" w:cstheme="minorHAnsi"/>
-          <w:color w:val="333333"/>
-          <w:szCs w:val="30"/>
-        </w:rPr>
-        <w:t xml:space="preserve"> so keep it away from stop word list)</w:t>
-      </w:r>
-      <w:r>
-        <w:rPr>
-          <w:rFonts w:ascii="Georgia" w:hAnsi="Georgia"/>
-          <w:color w:val="333333"/>
+        <w:t>usually represents negative meaning so keep it away from stop word list)</w:t>
+      </w:r>
+      <w:r>
+        <w:rPr>
+          <w:rFonts w:ascii="Georgia" w:hAnsi="Georgia"/>
+          <w:color w:val="333333"/>
+          <w:sz w:val="20"/>
           <w:shd w:val="clear" w:color="auto" w:fill="FFFFFF"/>
         </w:rPr>
         <w:t>.</w:t>
@@ -1204,22 +1260,25 @@
         <w:rPr>
           <w:rFonts w:ascii="Georgia" w:hAnsi="Georgia"/>
           <w:color w:val="333333"/>
-          <w:shd w:val="clear" w:color="auto" w:fill="FFFFFF"/>
-        </w:rPr>
-      </w:pPr>
-    </w:p>
-    <w:p>
-      <w:pPr>
-        <w:rPr>
-          <w:rFonts w:ascii="Georgia" w:hAnsi="Georgia"/>
-          <w:color w:val="333333"/>
-          <w:shd w:val="clear" w:color="auto" w:fill="FFFFFF"/>
-        </w:rPr>
-      </w:pPr>
-      <w:r>
-        <w:rPr>
-          <w:rFonts w:ascii="Georgia" w:hAnsi="Georgia"/>
-          <w:color w:val="333333"/>
+          <w:sz w:val="20"/>
+          <w:shd w:val="clear" w:color="auto" w:fill="FFFFFF"/>
+        </w:rPr>
+      </w:pPr>
+    </w:p>
+    <w:p>
+      <w:pPr>
+        <w:rPr>
+          <w:rFonts w:ascii="Georgia" w:hAnsi="Georgia"/>
+          <w:color w:val="333333"/>
+          <w:sz w:val="20"/>
+          <w:shd w:val="clear" w:color="auto" w:fill="FFFFFF"/>
+        </w:rPr>
+      </w:pPr>
+      <w:r>
+        <w:rPr>
+          <w:rFonts w:ascii="Georgia" w:hAnsi="Georgia"/>
+          <w:color w:val="333333"/>
+          <w:sz w:val="20"/>
           <w:shd w:val="clear" w:color="auto" w:fill="FFFFFF"/>
         </w:rPr>
         <w:t xml:space="preserve">In order to achieve that, using </w:t>
@@ -1229,6 +1288,7 @@
         <w:rPr>
           <w:rFonts w:ascii="Georgia" w:hAnsi="Georgia"/>
           <w:color w:val="333333"/>
+          <w:sz w:val="20"/>
           <w:shd w:val="clear" w:color="auto" w:fill="FFFFFF"/>
         </w:rPr>
         <w:t>sklearn</w:t>
@@ -1238,6 +1298,7 @@
         <w:rPr>
           <w:rFonts w:ascii="Georgia" w:hAnsi="Georgia"/>
           <w:color w:val="333333"/>
+          <w:sz w:val="20"/>
           <w:shd w:val="clear" w:color="auto" w:fill="FFFFFF"/>
         </w:rPr>
         <w:t xml:space="preserve"> we choose </w:t>
@@ -1247,6 +1308,7 @@
         <w:rPr>
           <w:rFonts w:ascii="Georgia" w:hAnsi="Georgia"/>
           <w:color w:val="333333"/>
+          <w:sz w:val="20"/>
           <w:shd w:val="clear" w:color="auto" w:fill="FFFFFF"/>
         </w:rPr>
         <w:t>max_df</w:t>
@@ -1256,6 +1318,7 @@
         <w:rPr>
           <w:rFonts w:ascii="Georgia" w:hAnsi="Georgia"/>
           <w:color w:val="333333"/>
+          <w:sz w:val="20"/>
           <w:shd w:val="clear" w:color="auto" w:fill="FFFFFF"/>
         </w:rPr>
         <w:t xml:space="preserve">=0.42 and supply the </w:t>
@@ -1265,6 +1328,7 @@
           <w:rFonts w:ascii="Georgia" w:hAnsi="Georgia"/>
           <w:b/>
           <w:color w:val="333333"/>
+          <w:sz w:val="20"/>
           <w:shd w:val="clear" w:color="auto" w:fill="FFFFFF"/>
         </w:rPr>
         <w:t>stop word list as below</w:t>
@@ -1273,6 +1337,7 @@
         <w:rPr>
           <w:rFonts w:ascii="Georgia" w:hAnsi="Georgia"/>
           <w:color w:val="333333"/>
+          <w:sz w:val="20"/>
           <w:shd w:val="clear" w:color="auto" w:fill="FFFFFF"/>
         </w:rPr>
         <w:t>:</w:t>
@@ -1283,13 +1348,15 @@
         <w:rPr>
           <w:rFonts w:ascii="Georgia" w:hAnsi="Georgia"/>
           <w:color w:val="333333"/>
-          <w:shd w:val="clear" w:color="auto" w:fill="FFFFFF"/>
-        </w:rPr>
-      </w:pPr>
-      <w:r>
-        <w:rPr>
-          <w:rFonts w:ascii="Georgia" w:hAnsi="Georgia"/>
-          <w:color w:val="333333"/>
+          <w:sz w:val="20"/>
+          <w:shd w:val="clear" w:color="auto" w:fill="FFFFFF"/>
+        </w:rPr>
+      </w:pPr>
+      <w:r>
+        <w:rPr>
+          <w:rFonts w:ascii="Georgia" w:hAnsi="Georgia"/>
+          <w:color w:val="333333"/>
+          <w:sz w:val="20"/>
           <w:shd w:val="clear" w:color="auto" w:fill="FFFFFF"/>
         </w:rPr>
         <w:t>{</w:t>
@@ -1298,30 +1365,16 @@
         <w:rPr>
           <w:rFonts w:ascii="Georgia" w:hAnsi="Georgia"/>
           <w:color w:val="333333"/>
-          <w:shd w:val="clear" w:color="auto" w:fill="FFFFFF"/>
-        </w:rPr>
-        <w:t>'you', '</w:t>
-      </w:r>
-      <w:r>
-        <w:rPr>
-          <w:rFonts w:ascii="Georgia" w:hAnsi="Georgia"/>
-          <w:color w:val="333333"/>
-          <w:shd w:val="clear" w:color="auto" w:fill="FFFFFF"/>
-        </w:rPr>
-        <w:t>was', 'is', 'for', 'have', 'of'</w:t>
-      </w:r>
-      <w:r>
-        <w:rPr>
-          <w:rFonts w:ascii="Georgia" w:hAnsi="Georgia"/>
-          <w:color w:val="333333"/>
-          <w:shd w:val="clear" w:color="auto" w:fill="FFFFFF"/>
-        </w:rPr>
-        <w:t>, 'to', 'this', 'we', 'so', 'are', 'had', 'me', 'they', 'in', 'the', 'on', 'be', 'that', 'it', 'were', 'at', 'but</w:t>
-      </w:r>
-      <w:r>
-        <w:rPr>
-          <w:rFonts w:ascii="Georgia" w:hAnsi="Georgia"/>
-          <w:color w:val="333333"/>
+          <w:sz w:val="20"/>
+          <w:shd w:val="clear" w:color="auto" w:fill="FFFFFF"/>
+        </w:rPr>
+        <w:t>'you', 'was', 'is', 'for', 'have', 'of', 'to', 'this', 'we', 'so', 'are', 'had', 'me', 'they', 'in', 'the', 'on', 'be', 'that', 'it', 'were', 'at', 'but</w:t>
+      </w:r>
+      <w:r>
+        <w:rPr>
+          <w:rFonts w:ascii="Georgia" w:hAnsi="Georgia"/>
+          <w:color w:val="333333"/>
+          <w:sz w:val="20"/>
           <w:shd w:val="clear" w:color="auto" w:fill="FFFFFF"/>
         </w:rPr>
         <w:t>', 'my', 'with', 'place', 'and'</w:t>
@@ -1330,6 +1383,7 @@
         <w:rPr>
           <w:rFonts w:ascii="Georgia" w:hAnsi="Georgia"/>
           <w:color w:val="333333"/>
+          <w:sz w:val="20"/>
           <w:shd w:val="clear" w:color="auto" w:fill="FFFFFF"/>
         </w:rPr>
         <w:t>}</w:t>
@@ -1340,39 +1394,55 @@
         <w:rPr>
           <w:rFonts w:ascii="Georgia" w:hAnsi="Georgia"/>
           <w:color w:val="333333"/>
-          <w:shd w:val="clear" w:color="auto" w:fill="FFFFFF"/>
-        </w:rPr>
-      </w:pPr>
-    </w:p>
-    <w:p>
-      <w:pPr>
-        <w:rPr>
-          <w:rFonts w:ascii="Georgia" w:hAnsi="Georgia"/>
-          <w:color w:val="333333"/>
-          <w:shd w:val="clear" w:color="auto" w:fill="FFFFFF"/>
-        </w:rPr>
-      </w:pPr>
-      <w:r>
-        <w:rPr>
-          <w:rFonts w:ascii="Georgia" w:hAnsi="Georgia"/>
-          <w:color w:val="333333"/>
-          <w:shd w:val="clear" w:color="auto" w:fill="FFFFFF"/>
-        </w:rPr>
-        <w:t>So t</w:t>
-      </w:r>
-      <w:r>
-        <w:rPr>
-          <w:rFonts w:ascii="Georgia" w:hAnsi="Georgia"/>
-          <w:color w:val="333333"/>
-          <w:shd w:val="clear" w:color="auto" w:fill="FFFFFF"/>
-        </w:rPr>
-        <w:t xml:space="preserve">he frequency thresholds we choose are: </w:t>
+          <w:sz w:val="20"/>
+          <w:shd w:val="clear" w:color="auto" w:fill="FFFFFF"/>
+        </w:rPr>
+      </w:pPr>
+    </w:p>
+    <w:p>
+      <w:pPr>
+        <w:rPr>
+          <w:rFonts w:ascii="Georgia" w:hAnsi="Georgia"/>
+          <w:color w:val="333333"/>
+          <w:sz w:val="20"/>
+          <w:shd w:val="clear" w:color="auto" w:fill="FFFFFF"/>
+        </w:rPr>
+      </w:pPr>
+      <w:r>
+        <w:rPr>
+          <w:rFonts w:ascii="Georgia" w:hAnsi="Georgia"/>
+          <w:b/>
+          <w:color w:val="333333"/>
+          <w:sz w:val="20"/>
+          <w:shd w:val="clear" w:color="auto" w:fill="FFFFFF"/>
+        </w:rPr>
+        <w:t>T</w:t>
+      </w:r>
+      <w:r>
+        <w:rPr>
+          <w:rFonts w:ascii="Georgia" w:hAnsi="Georgia"/>
+          <w:b/>
+          <w:color w:val="333333"/>
+          <w:sz w:val="20"/>
+          <w:shd w:val="clear" w:color="auto" w:fill="FFFFFF"/>
+        </w:rPr>
+        <w:t>he frequency thresholds we choose</w:t>
+      </w:r>
+      <w:r>
+        <w:rPr>
+          <w:rFonts w:ascii="Georgia" w:hAnsi="Georgia"/>
+          <w:color w:val="333333"/>
+          <w:sz w:val="20"/>
+          <w:shd w:val="clear" w:color="auto" w:fill="FFFFFF"/>
+        </w:rPr>
+        <w:t xml:space="preserve"> are: </w:t>
       </w:r>
       <w:proofErr w:type="spellStart"/>
       <w:r>
         <w:rPr>
           <w:rFonts w:ascii="Georgia" w:hAnsi="Georgia"/>
           <w:color w:val="333333"/>
+          <w:sz w:val="20"/>
           <w:shd w:val="clear" w:color="auto" w:fill="FFFFFF"/>
         </w:rPr>
         <w:t>max_df</w:t>
@@ -1382,6 +1452,7 @@
         <w:rPr>
           <w:rFonts w:ascii="Georgia" w:hAnsi="Georgia"/>
           <w:color w:val="333333"/>
+          <w:sz w:val="20"/>
           <w:shd w:val="clear" w:color="auto" w:fill="FFFFFF"/>
         </w:rPr>
         <w:t xml:space="preserve">=0.42, </w:t>
@@ -1391,6 +1462,7 @@
         <w:rPr>
           <w:rFonts w:ascii="Georgia" w:hAnsi="Georgia"/>
           <w:color w:val="333333"/>
+          <w:sz w:val="20"/>
           <w:shd w:val="clear" w:color="auto" w:fill="FFFFFF"/>
         </w:rPr>
         <w:t>min_df</w:t>
@@ -1400,23 +1472,516 @@
         <w:rPr>
           <w:rFonts w:ascii="Georgia" w:hAnsi="Georgia"/>
           <w:color w:val="333333"/>
-          <w:shd w:val="clear" w:color="auto" w:fill="FFFFFF"/>
-        </w:rPr>
-        <w:t>=3. This means two things:</w:t>
-      </w:r>
-    </w:p>
-    <w:p>
-      <w:pPr>
-        <w:rPr>
-          <w:rFonts w:ascii="Georgia" w:hAnsi="Georgia"/>
-          <w:color w:val="333333"/>
-          <w:shd w:val="clear" w:color="auto" w:fill="FFFFFF"/>
-        </w:rPr>
-      </w:pPr>
-      <w:r>
-        <w:rPr>
-          <w:rFonts w:ascii="Georgia" w:hAnsi="Georgia"/>
-          <w:color w:val="333333"/>
+          <w:sz w:val="20"/>
+          <w:shd w:val="clear" w:color="auto" w:fill="FFFFFF"/>
+        </w:rPr>
+        <w:t xml:space="preserve">=3. </w:t>
+      </w:r>
+      <w:r>
+        <w:rPr>
+          <w:rFonts w:ascii="Georgia" w:hAnsi="Georgia"/>
+          <w:color w:val="333333"/>
+          <w:sz w:val="20"/>
+          <w:shd w:val="clear" w:color="auto" w:fill="FFFFFF"/>
+        </w:rPr>
+        <w:t xml:space="preserve">The HW requires minimum word occurrence (instead of </w:t>
+      </w:r>
+      <w:proofErr w:type="spellStart"/>
+      <w:r>
+        <w:rPr>
+          <w:rFonts w:ascii="Georgia" w:hAnsi="Georgia"/>
+          <w:color w:val="333333"/>
+          <w:sz w:val="20"/>
+          <w:shd w:val="clear" w:color="auto" w:fill="FFFFFF"/>
+        </w:rPr>
+        <w:t>min_df</w:t>
+      </w:r>
+      <w:proofErr w:type="spellEnd"/>
+      <w:r>
+        <w:rPr>
+          <w:rFonts w:ascii="Georgia" w:hAnsi="Georgia"/>
+          <w:color w:val="333333"/>
+          <w:sz w:val="20"/>
+          <w:shd w:val="clear" w:color="auto" w:fill="FFFFFF"/>
+        </w:rPr>
+        <w:t>)</w:t>
+      </w:r>
+      <w:r>
+        <w:rPr>
+          <w:rFonts w:ascii="Georgia" w:hAnsi="Georgia"/>
+          <w:color w:val="333333"/>
+          <w:sz w:val="20"/>
+          <w:shd w:val="clear" w:color="auto" w:fill="FFFFFF"/>
+        </w:rPr>
+        <w:t xml:space="preserve">, however </w:t>
+      </w:r>
+      <w:proofErr w:type="spellStart"/>
+      <w:r>
+        <w:rPr>
+          <w:rFonts w:ascii="Georgia" w:hAnsi="Georgia"/>
+          <w:color w:val="333333"/>
+          <w:sz w:val="20"/>
+          <w:shd w:val="clear" w:color="auto" w:fill="FFFFFF"/>
+        </w:rPr>
+        <w:t>min_df</w:t>
+      </w:r>
+      <w:proofErr w:type="spellEnd"/>
+      <w:r>
+        <w:rPr>
+          <w:rFonts w:ascii="Georgia" w:hAnsi="Georgia"/>
+          <w:color w:val="333333"/>
+          <w:sz w:val="20"/>
+          <w:shd w:val="clear" w:color="auto" w:fill="FFFFFF"/>
+        </w:rPr>
+        <w:t xml:space="preserve"> covers and is slightly</w:t>
+      </w:r>
+      <w:r>
+        <w:rPr>
+          <w:rFonts w:ascii="Georgia" w:hAnsi="Georgia"/>
+          <w:color w:val="333333"/>
+          <w:sz w:val="20"/>
+          <w:shd w:val="clear" w:color="auto" w:fill="FFFFFF"/>
+        </w:rPr>
+        <w:t xml:space="preserve"> better than minimum word occurrence:</w:t>
+      </w:r>
+    </w:p>
+    <w:p>
+      <w:pPr>
+        <w:shd w:val="clear" w:color="auto" w:fill="EEEEEE"/>
+        <w:rPr>
+          <w:rFonts w:ascii="Helvetica Neue" w:eastAsia="Times New Roman" w:hAnsi="Helvetica Neue" w:cs="Times New Roman"/>
+          <w:color w:val="333333"/>
+          <w:sz w:val="16"/>
+          <w:szCs w:val="20"/>
+          <w:lang w:val="en-AU" w:eastAsia="zh-CN"/>
+        </w:rPr>
+      </w:pPr>
+      <w:r>
+        <w:rPr>
+          <w:rFonts w:ascii="Helvetica Neue" w:eastAsia="Times New Roman" w:hAnsi="Helvetica Neue" w:cs="Times New Roman"/>
+          <w:color w:val="333333"/>
+          <w:sz w:val="16"/>
+          <w:szCs w:val="20"/>
+          <w:lang w:val="en-AU" w:eastAsia="zh-CN"/>
+        </w:rPr>
+        <w:t>e.g. typo or incorrect spelling by one user</w:t>
+      </w:r>
+      <w:r>
+        <w:rPr>
+          <w:rFonts w:ascii="Helvetica Neue" w:eastAsia="Times New Roman" w:hAnsi="Helvetica Neue" w:cs="Times New Roman"/>
+          <w:color w:val="333333"/>
+          <w:sz w:val="16"/>
+          <w:szCs w:val="20"/>
+          <w:lang w:val="en-AU" w:eastAsia="zh-CN"/>
+        </w:rPr>
+        <w:t xml:space="preserve"> (review/document)</w:t>
+      </w:r>
+      <w:r>
+        <w:rPr>
+          <w:rFonts w:ascii="Helvetica Neue" w:eastAsia="Times New Roman" w:hAnsi="Helvetica Neue" w:cs="Times New Roman"/>
+          <w:color w:val="333333"/>
+          <w:sz w:val="16"/>
+          <w:szCs w:val="20"/>
+          <w:lang w:val="en-AU" w:eastAsia="zh-CN"/>
+        </w:rPr>
+        <w:t>, he</w:t>
+      </w:r>
+      <w:r>
+        <w:rPr>
+          <w:rFonts w:ascii="Helvetica Neue" w:eastAsia="Times New Roman" w:hAnsi="Helvetica Neue" w:cs="Times New Roman"/>
+          <w:color w:val="333333"/>
+          <w:sz w:val="16"/>
+          <w:szCs w:val="20"/>
+          <w:lang w:val="en-AU" w:eastAsia="zh-CN"/>
+        </w:rPr>
+        <w:t>/she</w:t>
+      </w:r>
+      <w:r>
+        <w:rPr>
+          <w:rFonts w:ascii="Helvetica Neue" w:eastAsia="Times New Roman" w:hAnsi="Helvetica Neue" w:cs="Times New Roman"/>
+          <w:color w:val="333333"/>
+          <w:sz w:val="16"/>
+          <w:szCs w:val="20"/>
+          <w:lang w:val="en-AU" w:eastAsia="zh-CN"/>
+        </w:rPr>
+        <w:t xml:space="preserve"> may spell 'fantastic' to '</w:t>
+      </w:r>
+      <w:proofErr w:type="spellStart"/>
+      <w:r>
+        <w:rPr>
+          <w:rFonts w:ascii="Helvetica Neue" w:eastAsia="Times New Roman" w:hAnsi="Helvetica Neue" w:cs="Times New Roman"/>
+          <w:color w:val="333333"/>
+          <w:sz w:val="16"/>
+          <w:szCs w:val="20"/>
+          <w:lang w:val="en-AU" w:eastAsia="zh-CN"/>
+        </w:rPr>
+        <w:t>fantestic</w:t>
+      </w:r>
+      <w:proofErr w:type="spellEnd"/>
+      <w:r>
+        <w:rPr>
+          <w:rFonts w:ascii="Helvetica Neue" w:eastAsia="Times New Roman" w:hAnsi="Helvetica Neue" w:cs="Times New Roman"/>
+          <w:color w:val="333333"/>
+          <w:sz w:val="16"/>
+          <w:szCs w:val="20"/>
+          <w:lang w:val="en-AU" w:eastAsia="zh-CN"/>
+        </w:rPr>
+        <w:t xml:space="preserve">' consistently in his review for multiple times, leading such word only occurs in 1 document but </w:t>
+      </w:r>
+      <w:r>
+        <w:rPr>
+          <w:rFonts w:ascii="Helvetica Neue" w:eastAsia="Times New Roman" w:hAnsi="Helvetica Neue" w:cs="Times New Roman"/>
+          <w:color w:val="333333"/>
+          <w:sz w:val="16"/>
+          <w:szCs w:val="20"/>
+          <w:lang w:val="en-AU" w:eastAsia="zh-CN"/>
+        </w:rPr>
+        <w:t xml:space="preserve">word </w:t>
+      </w:r>
+      <w:r>
+        <w:rPr>
+          <w:rFonts w:ascii="Helvetica Neue" w:eastAsia="Times New Roman" w:hAnsi="Helvetica Neue" w:cs="Times New Roman"/>
+          <w:color w:val="333333"/>
+          <w:sz w:val="16"/>
+          <w:szCs w:val="20"/>
+          <w:lang w:val="en-AU" w:eastAsia="zh-CN"/>
+        </w:rPr>
+        <w:t xml:space="preserve">occurrence could be much higher, say 4,5. </w:t>
+      </w:r>
+      <w:proofErr w:type="spellStart"/>
+      <w:r>
+        <w:rPr>
+          <w:rFonts w:ascii="Helvetica Neue" w:eastAsia="Times New Roman" w:hAnsi="Helvetica Neue" w:cs="Times New Roman"/>
+          <w:color w:val="333333"/>
+          <w:sz w:val="16"/>
+          <w:szCs w:val="20"/>
+          <w:lang w:val="en-AU" w:eastAsia="zh-CN"/>
+        </w:rPr>
+        <w:t>E.g</w:t>
+      </w:r>
+      <w:proofErr w:type="spellEnd"/>
+      <w:r>
+        <w:rPr>
+          <w:rFonts w:ascii="Helvetica Neue" w:eastAsia="Times New Roman" w:hAnsi="Helvetica Neue" w:cs="Times New Roman"/>
+          <w:color w:val="333333"/>
+          <w:sz w:val="16"/>
+          <w:szCs w:val="20"/>
+          <w:lang w:val="en-AU" w:eastAsia="zh-CN"/>
+        </w:rPr>
+        <w:t>:</w:t>
+      </w:r>
+    </w:p>
+    <w:p>
+      <w:pPr>
+        <w:shd w:val="clear" w:color="auto" w:fill="EEEEEE"/>
+        <w:rPr>
+          <w:rFonts w:ascii="Helvetica Neue" w:eastAsia="Times New Roman" w:hAnsi="Helvetica Neue" w:cs="Times New Roman"/>
+          <w:color w:val="333333"/>
+          <w:sz w:val="16"/>
+          <w:szCs w:val="20"/>
+          <w:lang w:val="en-AU" w:eastAsia="zh-CN"/>
+        </w:rPr>
+      </w:pPr>
+      <w:r>
+        <w:rPr>
+          <w:rFonts w:ascii="Helvetica Neue" w:eastAsia="Times New Roman" w:hAnsi="Helvetica Neue" w:cs="Times New Roman"/>
+          <w:color w:val="333333"/>
+          <w:sz w:val="16"/>
+          <w:szCs w:val="20"/>
+          <w:lang w:val="en-AU" w:eastAsia="zh-CN"/>
+        </w:rPr>
+        <w:t>"Went there last night, </w:t>
+      </w:r>
+      <w:proofErr w:type="spellStart"/>
+      <w:r>
+        <w:rPr>
+          <w:rFonts w:ascii="Helvetica Neue" w:eastAsia="Times New Roman" w:hAnsi="Helvetica Neue" w:cs="Times New Roman"/>
+          <w:color w:val="333333"/>
+          <w:sz w:val="16"/>
+          <w:szCs w:val="20"/>
+          <w:lang w:val="en-AU" w:eastAsia="zh-CN"/>
+        </w:rPr>
+        <w:t>fantestic</w:t>
+      </w:r>
+      <w:proofErr w:type="spellEnd"/>
+      <w:r>
+        <w:rPr>
+          <w:rFonts w:ascii="Helvetica Neue" w:eastAsia="Times New Roman" w:hAnsi="Helvetica Neue" w:cs="Times New Roman"/>
+          <w:color w:val="333333"/>
+          <w:sz w:val="16"/>
+          <w:szCs w:val="20"/>
+          <w:lang w:val="en-AU" w:eastAsia="zh-CN"/>
+        </w:rPr>
+        <w:t xml:space="preserve"> food, </w:t>
+      </w:r>
+      <w:proofErr w:type="spellStart"/>
+      <w:r>
+        <w:rPr>
+          <w:rFonts w:ascii="Helvetica Neue" w:eastAsia="Times New Roman" w:hAnsi="Helvetica Neue" w:cs="Times New Roman"/>
+          <w:color w:val="333333"/>
+          <w:sz w:val="16"/>
+          <w:szCs w:val="20"/>
+          <w:lang w:val="en-AU" w:eastAsia="zh-CN"/>
+        </w:rPr>
+        <w:t>fantestic</w:t>
+      </w:r>
+      <w:proofErr w:type="spellEnd"/>
+      <w:r>
+        <w:rPr>
+          <w:rFonts w:ascii="Helvetica Neue" w:eastAsia="Times New Roman" w:hAnsi="Helvetica Neue" w:cs="Times New Roman"/>
+          <w:color w:val="333333"/>
+          <w:sz w:val="16"/>
+          <w:szCs w:val="20"/>
+          <w:lang w:val="en-AU" w:eastAsia="zh-CN"/>
+        </w:rPr>
+        <w:t xml:space="preserve"> wine, </w:t>
+      </w:r>
+      <w:proofErr w:type="spellStart"/>
+      <w:proofErr w:type="gramStart"/>
+      <w:r>
+        <w:rPr>
+          <w:rFonts w:ascii="Helvetica Neue" w:eastAsia="Times New Roman" w:hAnsi="Helvetica Neue" w:cs="Times New Roman"/>
+          <w:color w:val="333333"/>
+          <w:sz w:val="16"/>
+          <w:szCs w:val="20"/>
+          <w:lang w:val="en-AU" w:eastAsia="zh-CN"/>
+        </w:rPr>
+        <w:t>fantestic</w:t>
+      </w:r>
+      <w:proofErr w:type="spellEnd"/>
+      <w:proofErr w:type="gramEnd"/>
+      <w:r>
+        <w:rPr>
+          <w:rFonts w:ascii="Helvetica Neue" w:eastAsia="Times New Roman" w:hAnsi="Helvetica Neue" w:cs="Times New Roman"/>
+          <w:color w:val="333333"/>
+          <w:sz w:val="16"/>
+          <w:szCs w:val="20"/>
+          <w:lang w:val="en-AU" w:eastAsia="zh-CN"/>
+        </w:rPr>
+        <w:t xml:space="preserve"> service and overall 5 stars </w:t>
+      </w:r>
+      <w:proofErr w:type="spellStart"/>
+      <w:r>
+        <w:rPr>
+          <w:rFonts w:ascii="Helvetica Neue" w:eastAsia="Times New Roman" w:hAnsi="Helvetica Neue" w:cs="Times New Roman"/>
+          <w:color w:val="333333"/>
+          <w:sz w:val="16"/>
+          <w:szCs w:val="20"/>
+          <w:lang w:val="en-AU" w:eastAsia="zh-CN"/>
+        </w:rPr>
+        <w:t>fantestic</w:t>
+      </w:r>
+      <w:proofErr w:type="spellEnd"/>
+      <w:r>
+        <w:rPr>
+          <w:rFonts w:ascii="Helvetica Neue" w:eastAsia="Times New Roman" w:hAnsi="Helvetica Neue" w:cs="Times New Roman"/>
+          <w:color w:val="333333"/>
+          <w:sz w:val="16"/>
+          <w:szCs w:val="20"/>
+          <w:lang w:val="en-AU" w:eastAsia="zh-CN"/>
+        </w:rPr>
+        <w:t xml:space="preserve"> restaurant!" </w:t>
+      </w:r>
+    </w:p>
+    <w:p>
+      <w:pPr>
+        <w:shd w:val="clear" w:color="auto" w:fill="EEEEEE"/>
+        <w:rPr>
+          <w:rFonts w:ascii="Helvetica Neue" w:eastAsia="Times New Roman" w:hAnsi="Helvetica Neue" w:cs="Times New Roman"/>
+          <w:color w:val="333333"/>
+          <w:sz w:val="16"/>
+          <w:szCs w:val="20"/>
+          <w:lang w:val="en-AU" w:eastAsia="zh-CN"/>
+        </w:rPr>
+      </w:pPr>
+      <w:r>
+        <w:rPr>
+          <w:rFonts w:ascii="Helvetica Neue" w:eastAsia="Times New Roman" w:hAnsi="Helvetica Neue" w:cs="Times New Roman"/>
+          <w:color w:val="333333"/>
+          <w:sz w:val="16"/>
+          <w:szCs w:val="20"/>
+          <w:lang w:val="en-AU" w:eastAsia="zh-CN"/>
+        </w:rPr>
+        <w:t> </w:t>
+      </w:r>
+    </w:p>
+    <w:p>
+      <w:pPr>
+        <w:shd w:val="clear" w:color="auto" w:fill="EEEEEE"/>
+        <w:rPr>
+          <w:rFonts w:ascii="Helvetica Neue" w:eastAsia="Times New Roman" w:hAnsi="Helvetica Neue" w:cs="Times New Roman"/>
+          <w:color w:val="333333"/>
+          <w:sz w:val="16"/>
+          <w:szCs w:val="20"/>
+          <w:lang w:val="en-AU" w:eastAsia="zh-CN"/>
+        </w:rPr>
+      </w:pPr>
+      <w:r>
+        <w:rPr>
+          <w:rFonts w:ascii="Helvetica Neue" w:eastAsia="Times New Roman" w:hAnsi="Helvetica Neue" w:cs="Times New Roman"/>
+          <w:color w:val="333333"/>
+          <w:sz w:val="16"/>
+          <w:szCs w:val="20"/>
+          <w:lang w:val="en-AU" w:eastAsia="zh-CN"/>
+        </w:rPr>
+        <w:t xml:space="preserve">Such noise will not be avoided by setting minimum word occurrence=4, but WILL by </w:t>
+      </w:r>
+      <w:proofErr w:type="spellStart"/>
+      <w:r>
+        <w:rPr>
+          <w:rFonts w:ascii="Helvetica Neue" w:eastAsia="Times New Roman" w:hAnsi="Helvetica Neue" w:cs="Times New Roman"/>
+          <w:color w:val="333333"/>
+          <w:sz w:val="16"/>
+          <w:szCs w:val="20"/>
+          <w:lang w:val="en-AU" w:eastAsia="zh-CN"/>
+        </w:rPr>
+        <w:t>min_df</w:t>
+      </w:r>
+      <w:proofErr w:type="spellEnd"/>
+      <w:r>
+        <w:rPr>
+          <w:rFonts w:ascii="Helvetica Neue" w:eastAsia="Times New Roman" w:hAnsi="Helvetica Neue" w:cs="Times New Roman"/>
+          <w:color w:val="333333"/>
+          <w:sz w:val="16"/>
+          <w:szCs w:val="20"/>
+          <w:lang w:val="en-AU" w:eastAsia="zh-CN"/>
+        </w:rPr>
+        <w:t>=2. Setting higher minimum word occurrence</w:t>
+      </w:r>
+      <w:r>
+        <w:rPr>
+          <w:rFonts w:ascii="Helvetica Neue" w:eastAsia="Times New Roman" w:hAnsi="Helvetica Neue" w:cs="Times New Roman"/>
+          <w:color w:val="333333"/>
+          <w:sz w:val="16"/>
+          <w:szCs w:val="20"/>
+          <w:lang w:val="en-AU" w:eastAsia="zh-CN"/>
+        </w:rPr>
+        <w:t xml:space="preserve"> can be </w:t>
+      </w:r>
+      <w:r>
+        <w:rPr>
+          <w:rFonts w:ascii="Helvetica Neue" w:eastAsia="Times New Roman" w:hAnsi="Helvetica Neue" w:cs="Times New Roman"/>
+          <w:color w:val="333333"/>
+          <w:sz w:val="16"/>
+          <w:szCs w:val="20"/>
+          <w:lang w:val="en-AU" w:eastAsia="zh-CN"/>
+        </w:rPr>
+        <w:t>used</w:t>
+      </w:r>
+      <w:r>
+        <w:rPr>
+          <w:rFonts w:ascii="Helvetica Neue" w:eastAsia="Times New Roman" w:hAnsi="Helvetica Neue" w:cs="Times New Roman"/>
+          <w:color w:val="333333"/>
+          <w:sz w:val="16"/>
+          <w:szCs w:val="20"/>
+          <w:lang w:val="en-AU" w:eastAsia="zh-CN"/>
+        </w:rPr>
+        <w:t xml:space="preserve"> to compensate</w:t>
+      </w:r>
+      <w:r>
+        <w:rPr>
+          <w:rFonts w:ascii="Helvetica Neue" w:eastAsia="Times New Roman" w:hAnsi="Helvetica Neue" w:cs="Times New Roman"/>
+          <w:color w:val="333333"/>
+          <w:sz w:val="16"/>
+          <w:szCs w:val="20"/>
+          <w:lang w:val="en-AU" w:eastAsia="zh-CN"/>
+        </w:rPr>
+        <w:t xml:space="preserve">, however our sample size is just 2000 so higher threshold may cut off some </w:t>
+      </w:r>
+      <w:r>
+        <w:rPr>
+          <w:rFonts w:ascii="Helvetica Neue" w:eastAsia="Times New Roman" w:hAnsi="Helvetica Neue" w:cs="Times New Roman"/>
+          <w:color w:val="333333"/>
+          <w:sz w:val="16"/>
+          <w:szCs w:val="20"/>
+          <w:lang w:val="en-AU" w:eastAsia="zh-CN"/>
+        </w:rPr>
+        <w:t xml:space="preserve">other </w:t>
+      </w:r>
+      <w:r>
+        <w:rPr>
+          <w:rFonts w:ascii="Helvetica Neue" w:eastAsia="Times New Roman" w:hAnsi="Helvetica Neue" w:cs="Times New Roman"/>
+          <w:color w:val="333333"/>
+          <w:sz w:val="16"/>
+          <w:szCs w:val="20"/>
+          <w:lang w:val="en-AU" w:eastAsia="zh-CN"/>
+        </w:rPr>
+        <w:t>meaningful word</w:t>
+      </w:r>
+      <w:r>
+        <w:rPr>
+          <w:rFonts w:ascii="Helvetica Neue" w:eastAsia="Times New Roman" w:hAnsi="Helvetica Neue" w:cs="Times New Roman"/>
+          <w:color w:val="333333"/>
+          <w:sz w:val="16"/>
+          <w:szCs w:val="20"/>
+          <w:lang w:val="en-AU" w:eastAsia="zh-CN"/>
+        </w:rPr>
+        <w:t>s</w:t>
+      </w:r>
+      <w:r>
+        <w:rPr>
+          <w:rFonts w:ascii="Helvetica Neue" w:eastAsia="Times New Roman" w:hAnsi="Helvetica Neue" w:cs="Times New Roman"/>
+          <w:color w:val="333333"/>
+          <w:sz w:val="16"/>
+          <w:szCs w:val="20"/>
+          <w:lang w:val="en-AU" w:eastAsia="zh-CN"/>
+        </w:rPr>
+        <w:t>.</w:t>
+      </w:r>
+    </w:p>
+    <w:p>
+      <w:pPr>
+        <w:rPr>
+          <w:rFonts w:ascii="Georgia" w:hAnsi="Georgia"/>
+          <w:color w:val="333333"/>
+          <w:sz w:val="20"/>
+          <w:shd w:val="clear" w:color="auto" w:fill="FFFFFF"/>
+          <w:lang w:val="en-AU"/>
+        </w:rPr>
+      </w:pPr>
+    </w:p>
+    <w:p>
+      <w:pPr>
+        <w:rPr>
+          <w:rFonts w:ascii="Georgia" w:hAnsi="Georgia"/>
+          <w:color w:val="333333"/>
+          <w:sz w:val="20"/>
+          <w:shd w:val="clear" w:color="auto" w:fill="FFFFFF"/>
+        </w:rPr>
+      </w:pPr>
+      <w:r>
+        <w:rPr>
+          <w:rFonts w:ascii="Georgia" w:hAnsi="Georgia"/>
+          <w:color w:val="333333"/>
+          <w:sz w:val="20"/>
+          <w:shd w:val="clear" w:color="auto" w:fill="FFFFFF"/>
+        </w:rPr>
+        <w:t>Our settings mean</w:t>
+      </w:r>
+      <w:r>
+        <w:rPr>
+          <w:rFonts w:ascii="Georgia" w:hAnsi="Georgia"/>
+          <w:color w:val="333333"/>
+          <w:sz w:val="20"/>
+          <w:shd w:val="clear" w:color="auto" w:fill="FFFFFF"/>
+        </w:rPr>
+        <w:t xml:space="preserve"> two things:</w:t>
+      </w:r>
+    </w:p>
+    <w:p>
+      <w:pPr>
+        <w:rPr>
+          <w:rFonts w:ascii="Georgia" w:hAnsi="Georgia"/>
+          <w:color w:val="333333"/>
+          <w:sz w:val="20"/>
+          <w:shd w:val="clear" w:color="auto" w:fill="FFFFFF"/>
+        </w:rPr>
+      </w:pPr>
+      <w:r>
+        <w:rPr>
+          <w:rFonts w:ascii="Georgia" w:hAnsi="Georgia"/>
+          <w:color w:val="333333"/>
+          <w:sz w:val="20"/>
           <w:shd w:val="clear" w:color="auto" w:fill="FFFFFF"/>
         </w:rPr>
         <w:t xml:space="preserve">1. If a word appears more than 42% of the documents, it will be excluded from the BOW. </w:t>
@@ -1427,6 +1992,7 @@
         <w:rPr>
           <w:rFonts w:ascii="Georgia" w:hAnsi="Georgia"/>
           <w:color w:val="333333"/>
+          <w:sz w:val="20"/>
           <w:shd w:val="clear" w:color="auto" w:fill="FFFFFF"/>
         </w:rPr>
       </w:pPr>
@@ -1436,7 +2002,7 @@
         <w:rPr>
           <w:rFonts w:ascii="Helvetica" w:hAnsi="Helvetica"/>
           <w:color w:val="1D1F22"/>
-          <w:sz w:val="22"/>
+          <w:sz w:val="18"/>
           <w:szCs w:val="22"/>
           <w:shd w:val="clear" w:color="auto" w:fill="FFFFFF"/>
         </w:rPr>
@@ -1445,6 +2011,7 @@
         <w:rPr>
           <w:rFonts w:ascii="Georgia" w:hAnsi="Georgia"/>
           <w:color w:val="333333"/>
+          <w:sz w:val="20"/>
           <w:shd w:val="clear" w:color="auto" w:fill="FFFFFF"/>
         </w:rPr>
         <w:t>2. If a word appears at a</w:t>
@@ -1453,7 +2020,7 @@
         <w:rPr>
           <w:rFonts w:ascii="Helvetica" w:hAnsi="Helvetica"/>
           <w:color w:val="1D1F22"/>
-          <w:sz w:val="22"/>
+          <w:sz w:val="18"/>
           <w:szCs w:val="22"/>
           <w:shd w:val="clear" w:color="auto" w:fill="FFFFFF"/>
         </w:rPr>
@@ -1464,7 +2031,7 @@
         <w:rPr>
           <w:rFonts w:ascii="Helvetica" w:hAnsi="Helvetica"/>
           <w:color w:val="1D1F22"/>
-          <w:sz w:val="22"/>
+          <w:sz w:val="18"/>
           <w:szCs w:val="22"/>
           <w:shd w:val="clear" w:color="auto" w:fill="FFFFFF"/>
         </w:rPr>
@@ -1475,7 +2042,7 @@
         <w:rPr>
           <w:rFonts w:ascii="Helvetica" w:hAnsi="Helvetica"/>
           <w:color w:val="1D1F22"/>
-          <w:sz w:val="22"/>
+          <w:sz w:val="18"/>
           <w:szCs w:val="22"/>
           <w:shd w:val="clear" w:color="auto" w:fill="FFFFFF"/>
         </w:rPr>
@@ -1485,7 +2052,7 @@
         <w:rPr>
           <w:rFonts w:ascii="Helvetica" w:hAnsi="Helvetica"/>
           <w:color w:val="1D1F22"/>
-          <w:sz w:val="22"/>
+          <w:sz w:val="18"/>
           <w:szCs w:val="22"/>
           <w:shd w:val="clear" w:color="auto" w:fill="FFFFFF"/>
         </w:rPr>
@@ -1495,7 +2062,7 @@
         <w:rPr>
           <w:rFonts w:ascii="Helvetica" w:hAnsi="Helvetica"/>
           <w:color w:val="1D1F22"/>
-          <w:sz w:val="22"/>
+          <w:sz w:val="18"/>
           <w:szCs w:val="22"/>
           <w:shd w:val="clear" w:color="auto" w:fill="FFFFFF"/>
         </w:rPr>
@@ -1505,7 +2072,7 @@
         <w:rPr>
           <w:rFonts w:ascii="Helvetica" w:hAnsi="Helvetica"/>
           <w:color w:val="1D1F22"/>
-          <w:sz w:val="22"/>
+          <w:sz w:val="18"/>
           <w:szCs w:val="22"/>
           <w:shd w:val="clear" w:color="auto" w:fill="FFFFFF"/>
         </w:rPr>
@@ -1515,7 +2082,7 @@
         <w:rPr>
           <w:rFonts w:ascii="Helvetica" w:hAnsi="Helvetica"/>
           <w:color w:val="1D1F22"/>
-          <w:sz w:val="22"/>
+          <w:sz w:val="18"/>
           <w:szCs w:val="22"/>
           <w:shd w:val="clear" w:color="auto" w:fill="FFFFFF"/>
         </w:rPr>
@@ -1525,7 +2092,7 @@
         <w:rPr>
           <w:rFonts w:ascii="Helvetica" w:hAnsi="Helvetica"/>
           <w:color w:val="1D1F22"/>
-          <w:sz w:val="22"/>
+          <w:sz w:val="18"/>
           <w:szCs w:val="22"/>
           <w:shd w:val="clear" w:color="auto" w:fill="FFFFFF"/>
         </w:rPr>
@@ -1535,7 +2102,7 @@
         <w:rPr>
           <w:rFonts w:ascii="Helvetica" w:hAnsi="Helvetica"/>
           <w:color w:val="1D1F22"/>
-          <w:sz w:val="22"/>
+          <w:sz w:val="18"/>
           <w:szCs w:val="22"/>
           <w:shd w:val="clear" w:color="auto" w:fill="FFFFFF"/>
         </w:rPr>
@@ -1546,7 +2113,7 @@
         <w:rPr>
           <w:rFonts w:ascii="Helvetica" w:hAnsi="Helvetica"/>
           <w:color w:val="1D1F22"/>
-          <w:sz w:val="22"/>
+          <w:sz w:val="18"/>
           <w:szCs w:val="22"/>
           <w:shd w:val="clear" w:color="auto" w:fill="FFFFFF"/>
         </w:rPr>
@@ -1557,7 +2124,7 @@
         <w:rPr>
           <w:rFonts w:ascii="Helvetica" w:hAnsi="Helvetica"/>
           <w:color w:val="1D1F22"/>
-          <w:sz w:val="22"/>
+          <w:sz w:val="18"/>
           <w:szCs w:val="22"/>
           <w:shd w:val="clear" w:color="auto" w:fill="FFFFFF"/>
         </w:rPr>
@@ -1567,7 +2134,7 @@
         <w:rPr>
           <w:rFonts w:ascii="Helvetica" w:hAnsi="Helvetica"/>
           <w:color w:val="1D1F22"/>
-          <w:sz w:val="22"/>
+          <w:sz w:val="18"/>
           <w:szCs w:val="22"/>
           <w:shd w:val="clear" w:color="auto" w:fill="FFFFFF"/>
         </w:rPr>
@@ -1578,7 +2145,7 @@
         <w:rPr>
           <w:rFonts w:ascii="Helvetica" w:hAnsi="Helvetica"/>
           <w:color w:val="1D1F22"/>
-          <w:sz w:val="22"/>
+          <w:sz w:val="18"/>
           <w:szCs w:val="22"/>
           <w:shd w:val="clear" w:color="auto" w:fill="FFFFFF"/>
         </w:rPr>
@@ -1589,7 +2156,7 @@
         <w:rPr>
           <w:rFonts w:ascii="Helvetica" w:hAnsi="Helvetica"/>
           <w:color w:val="1D1F22"/>
-          <w:sz w:val="22"/>
+          <w:sz w:val="18"/>
           <w:szCs w:val="22"/>
           <w:shd w:val="clear" w:color="auto" w:fill="FFFFFF"/>
         </w:rPr>
@@ -1599,7 +2166,7 @@
         <w:rPr>
           <w:rFonts w:ascii="Helvetica" w:hAnsi="Helvetica"/>
           <w:color w:val="1D1F22"/>
-          <w:sz w:val="22"/>
+          <w:sz w:val="18"/>
           <w:szCs w:val="22"/>
           <w:shd w:val="clear" w:color="auto" w:fill="FFFFFF"/>
         </w:rPr>
@@ -1609,115 +2176,401 @@
         <w:rPr>
           <w:rFonts w:ascii="Helvetica" w:hAnsi="Helvetica"/>
           <w:color w:val="1D1F22"/>
-          <w:sz w:val="22"/>
+          <w:sz w:val="18"/>
           <w:szCs w:val="22"/>
           <w:shd w:val="clear" w:color="auto" w:fill="FFFFFF"/>
         </w:rPr>
-        <w:t xml:space="preserve"> they performed similar however given we just have 2000 samples, we don’t want to cut too many low frequency words ( e.g. word ‘</w:t>
+        <w:t xml:space="preserve"> they performed similar however given we just have 2000 samples, we don’t want to cut too many low frequency words ( e.g. word ‘magnificent’ only occurs 3 times in 2000 samples</w:t>
       </w:r>
       <w:r>
         <w:rPr>
           <w:rFonts w:ascii="Helvetica" w:hAnsi="Helvetica"/>
           <w:color w:val="1D1F22"/>
-          <w:sz w:val="22"/>
+          <w:sz w:val="18"/>
           <w:szCs w:val="22"/>
           <w:shd w:val="clear" w:color="auto" w:fill="FFFFFF"/>
         </w:rPr>
-        <w:t>magnificent</w:t>
-      </w:r>
+        <w:t xml:space="preserve">, we don’t want to set </w:t>
+      </w:r>
+      <w:proofErr w:type="spellStart"/>
       <w:r>
         <w:rPr>
           <w:rFonts w:ascii="Helvetica" w:hAnsi="Helvetica"/>
           <w:color w:val="1D1F22"/>
-          <w:sz w:val="22"/>
+          <w:sz w:val="18"/>
           <w:szCs w:val="22"/>
           <w:shd w:val="clear" w:color="auto" w:fill="FFFFFF"/>
         </w:rPr>
-        <w:t>’ only occurs 3 times in 2000 samples</w:t>
-      </w:r>
+        <w:t>min_df</w:t>
+      </w:r>
+      <w:proofErr w:type="spellEnd"/>
       <w:r>
         <w:rPr>
           <w:rFonts w:ascii="Helvetica" w:hAnsi="Helvetica"/>
           <w:color w:val="1D1F22"/>
-          <w:sz w:val="22"/>
+          <w:sz w:val="18"/>
           <w:szCs w:val="22"/>
           <w:shd w:val="clear" w:color="auto" w:fill="FFFFFF"/>
         </w:rPr>
-        <w:t xml:space="preserve">, we don’t want to set </w:t>
-      </w:r>
-      <w:proofErr w:type="spellStart"/>
+        <w:t>=4 to exclude it</w:t>
+      </w:r>
       <w:r>
         <w:rPr>
           <w:rFonts w:ascii="Helvetica" w:hAnsi="Helvetica"/>
           <w:color w:val="1D1F22"/>
-          <w:sz w:val="22"/>
+          <w:sz w:val="18"/>
           <w:szCs w:val="22"/>
           <w:shd w:val="clear" w:color="auto" w:fill="FFFFFF"/>
         </w:rPr>
+        <w:t>).</w:t>
+      </w:r>
+    </w:p>
+    <w:p>
+      <w:pPr>
+        <w:rPr>
+          <w:rFonts w:ascii="Georgia" w:hAnsi="Georgia"/>
+          <w:color w:val="333333"/>
+          <w:sz w:val="20"/>
+          <w:shd w:val="clear" w:color="auto" w:fill="FFFFFF"/>
+        </w:rPr>
+      </w:pPr>
+    </w:p>
+    <w:p>
+      <w:pPr>
+        <w:rPr>
+          <w:rFonts w:ascii="Georgia" w:hAnsi="Georgia"/>
+          <w:color w:val="333333"/>
+          <w:sz w:val="20"/>
+          <w:shd w:val="clear" w:color="auto" w:fill="FFFFFF"/>
+        </w:rPr>
+      </w:pPr>
+      <w:r>
+        <w:rPr>
+          <w:rFonts w:ascii="Georgia" w:hAnsi="Georgia"/>
+          <w:color w:val="333333"/>
+          <w:sz w:val="20"/>
+          <w:shd w:val="clear" w:color="auto" w:fill="FFFFFF"/>
+        </w:rPr>
+        <w:t>Using</w:t>
+      </w:r>
+      <w:r>
+        <w:rPr>
+          <w:rFonts w:ascii="Georgia" w:hAnsi="Georgia"/>
+          <w:color w:val="333333"/>
+          <w:sz w:val="20"/>
+          <w:shd w:val="clear" w:color="auto" w:fill="FFFFFF"/>
+        </w:rPr>
+        <w:t xml:space="preserve"> the combination of </w:t>
+      </w:r>
+      <w:proofErr w:type="spellStart"/>
+      <w:r>
+        <w:rPr>
+          <w:rFonts w:ascii="Georgia" w:hAnsi="Georgia"/>
+          <w:color w:val="333333"/>
+          <w:sz w:val="20"/>
+          <w:shd w:val="clear" w:color="auto" w:fill="FFFFFF"/>
+        </w:rPr>
+        <w:t>max_df</w:t>
+      </w:r>
+      <w:proofErr w:type="spellEnd"/>
+      <w:r>
+        <w:rPr>
+          <w:rFonts w:ascii="Georgia" w:hAnsi="Georgia"/>
+          <w:color w:val="333333"/>
+          <w:sz w:val="20"/>
+          <w:shd w:val="clear" w:color="auto" w:fill="FFFFFF"/>
+        </w:rPr>
+        <w:t xml:space="preserve">=0.42, </w:t>
+      </w:r>
+      <w:proofErr w:type="spellStart"/>
+      <w:r>
+        <w:rPr>
+          <w:rFonts w:ascii="Georgia" w:hAnsi="Georgia"/>
+          <w:color w:val="333333"/>
+          <w:sz w:val="20"/>
+          <w:shd w:val="clear" w:color="auto" w:fill="FFFFFF"/>
+        </w:rPr>
         <w:t>min_df</w:t>
       </w:r>
       <w:proofErr w:type="spellEnd"/>
       <w:r>
         <w:rPr>
-          <w:rFonts w:ascii="Helvetica" w:hAnsi="Helvetica"/>
-          <w:color w:val="1D1F22"/>
-          <w:sz w:val="22"/>
-          <w:szCs w:val="22"/>
-          <w:shd w:val="clear" w:color="auto" w:fill="FFFFFF"/>
-        </w:rPr>
-        <w:t>=4 to exclude it</w:t>
-      </w:r>
-      <w:bookmarkStart w:id="0" w:name="_GoBack"/>
-      <w:bookmarkEnd w:id="0"/>
-      <w:r>
-        <w:rPr>
-          <w:rFonts w:ascii="Helvetica" w:hAnsi="Helvetica"/>
-          <w:color w:val="1D1F22"/>
-          <w:sz w:val="22"/>
-          <w:szCs w:val="22"/>
+          <w:rFonts w:ascii="Georgia" w:hAnsi="Georgia"/>
+          <w:color w:val="333333"/>
+          <w:sz w:val="20"/>
+          <w:shd w:val="clear" w:color="auto" w:fill="FFFFFF"/>
+        </w:rPr>
+        <w:t xml:space="preserve">=3 and the </w:t>
+      </w:r>
+      <w:proofErr w:type="spellStart"/>
+      <w:r>
+        <w:rPr>
+          <w:rFonts w:ascii="Georgia" w:hAnsi="Georgia"/>
+          <w:color w:val="333333"/>
+          <w:sz w:val="20"/>
+          <w:shd w:val="clear" w:color="auto" w:fill="FFFFFF"/>
+        </w:rPr>
+        <w:t>stop_word</w:t>
+      </w:r>
+      <w:proofErr w:type="spellEnd"/>
+      <w:r>
+        <w:rPr>
+          <w:rFonts w:ascii="Georgia" w:hAnsi="Georgia"/>
+          <w:color w:val="333333"/>
+          <w:sz w:val="20"/>
+          <w:shd w:val="clear" w:color="auto" w:fill="FFFFFF"/>
+        </w:rPr>
+        <w:t xml:space="preserve"> list above, we have </w:t>
+      </w:r>
+      <w:r>
+        <w:rPr>
+          <w:rFonts w:ascii="Georgia" w:hAnsi="Georgia"/>
+          <w:color w:val="333333"/>
+          <w:sz w:val="20"/>
+          <w:shd w:val="clear" w:color="auto" w:fill="FFFFFF"/>
+        </w:rPr>
+        <w:t>input vector</w:t>
+      </w:r>
+      <w:r>
+        <w:rPr>
+          <w:rFonts w:ascii="Georgia" w:hAnsi="Georgia"/>
+          <w:color w:val="333333"/>
+          <w:sz w:val="20"/>
+          <w:shd w:val="clear" w:color="auto" w:fill="FFFFFF"/>
+        </w:rPr>
+        <w:t>s</w:t>
+      </w:r>
+      <w:r>
+        <w:rPr>
+          <w:rFonts w:ascii="Georgia" w:hAnsi="Georgia"/>
+          <w:color w:val="333333"/>
+          <w:sz w:val="20"/>
+          <w:shd w:val="clear" w:color="auto" w:fill="FFFFFF"/>
+        </w:rPr>
+        <w:t xml:space="preserve"> with length of 4606 (words</w:t>
+      </w:r>
+      <w:r>
+        <w:rPr>
+          <w:rFonts w:ascii="Georgia" w:hAnsi="Georgia"/>
+          <w:color w:val="333333"/>
+          <w:sz w:val="20"/>
+          <w:shd w:val="clear" w:color="auto" w:fill="FFFFFF"/>
+        </w:rPr>
+        <w:t>/features</w:t>
+      </w:r>
+      <w:r>
+        <w:rPr>
+          <w:rFonts w:ascii="Georgia" w:hAnsi="Georgia"/>
+          <w:color w:val="333333"/>
+          <w:sz w:val="20"/>
           <w:shd w:val="clear" w:color="auto" w:fill="FFFFFF"/>
         </w:rPr>
         <w:t>).</w:t>
       </w:r>
-    </w:p>
-    <w:p>
-      <w:pPr>
-        <w:rPr>
-          <w:rFonts w:ascii="Georgia" w:hAnsi="Georgia"/>
-          <w:color w:val="333333"/>
-          <w:shd w:val="clear" w:color="auto" w:fill="FFFFFF"/>
-        </w:rPr>
-      </w:pPr>
-    </w:p>
-    <w:p>
-      <w:pPr>
-        <w:rPr>
-          <w:rFonts w:ascii="Georgia" w:hAnsi="Georgia"/>
-          <w:color w:val="333333"/>
-          <w:shd w:val="clear" w:color="auto" w:fill="FFFFFF"/>
-        </w:rPr>
-      </w:pPr>
-      <w:r>
-        <w:rPr>
-          <w:rFonts w:ascii="Georgia" w:hAnsi="Georgia"/>
-          <w:color w:val="333333"/>
-          <w:shd w:val="clear" w:color="auto" w:fill="FFFFFF"/>
-        </w:rPr>
-        <w:t>Using</w:t>
-      </w:r>
-      <w:r>
-        <w:rPr>
-          <w:rFonts w:ascii="Georgia" w:hAnsi="Georgia"/>
-          <w:color w:val="333333"/>
-          <w:shd w:val="clear" w:color="auto" w:fill="FFFFFF"/>
-        </w:rPr>
-        <w:t xml:space="preserve"> the combination of </w:t>
+      <w:r>
+        <w:rPr>
+          <w:rFonts w:ascii="Georgia" w:hAnsi="Georgia"/>
+          <w:color w:val="333333"/>
+          <w:sz w:val="20"/>
+          <w:shd w:val="clear" w:color="auto" w:fill="FFFFFF"/>
+        </w:rPr>
+        <w:t xml:space="preserve"> </w:t>
+      </w:r>
+    </w:p>
+    <w:p>
+      <w:pPr>
+        <w:rPr>
+          <w:rFonts w:ascii="Georgia" w:hAnsi="Georgia"/>
+          <w:color w:val="333333"/>
+          <w:sz w:val="20"/>
+          <w:shd w:val="clear" w:color="auto" w:fill="FFFFFF"/>
+        </w:rPr>
+      </w:pPr>
+    </w:p>
+    <w:p>
+      <w:pPr>
+        <w:rPr>
+          <w:rFonts w:ascii="Georgia" w:hAnsi="Georgia"/>
+          <w:color w:val="333333"/>
+          <w:sz w:val="20"/>
+          <w:shd w:val="clear" w:color="auto" w:fill="FFFFFF"/>
+        </w:rPr>
+      </w:pPr>
+      <w:r>
+        <w:rPr>
+          <w:rFonts w:ascii="Georgia" w:hAnsi="Georgia"/>
+          <w:color w:val="333333"/>
+          <w:sz w:val="20"/>
+          <w:shd w:val="clear" w:color="auto" w:fill="FFFFFF"/>
+        </w:rPr>
+        <w:t>However, we also observed the vector size 4606 is higher than sample size</w:t>
+      </w:r>
+      <w:r>
+        <w:rPr>
+          <w:rFonts w:ascii="Georgia" w:hAnsi="Georgia"/>
+          <w:color w:val="333333"/>
+          <w:sz w:val="20"/>
+          <w:shd w:val="clear" w:color="auto" w:fill="FFFFFF"/>
+        </w:rPr>
+        <w:t xml:space="preserve"> (2000). We tested with L1 regularization </w:t>
+      </w:r>
+      <w:r>
+        <w:rPr>
+          <w:rFonts w:ascii="Georgia" w:hAnsi="Georgia"/>
+          <w:color w:val="333333"/>
+          <w:sz w:val="20"/>
+          <w:shd w:val="clear" w:color="auto" w:fill="FFFFFF"/>
+        </w:rPr>
+        <w:t xml:space="preserve">(later pages) </w:t>
+      </w:r>
+      <w:r>
+        <w:rPr>
+          <w:rFonts w:ascii="Georgia" w:hAnsi="Georgia"/>
+          <w:color w:val="333333"/>
+          <w:sz w:val="20"/>
+          <w:shd w:val="clear" w:color="auto" w:fill="FFFFFF"/>
+        </w:rPr>
+        <w:t>we can see that it actually use</w:t>
+      </w:r>
+      <w:r>
+        <w:rPr>
+          <w:rFonts w:ascii="Georgia" w:hAnsi="Georgia"/>
+          <w:color w:val="333333"/>
+          <w:sz w:val="20"/>
+          <w:shd w:val="clear" w:color="auto" w:fill="FFFFFF"/>
+        </w:rPr>
+        <w:t>s</w:t>
+      </w:r>
+      <w:r>
+        <w:rPr>
+          <w:rFonts w:ascii="Georgia" w:hAnsi="Georgia"/>
+          <w:color w:val="333333"/>
+          <w:sz w:val="20"/>
+          <w:shd w:val="clear" w:color="auto" w:fill="FFFFFF"/>
+        </w:rPr>
+        <w:t xml:space="preserve"> only around 300 features – for determining 1 start from 5 star reviews using logistic classifier. </w:t>
+      </w:r>
+    </w:p>
+    <w:p>
+      <w:pPr>
+        <w:rPr>
+          <w:rFonts w:ascii="Georgia" w:hAnsi="Georgia"/>
+          <w:color w:val="333333"/>
+          <w:sz w:val="20"/>
+          <w:shd w:val="clear" w:color="auto" w:fill="FFFFFF"/>
+        </w:rPr>
+      </w:pPr>
+      <w:r>
+        <w:rPr>
+          <w:rFonts w:ascii="Georgia" w:hAnsi="Georgia"/>
+          <w:color w:val="333333"/>
+          <w:sz w:val="20"/>
+          <w:shd w:val="clear" w:color="auto" w:fill="FFFFFF"/>
+        </w:rPr>
+        <w:t xml:space="preserve">&gt; </w:t>
+      </w:r>
+      <w:proofErr w:type="gramStart"/>
+      <w:r>
+        <w:rPr>
+          <w:rFonts w:ascii="Georgia" w:hAnsi="Georgia"/>
+          <w:color w:val="333333"/>
+          <w:sz w:val="20"/>
+          <w:shd w:val="clear" w:color="auto" w:fill="FFFFFF"/>
+        </w:rPr>
+        <w:t>sum(</w:t>
       </w:r>
       <w:proofErr w:type="spellStart"/>
-      <w:r>
-        <w:rPr>
-          <w:rFonts w:ascii="Georgia" w:hAnsi="Georgia"/>
-          <w:color w:val="333333"/>
+      <w:proofErr w:type="gramEnd"/>
+      <w:r>
+        <w:rPr>
+          <w:rFonts w:ascii="Georgia" w:hAnsi="Georgia"/>
+          <w:color w:val="333333"/>
+          <w:sz w:val="20"/>
+          <w:shd w:val="clear" w:color="auto" w:fill="FFFFFF"/>
+        </w:rPr>
+        <w:t>logistic_clf.coef</w:t>
+      </w:r>
+      <w:proofErr w:type="spellEnd"/>
+      <w:r>
+        <w:rPr>
+          <w:rFonts w:ascii="Georgia" w:hAnsi="Georgia"/>
+          <w:color w:val="333333"/>
+          <w:sz w:val="20"/>
+          <w:shd w:val="clear" w:color="auto" w:fill="FFFFFF"/>
+        </w:rPr>
+        <w:t>_[0]==0)</w:t>
+      </w:r>
+    </w:p>
+    <w:p>
+      <w:pPr>
+        <w:rPr>
+          <w:rFonts w:ascii="Georgia" w:hAnsi="Georgia"/>
+          <w:color w:val="333333"/>
+          <w:sz w:val="20"/>
+          <w:shd w:val="clear" w:color="auto" w:fill="FFFFFF"/>
+        </w:rPr>
+      </w:pPr>
+      <w:r>
+        <w:rPr>
+          <w:rFonts w:ascii="Georgia" w:hAnsi="Georgia"/>
+          <w:color w:val="333333"/>
+          <w:sz w:val="20"/>
+          <w:shd w:val="clear" w:color="auto" w:fill="FFFFFF"/>
+        </w:rPr>
+        <w:t xml:space="preserve">&gt; </w:t>
+      </w:r>
+      <w:r>
+        <w:rPr>
+          <w:rFonts w:ascii="Georgia" w:hAnsi="Georgia"/>
+          <w:color w:val="333333"/>
+          <w:sz w:val="20"/>
+          <w:shd w:val="clear" w:color="auto" w:fill="FFFFFF"/>
+        </w:rPr>
+        <w:t>4290</w:t>
+      </w:r>
+    </w:p>
+    <w:p>
+      <w:pPr>
+        <w:rPr>
+          <w:rFonts w:ascii="Georgia" w:hAnsi="Georgia"/>
+          <w:color w:val="333333"/>
+          <w:sz w:val="20"/>
+          <w:shd w:val="clear" w:color="auto" w:fill="FFFFFF"/>
+        </w:rPr>
+      </w:pPr>
+      <w:r>
+        <w:rPr>
+          <w:rFonts w:ascii="Georgia" w:hAnsi="Georgia"/>
+          <w:color w:val="333333"/>
+          <w:sz w:val="20"/>
+          <w:shd w:val="clear" w:color="auto" w:fill="FFFFFF"/>
+        </w:rPr>
+        <w:t>We don’t extend more discussion for</w:t>
+      </w:r>
+      <w:r>
+        <w:rPr>
+          <w:rFonts w:ascii="Georgia" w:hAnsi="Georgia"/>
+          <w:color w:val="333333"/>
+          <w:sz w:val="20"/>
+          <w:shd w:val="clear" w:color="auto" w:fill="FFFFFF"/>
+        </w:rPr>
+        <w:t xml:space="preserve"> possible</w:t>
+      </w:r>
+      <w:r>
+        <w:rPr>
+          <w:rFonts w:ascii="Georgia" w:hAnsi="Georgia"/>
+          <w:color w:val="333333"/>
+          <w:sz w:val="20"/>
+          <w:shd w:val="clear" w:color="auto" w:fill="FFFFFF"/>
+        </w:rPr>
+        <w:t xml:space="preserve"> lower </w:t>
+      </w:r>
+      <w:proofErr w:type="spellStart"/>
+      <w:r>
+        <w:rPr>
+          <w:rFonts w:ascii="Georgia" w:hAnsi="Georgia"/>
+          <w:color w:val="333333"/>
+          <w:sz w:val="20"/>
           <w:shd w:val="clear" w:color="auto" w:fill="FFFFFF"/>
         </w:rPr>
         <w:t>max_df</w:t>
@@ -1727,15 +2580,17 @@
         <w:rPr>
           <w:rFonts w:ascii="Georgia" w:hAnsi="Georgia"/>
           <w:color w:val="333333"/>
-          <w:shd w:val="clear" w:color="auto" w:fill="FFFFFF"/>
-        </w:rPr>
-        <w:t xml:space="preserve">=0.42, </w:t>
+          <w:sz w:val="20"/>
+          <w:shd w:val="clear" w:color="auto" w:fill="FFFFFF"/>
+        </w:rPr>
+        <w:t xml:space="preserve"> or higher </w:t>
       </w:r>
       <w:proofErr w:type="spellStart"/>
       <w:r>
         <w:rPr>
           <w:rFonts w:ascii="Georgia" w:hAnsi="Georgia"/>
           <w:color w:val="333333"/>
+          <w:sz w:val="20"/>
           <w:shd w:val="clear" w:color="auto" w:fill="FFFFFF"/>
         </w:rPr>
         <w:t>min_df</w:t>
@@ -1745,117 +2600,28 @@
         <w:rPr>
           <w:rFonts w:ascii="Georgia" w:hAnsi="Georgia"/>
           <w:color w:val="333333"/>
-          <w:shd w:val="clear" w:color="auto" w:fill="FFFFFF"/>
-        </w:rPr>
-        <w:t xml:space="preserve">=3 and the </w:t>
-      </w:r>
-      <w:proofErr w:type="spellStart"/>
-      <w:r>
-        <w:rPr>
-          <w:rFonts w:ascii="Georgia" w:hAnsi="Georgia"/>
-          <w:color w:val="333333"/>
-          <w:shd w:val="clear" w:color="auto" w:fill="FFFFFF"/>
-        </w:rPr>
-        <w:t>stop_word</w:t>
-      </w:r>
-      <w:proofErr w:type="spellEnd"/>
-      <w:r>
-        <w:rPr>
-          <w:rFonts w:ascii="Georgia" w:hAnsi="Georgia"/>
-          <w:color w:val="333333"/>
-          <w:shd w:val="clear" w:color="auto" w:fill="FFFFFF"/>
-        </w:rPr>
-        <w:t xml:space="preserve"> list above, we have </w:t>
-      </w:r>
-      <w:r>
-        <w:rPr>
-          <w:rFonts w:ascii="Georgia" w:hAnsi="Georgia"/>
-          <w:color w:val="333333"/>
-          <w:shd w:val="clear" w:color="auto" w:fill="FFFFFF"/>
-        </w:rPr>
-        <w:t>input vector</w:t>
-      </w:r>
-      <w:r>
-        <w:rPr>
-          <w:rFonts w:ascii="Georgia" w:hAnsi="Georgia"/>
-          <w:color w:val="333333"/>
-          <w:shd w:val="clear" w:color="auto" w:fill="FFFFFF"/>
-        </w:rPr>
-        <w:t>s</w:t>
-      </w:r>
-      <w:r>
-        <w:rPr>
-          <w:rFonts w:ascii="Georgia" w:hAnsi="Georgia"/>
-          <w:color w:val="333333"/>
-          <w:shd w:val="clear" w:color="auto" w:fill="FFFFFF"/>
-        </w:rPr>
-        <w:t xml:space="preserve"> with length of </w:t>
-      </w:r>
-      <w:r>
-        <w:rPr>
-          <w:rFonts w:ascii="Georgia" w:hAnsi="Georgia"/>
-          <w:color w:val="333333"/>
-          <w:shd w:val="clear" w:color="auto" w:fill="FFFFFF"/>
-        </w:rPr>
-        <w:t>4606</w:t>
-      </w:r>
-      <w:r>
-        <w:rPr>
-          <w:rFonts w:ascii="Georgia" w:hAnsi="Georgia"/>
-          <w:color w:val="333333"/>
-          <w:shd w:val="clear" w:color="auto" w:fill="FFFFFF"/>
-        </w:rPr>
-        <w:t xml:space="preserve"> (words</w:t>
-      </w:r>
-      <w:r>
-        <w:rPr>
-          <w:rFonts w:ascii="Georgia" w:hAnsi="Georgia"/>
-          <w:color w:val="333333"/>
-          <w:shd w:val="clear" w:color="auto" w:fill="FFFFFF"/>
-        </w:rPr>
-        <w:t>/features</w:t>
-      </w:r>
-      <w:r>
-        <w:rPr>
-          <w:rFonts w:ascii="Georgia" w:hAnsi="Georgia"/>
-          <w:color w:val="333333"/>
-          <w:shd w:val="clear" w:color="auto" w:fill="FFFFFF"/>
-        </w:rPr>
-        <w:t>).</w:t>
-      </w:r>
-    </w:p>
-    <w:p>
-      <w:pPr>
-        <w:pStyle w:val="Heading4"/>
-        <w:shd w:val="clear" w:color="auto" w:fill="FFFFFF"/>
-        <w:spacing w:before="165" w:beforeAutospacing="0" w:after="165" w:afterAutospacing="0"/>
-        <w:rPr>
-          <w:rFonts w:ascii="Helvetica Neue" w:hAnsi="Helvetica Neue"/>
-          <w:color w:val="333333"/>
-          <w:sz w:val="30"/>
-          <w:szCs w:val="30"/>
-        </w:rPr>
-      </w:pPr>
-    </w:p>
-    <w:p>
-      <w:pPr>
-        <w:rPr>
-          <w:rFonts w:ascii="Helvetica Neue" w:eastAsia="Times New Roman" w:hAnsi="Helvetica Neue" w:cs="Times New Roman"/>
-          <w:b/>
-          <w:bCs/>
-          <w:color w:val="333333"/>
-          <w:sz w:val="30"/>
-          <w:szCs w:val="30"/>
-        </w:rPr>
-      </w:pPr>
-      <w:r>
-        <w:rPr>
-          <w:rFonts w:ascii="Helvetica Neue" w:hAnsi="Helvetica Neue"/>
-          <w:color w:val="333333"/>
-          <w:sz w:val="30"/>
-          <w:szCs w:val="30"/>
-        </w:rPr>
-        <w:br w:type="page"/>
+          <w:sz w:val="20"/>
+          <w:shd w:val="clear" w:color="auto" w:fill="FFFFFF"/>
+        </w:rPr>
+        <w:t xml:space="preserve"> or </w:t>
+      </w:r>
+      <w:r>
+        <w:rPr>
+          <w:rFonts w:ascii="Georgia" w:hAnsi="Georgia"/>
+          <w:color w:val="333333"/>
+          <w:sz w:val="20"/>
+          <w:shd w:val="clear" w:color="auto" w:fill="FFFFFF"/>
+        </w:rPr>
+        <w:t xml:space="preserve">much </w:t>
+      </w:r>
+      <w:r>
+        <w:rPr>
+          <w:rFonts w:ascii="Georgia" w:hAnsi="Georgia"/>
+          <w:color w:val="333333"/>
+          <w:sz w:val="20"/>
+          <w:shd w:val="clear" w:color="auto" w:fill="FFFFFF"/>
+        </w:rPr>
+        <w:t>longer stop word list, due to the page &amp; time limitation.</w:t>
       </w:r>
     </w:p>
     <w:p>
@@ -2106,8 +2872,28 @@
           <w:color w:val="333333"/>
           <w:szCs w:val="30"/>
         </w:rPr>
-        <w:t>. Except that, all other words have their counts lower than 1000.</w:t>
-      </w:r>
+        <w:t xml:space="preserve">. Except that, all other words have their counts lower than </w:t>
+      </w:r>
+      <w:r>
+        <w:rPr>
+          <w:rFonts w:ascii="Georgia" w:hAnsi="Georgia" w:cstheme="minorHAnsi"/>
+          <w:b w:val="0"/>
+          <w:color w:val="333333"/>
+          <w:szCs w:val="30"/>
+        </w:rPr>
+        <w:t>10</w:t>
+      </w:r>
+      <w:r>
+        <w:rPr>
+          <w:rFonts w:ascii="Georgia" w:hAnsi="Georgia" w:cstheme="minorHAnsi"/>
+          <w:b w:val="0"/>
+          <w:color w:val="333333"/>
+          <w:szCs w:val="30"/>
+        </w:rPr>
+        <w:t>00.</w:t>
+      </w:r>
+      <w:bookmarkStart w:id="0" w:name="_GoBack"/>
+      <w:bookmarkEnd w:id="0"/>
     </w:p>
     <w:p>
       <w:pPr>
@@ -10279,15 +11065,15 @@
         <w:rPr>
           <w:rFonts w:ascii="Georgia" w:hAnsi="Georgia"/>
           <w:color w:val="333333"/>
-          <w:sz w:val="20"/>
-          <w:shd w:val="clear" w:color="auto" w:fill="FFFFFF"/>
-        </w:rPr>
-      </w:pPr>
-      <w:r>
-        <w:rPr>
-          <w:rFonts w:ascii="Georgia" w:hAnsi="Georgia"/>
-          <w:color w:val="333333"/>
-          <w:sz w:val="20"/>
+          <w:sz w:val="18"/>
+          <w:shd w:val="clear" w:color="auto" w:fill="FFFFFF"/>
+        </w:rPr>
+      </w:pPr>
+      <w:r>
+        <w:rPr>
+          <w:rFonts w:ascii="Georgia" w:hAnsi="Georgia"/>
+          <w:color w:val="333333"/>
+          <w:sz w:val="18"/>
           <w:shd w:val="clear" w:color="auto" w:fill="FFFFFF"/>
         </w:rPr>
         <w:t>First of all, a</w:t>
@@ -10296,7 +11082,7 @@
         <w:rPr>
           <w:rFonts w:ascii="Georgia" w:hAnsi="Georgia"/>
           <w:color w:val="333333"/>
-          <w:sz w:val="20"/>
+          <w:sz w:val="18"/>
           <w:shd w:val="clear" w:color="auto" w:fill="FFFFFF"/>
         </w:rPr>
         <w:t xml:space="preserve">mong the </w:t>
@@ -10305,7 +11091,7 @@
         <w:rPr>
           <w:rFonts w:ascii="Georgia" w:hAnsi="Georgia"/>
           <w:color w:val="333333"/>
-          <w:sz w:val="20"/>
+          <w:sz w:val="18"/>
           <w:shd w:val="clear" w:color="auto" w:fill="FFFFFF"/>
         </w:rPr>
         <w:t xml:space="preserve">top </w:t>
@@ -10314,7 +11100,7 @@
         <w:rPr>
           <w:rFonts w:ascii="Georgia" w:hAnsi="Georgia"/>
           <w:color w:val="333333"/>
-          <w:sz w:val="20"/>
+          <w:sz w:val="18"/>
           <w:shd w:val="clear" w:color="auto" w:fill="FFFFFF"/>
         </w:rPr>
         <w:t>5 matches, first 4 of them are good matches</w:t>
@@ -10323,7 +11109,7 @@
         <w:rPr>
           <w:rFonts w:ascii="Georgia" w:hAnsi="Georgia"/>
           <w:color w:val="333333"/>
-          <w:sz w:val="20"/>
+          <w:sz w:val="18"/>
           <w:shd w:val="clear" w:color="auto" w:fill="FFFFFF"/>
         </w:rPr>
         <w:t>.</w:t>
@@ -10332,7 +11118,7 @@
         <w:rPr>
           <w:rFonts w:ascii="Georgia" w:hAnsi="Georgia"/>
           <w:color w:val="333333"/>
-          <w:sz w:val="20"/>
+          <w:sz w:val="18"/>
           <w:shd w:val="clear" w:color="auto" w:fill="FFFFFF"/>
         </w:rPr>
         <w:t xml:space="preserve"> </w:t>
@@ -10341,7 +11127,7 @@
         <w:rPr>
           <w:rFonts w:ascii="Georgia" w:hAnsi="Georgia"/>
           <w:color w:val="333333"/>
-          <w:sz w:val="20"/>
+          <w:sz w:val="18"/>
           <w:shd w:val="clear" w:color="auto" w:fill="FFFFFF"/>
         </w:rPr>
         <w:t>They have cosine distances: 0.6299, 0.4576, 0.4444 and 0.3849</w:t>
@@ -10350,82 +11136,408 @@
         <w:rPr>
           <w:rFonts w:ascii="Georgia" w:hAnsi="Georgia"/>
           <w:color w:val="333333"/>
-          <w:sz w:val="20"/>
-          <w:shd w:val="clear" w:color="auto" w:fill="FFFFFF"/>
-        </w:rPr>
-        <w:t xml:space="preserve"> and their ‘star score=1’, which matches the query ‘</w:t>
-      </w:r>
-      <w:r>
-        <w:rPr>
-          <w:rFonts w:ascii="Georgia" w:hAnsi="Georgia"/>
-          <w:color w:val="333333"/>
-          <w:sz w:val="20"/>
-          <w:shd w:val="clear" w:color="auto" w:fill="FFFFFF"/>
-        </w:rPr>
-        <w:t>Horrible customer service</w:t>
-      </w:r>
-      <w:r>
-        <w:rPr>
-          <w:rFonts w:ascii="Georgia" w:hAnsi="Georgia"/>
-          <w:color w:val="333333"/>
-          <w:sz w:val="20"/>
-          <w:shd w:val="clear" w:color="auto" w:fill="FFFFFF"/>
-        </w:rPr>
-        <w:t>’</w:t>
-      </w:r>
-      <w:r>
-        <w:rPr>
-          <w:rFonts w:ascii="Georgia" w:hAnsi="Georgia"/>
-          <w:color w:val="333333"/>
-          <w:sz w:val="20"/>
+          <w:sz w:val="18"/>
+          <w:shd w:val="clear" w:color="auto" w:fill="FFFFFF"/>
+        </w:rPr>
+        <w:t xml:space="preserve"> and their ‘star score=1’, which matches the query ‘Horrible customer service’</w:t>
+      </w:r>
+      <w:r>
+        <w:rPr>
+          <w:rFonts w:ascii="Georgia" w:hAnsi="Georgia"/>
+          <w:color w:val="333333"/>
+          <w:sz w:val="18"/>
           <w:shd w:val="clear" w:color="auto" w:fill="FFFFFF"/>
         </w:rPr>
         <w:t>.</w:t>
       </w:r>
-    </w:p>
-    <w:p>
-      <w:pPr>
-        <w:rPr>
-          <w:rFonts w:ascii="Georgia" w:hAnsi="Georgia"/>
-          <w:color w:val="333333"/>
-          <w:sz w:val="20"/>
-          <w:shd w:val="clear" w:color="auto" w:fill="FFFFFF"/>
-        </w:rPr>
-      </w:pPr>
-    </w:p>
-    <w:p>
-      <w:pPr>
-        <w:rPr>
-          <w:rFonts w:ascii="Georgia" w:hAnsi="Georgia"/>
-          <w:color w:val="333333"/>
-          <w:sz w:val="20"/>
-          <w:shd w:val="clear" w:color="auto" w:fill="FFFFFF"/>
-        </w:rPr>
-      </w:pPr>
-      <w:r>
-        <w:rPr>
-          <w:rFonts w:ascii="Georgia" w:hAnsi="Georgia"/>
-          <w:color w:val="333333"/>
-          <w:sz w:val="20"/>
-          <w:shd w:val="clear" w:color="auto" w:fill="FFFFFF"/>
-        </w:rPr>
-        <w:t>And then we look at all the distances scores retrieved, and plot their accuracy &amp; number of matches against the cosine distance thresholds (the k-nearest returned results must have a cosine distance larger than the threshold in order to be considered as a match).</w:t>
-      </w:r>
-    </w:p>
-    <w:p>
-      <w:pPr>
-        <w:rPr>
-          <w:rFonts w:ascii="Georgia" w:hAnsi="Georgia"/>
-          <w:color w:val="333333"/>
-          <w:sz w:val="20"/>
-          <w:shd w:val="clear" w:color="auto" w:fill="FFFFFF"/>
-        </w:rPr>
-      </w:pPr>
-      <w:r>
-        <w:rPr>
-          <w:rFonts w:ascii="Georgia" w:hAnsi="Georgia"/>
-          <w:color w:val="333333"/>
-          <w:sz w:val="20"/>
+      <w:r>
+        <w:rPr>
+          <w:rFonts w:ascii="Georgia" w:hAnsi="Georgia"/>
+          <w:color w:val="333333"/>
+          <w:sz w:val="18"/>
+          <w:shd w:val="clear" w:color="auto" w:fill="FFFFFF"/>
+        </w:rPr>
+        <w:t xml:space="preserve"> They are chosen because:</w:t>
+      </w:r>
+    </w:p>
+    <w:p>
+      <w:pPr>
+        <w:pStyle w:val="ListParagraph"/>
+        <w:numPr>
+          <w:ilvl w:val="0"/>
+          <w:numId w:val="6"/>
+        </w:numPr>
+        <w:rPr>
+          <w:rFonts w:ascii="Georgia" w:hAnsi="Georgia"/>
+          <w:color w:val="333333"/>
+          <w:sz w:val="18"/>
+          <w:shd w:val="clear" w:color="auto" w:fill="FFFFFF"/>
+        </w:rPr>
+      </w:pPr>
+      <w:r>
+        <w:rPr>
+          <w:rFonts w:ascii="Georgia" w:hAnsi="Georgia"/>
+          <w:color w:val="333333"/>
+          <w:sz w:val="18"/>
+          <w:shd w:val="clear" w:color="auto" w:fill="FFFFFF"/>
+        </w:rPr>
+        <w:t>They are all marked as 1 star score, quite negative similar to the query.</w:t>
+      </w:r>
+    </w:p>
+    <w:p>
+      <w:pPr>
+        <w:pStyle w:val="ListParagraph"/>
+        <w:numPr>
+          <w:ilvl w:val="0"/>
+          <w:numId w:val="6"/>
+        </w:numPr>
+        <w:rPr>
+          <w:rFonts w:ascii="Georgia" w:hAnsi="Georgia"/>
+          <w:color w:val="333333"/>
+          <w:sz w:val="18"/>
+          <w:shd w:val="clear" w:color="auto" w:fill="FFFFFF"/>
+        </w:rPr>
+      </w:pPr>
+      <w:r>
+        <w:rPr>
+          <w:rFonts w:ascii="Georgia" w:hAnsi="Georgia"/>
+          <w:color w:val="333333"/>
+          <w:sz w:val="18"/>
+          <w:shd w:val="clear" w:color="auto" w:fill="FFFFFF"/>
+        </w:rPr>
+        <w:t>They have lots of words matching the query ‘horrible’ – 1</w:t>
+      </w:r>
+      <w:r>
+        <w:rPr>
+          <w:rFonts w:ascii="Georgia" w:hAnsi="Georgia"/>
+          <w:color w:val="333333"/>
+          <w:sz w:val="18"/>
+          <w:shd w:val="clear" w:color="auto" w:fill="FFFFFF"/>
+          <w:vertAlign w:val="superscript"/>
+        </w:rPr>
+        <w:t>st</w:t>
+      </w:r>
+      <w:r>
+        <w:rPr>
+          <w:rFonts w:ascii="Georgia" w:hAnsi="Georgia"/>
+          <w:color w:val="333333"/>
+          <w:sz w:val="18"/>
+          <w:shd w:val="clear" w:color="auto" w:fill="FFFFFF"/>
+        </w:rPr>
+        <w:t>, 2</w:t>
+      </w:r>
+      <w:r>
+        <w:rPr>
+          <w:rFonts w:ascii="Georgia" w:hAnsi="Georgia"/>
+          <w:color w:val="333333"/>
+          <w:sz w:val="18"/>
+          <w:shd w:val="clear" w:color="auto" w:fill="FFFFFF"/>
+          <w:vertAlign w:val="superscript"/>
+        </w:rPr>
+        <w:t>nd</w:t>
+      </w:r>
+      <w:r>
+        <w:rPr>
+          <w:rFonts w:ascii="Georgia" w:hAnsi="Georgia"/>
+          <w:color w:val="333333"/>
+          <w:sz w:val="18"/>
+          <w:shd w:val="clear" w:color="auto" w:fill="FFFFFF"/>
+        </w:rPr>
+        <w:t xml:space="preserve"> &amp; 3</w:t>
+      </w:r>
+      <w:r>
+        <w:rPr>
+          <w:rFonts w:ascii="Georgia" w:hAnsi="Georgia"/>
+          <w:color w:val="333333"/>
+          <w:sz w:val="18"/>
+          <w:shd w:val="clear" w:color="auto" w:fill="FFFFFF"/>
+          <w:vertAlign w:val="superscript"/>
+        </w:rPr>
+        <w:t>rd</w:t>
+      </w:r>
+      <w:r>
+        <w:rPr>
+          <w:rFonts w:ascii="Georgia" w:hAnsi="Georgia"/>
+          <w:color w:val="333333"/>
+          <w:sz w:val="18"/>
+          <w:shd w:val="clear" w:color="auto" w:fill="FFFFFF"/>
+        </w:rPr>
+        <w:t xml:space="preserve"> matches, ‘customer’ – 1</w:t>
+      </w:r>
+      <w:r>
+        <w:rPr>
+          <w:rFonts w:ascii="Georgia" w:hAnsi="Georgia"/>
+          <w:color w:val="333333"/>
+          <w:sz w:val="18"/>
+          <w:shd w:val="clear" w:color="auto" w:fill="FFFFFF"/>
+          <w:vertAlign w:val="superscript"/>
+        </w:rPr>
+        <w:t>st</w:t>
+      </w:r>
+      <w:r>
+        <w:rPr>
+          <w:rFonts w:ascii="Georgia" w:hAnsi="Georgia"/>
+          <w:color w:val="333333"/>
+          <w:sz w:val="18"/>
+          <w:shd w:val="clear" w:color="auto" w:fill="FFFFFF"/>
+        </w:rPr>
+        <w:t>, 4</w:t>
+      </w:r>
+      <w:r>
+        <w:rPr>
+          <w:rFonts w:ascii="Georgia" w:hAnsi="Georgia"/>
+          <w:color w:val="333333"/>
+          <w:sz w:val="18"/>
+          <w:shd w:val="clear" w:color="auto" w:fill="FFFFFF"/>
+          <w:vertAlign w:val="superscript"/>
+        </w:rPr>
+        <w:t>th</w:t>
+      </w:r>
+      <w:r>
+        <w:rPr>
+          <w:rFonts w:ascii="Georgia" w:hAnsi="Georgia"/>
+          <w:color w:val="333333"/>
+          <w:sz w:val="18"/>
+          <w:shd w:val="clear" w:color="auto" w:fill="FFFFFF"/>
+        </w:rPr>
+        <w:t xml:space="preserve"> matches,  ‘service’ – 1</w:t>
+      </w:r>
+      <w:r>
+        <w:rPr>
+          <w:rFonts w:ascii="Georgia" w:hAnsi="Georgia"/>
+          <w:color w:val="333333"/>
+          <w:sz w:val="18"/>
+          <w:shd w:val="clear" w:color="auto" w:fill="FFFFFF"/>
+          <w:vertAlign w:val="superscript"/>
+        </w:rPr>
+        <w:t>st</w:t>
+      </w:r>
+      <w:r>
+        <w:rPr>
+          <w:rFonts w:ascii="Georgia" w:hAnsi="Georgia"/>
+          <w:color w:val="333333"/>
+          <w:sz w:val="18"/>
+          <w:shd w:val="clear" w:color="auto" w:fill="FFFFFF"/>
+        </w:rPr>
+        <w:t>, 2</w:t>
+      </w:r>
+      <w:r>
+        <w:rPr>
+          <w:rFonts w:ascii="Georgia" w:hAnsi="Georgia"/>
+          <w:color w:val="333333"/>
+          <w:sz w:val="18"/>
+          <w:shd w:val="clear" w:color="auto" w:fill="FFFFFF"/>
+          <w:vertAlign w:val="superscript"/>
+        </w:rPr>
+        <w:t>nd</w:t>
+      </w:r>
+      <w:r>
+        <w:rPr>
+          <w:rFonts w:ascii="Georgia" w:hAnsi="Georgia"/>
+          <w:color w:val="333333"/>
+          <w:sz w:val="18"/>
+          <w:shd w:val="clear" w:color="auto" w:fill="FFFFFF"/>
+        </w:rPr>
+        <w:t>, 3</w:t>
+      </w:r>
+      <w:r>
+        <w:rPr>
+          <w:rFonts w:ascii="Georgia" w:hAnsi="Georgia"/>
+          <w:color w:val="333333"/>
+          <w:sz w:val="18"/>
+          <w:shd w:val="clear" w:color="auto" w:fill="FFFFFF"/>
+          <w:vertAlign w:val="superscript"/>
+        </w:rPr>
+        <w:t>rd</w:t>
+      </w:r>
+      <w:r>
+        <w:rPr>
+          <w:rFonts w:ascii="Georgia" w:hAnsi="Georgia"/>
+          <w:color w:val="333333"/>
+          <w:sz w:val="18"/>
+          <w:shd w:val="clear" w:color="auto" w:fill="FFFFFF"/>
+        </w:rPr>
+        <w:t>, 4</w:t>
+      </w:r>
+      <w:r>
+        <w:rPr>
+          <w:rFonts w:ascii="Georgia" w:hAnsi="Georgia"/>
+          <w:color w:val="333333"/>
+          <w:sz w:val="18"/>
+          <w:shd w:val="clear" w:color="auto" w:fill="FFFFFF"/>
+          <w:vertAlign w:val="superscript"/>
+        </w:rPr>
+        <w:t>th</w:t>
+      </w:r>
+      <w:r>
+        <w:rPr>
+          <w:rFonts w:ascii="Georgia" w:hAnsi="Georgia"/>
+          <w:color w:val="333333"/>
+          <w:sz w:val="18"/>
+          <w:shd w:val="clear" w:color="auto" w:fill="FFFFFF"/>
+        </w:rPr>
+        <w:t>. This will yield high cosine distance to the query.</w:t>
+      </w:r>
+    </w:p>
+    <w:p>
+      <w:pPr>
+        <w:pStyle w:val="ListParagraph"/>
+        <w:numPr>
+          <w:ilvl w:val="0"/>
+          <w:numId w:val="6"/>
+        </w:numPr>
+        <w:rPr>
+          <w:rFonts w:ascii="Georgia" w:hAnsi="Georgia"/>
+          <w:color w:val="333333"/>
+          <w:sz w:val="18"/>
+          <w:shd w:val="clear" w:color="auto" w:fill="FFFFFF"/>
+        </w:rPr>
+      </w:pPr>
+      <w:r>
+        <w:rPr>
+          <w:rFonts w:ascii="Georgia" w:hAnsi="Georgia"/>
+          <w:color w:val="333333"/>
+          <w:sz w:val="18"/>
+          <w:shd w:val="clear" w:color="auto" w:fill="FFFFFF"/>
+        </w:rPr>
+        <w:t>5</w:t>
+      </w:r>
+      <w:r>
+        <w:rPr>
+          <w:rFonts w:ascii="Georgia" w:hAnsi="Georgia"/>
+          <w:color w:val="333333"/>
+          <w:sz w:val="18"/>
+          <w:shd w:val="clear" w:color="auto" w:fill="FFFFFF"/>
+          <w:vertAlign w:val="superscript"/>
+        </w:rPr>
+        <w:t>th</w:t>
+      </w:r>
+      <w:r>
+        <w:rPr>
+          <w:rFonts w:ascii="Georgia" w:hAnsi="Georgia"/>
+          <w:color w:val="333333"/>
+          <w:sz w:val="18"/>
+          <w:shd w:val="clear" w:color="auto" w:fill="FFFFFF"/>
+        </w:rPr>
+        <w:t xml:space="preserve"> </w:t>
+      </w:r>
+      <w:r>
+        <w:rPr>
+          <w:rFonts w:ascii="Georgia" w:hAnsi="Georgia"/>
+          <w:color w:val="333333"/>
+          <w:sz w:val="18"/>
+          <w:shd w:val="clear" w:color="auto" w:fill="FFFFFF"/>
+        </w:rPr>
+        <w:t xml:space="preserve">result </w:t>
+      </w:r>
+      <w:r>
+        <w:rPr>
+          <w:rFonts w:ascii="Georgia" w:hAnsi="Georgia"/>
+          <w:color w:val="333333"/>
+          <w:sz w:val="18"/>
+          <w:shd w:val="clear" w:color="auto" w:fill="FFFFFF"/>
+        </w:rPr>
+        <w:t>however is not a good match, but it was returned due it matches ‘customer’ and ‘service’ which brings it close enough to the query based on cosine distance. But we don’t choose it, since ‘customer’ and ‘service’ are not the defining factor for the star of the review, ‘horrible’ is the word which define it as negative. Later using logistic regression will have the weights adjusted/converged to more important words and correctly classify them</w:t>
+      </w:r>
+      <w:r>
+        <w:rPr>
+          <w:rFonts w:ascii="Georgia" w:hAnsi="Georgia"/>
+          <w:color w:val="333333"/>
+          <w:sz w:val="18"/>
+          <w:shd w:val="clear" w:color="auto" w:fill="FFFFFF"/>
+        </w:rPr>
+        <w:t xml:space="preserve"> (tested 5</w:t>
+      </w:r>
+      <w:r>
+        <w:rPr>
+          <w:rFonts w:ascii="Georgia" w:hAnsi="Georgia"/>
+          <w:color w:val="333333"/>
+          <w:sz w:val="18"/>
+          <w:shd w:val="clear" w:color="auto" w:fill="FFFFFF"/>
+          <w:vertAlign w:val="superscript"/>
+        </w:rPr>
+        <w:t>th</w:t>
+      </w:r>
+      <w:r>
+        <w:rPr>
+          <w:rFonts w:ascii="Georgia" w:hAnsi="Georgia"/>
+          <w:color w:val="333333"/>
+          <w:sz w:val="18"/>
+          <w:shd w:val="clear" w:color="auto" w:fill="FFFFFF"/>
+        </w:rPr>
+        <w:t xml:space="preserve"> review with logistics and it’s classified as 5)</w:t>
+      </w:r>
+      <w:r>
+        <w:rPr>
+          <w:rFonts w:ascii="Georgia" w:hAnsi="Georgia"/>
+          <w:color w:val="333333"/>
+          <w:sz w:val="18"/>
+          <w:shd w:val="clear" w:color="auto" w:fill="FFFFFF"/>
+        </w:rPr>
+        <w:t>.</w:t>
+      </w:r>
+    </w:p>
+    <w:p>
+      <w:pPr>
+        <w:rPr>
+          <w:rFonts w:ascii="Georgia" w:hAnsi="Georgia"/>
+          <w:color w:val="333333"/>
+          <w:sz w:val="18"/>
+          <w:shd w:val="clear" w:color="auto" w:fill="FFFFFF"/>
+        </w:rPr>
+      </w:pPr>
+    </w:p>
+    <w:p>
+      <w:pPr>
+        <w:rPr>
+          <w:rFonts w:ascii="Georgia" w:hAnsi="Georgia"/>
+          <w:color w:val="333333"/>
+          <w:sz w:val="18"/>
+          <w:shd w:val="clear" w:color="auto" w:fill="FFFFFF"/>
+        </w:rPr>
+      </w:pPr>
+      <w:r>
+        <w:rPr>
+          <w:rFonts w:ascii="Georgia" w:hAnsi="Georgia"/>
+          <w:color w:val="333333"/>
+          <w:sz w:val="18"/>
+          <w:shd w:val="clear" w:color="auto" w:fill="FFFFFF"/>
+        </w:rPr>
+        <w:t xml:space="preserve">And then we look at all </w:t>
+      </w:r>
+      <w:r>
+        <w:rPr>
+          <w:rFonts w:ascii="Georgia" w:hAnsi="Georgia"/>
+          <w:color w:val="333333"/>
+          <w:sz w:val="18"/>
+          <w:shd w:val="clear" w:color="auto" w:fill="FFFFFF"/>
+        </w:rPr>
+        <w:t>other sample with their</w:t>
+      </w:r>
+      <w:r>
+        <w:rPr>
+          <w:rFonts w:ascii="Georgia" w:hAnsi="Georgia"/>
+          <w:color w:val="333333"/>
+          <w:sz w:val="18"/>
+          <w:shd w:val="clear" w:color="auto" w:fill="FFFFFF"/>
+        </w:rPr>
+        <w:t xml:space="preserve"> distances scores retrieved, and plot their accuracy &amp; number of matches against the cosine distance thresholds (the k-nearest returned results must have a cosine distance larger than the threshold in order to be considered as a match).</w:t>
+      </w:r>
+    </w:p>
+    <w:p>
+      <w:pPr>
+        <w:rPr>
+          <w:rFonts w:ascii="Georgia" w:hAnsi="Georgia"/>
+          <w:color w:val="333333"/>
+          <w:sz w:val="22"/>
+          <w:shd w:val="clear" w:color="auto" w:fill="FFFFFF"/>
+        </w:rPr>
+      </w:pPr>
+      <w:r>
+        <w:rPr>
+          <w:rFonts w:ascii="Georgia" w:hAnsi="Georgia"/>
+          <w:color w:val="333333"/>
+          <w:sz w:val="18"/>
           <w:shd w:val="clear" w:color="auto" w:fill="FFFFFF"/>
         </w:rPr>
         <w:t xml:space="preserve">The left plot we set K=2000 which means we include all the samples. The right plot we zoom in to just nearest 50 samples (K=50). From those plots, we can see, if we raise the threshold the accuracy will increase (tighten the selection) while the number of matches </w:t>
@@ -10434,7 +11546,7 @@
         <w:rPr>
           <w:rFonts w:ascii="Georgia" w:hAnsi="Georgia"/>
           <w:color w:val="333333"/>
-          <w:sz w:val="20"/>
+          <w:sz w:val="18"/>
           <w:shd w:val="clear" w:color="auto" w:fill="FFFFFF"/>
         </w:rPr>
         <w:t>will decrease.</w:t>
@@ -10540,42 +11652,24 @@
         <w:rPr>
           <w:rFonts w:ascii="Georgia" w:hAnsi="Georgia"/>
           <w:color w:val="333333"/>
-          <w:sz w:val="20"/>
-          <w:shd w:val="clear" w:color="auto" w:fill="FFFFFF"/>
-        </w:rPr>
-      </w:pPr>
-      <w:r>
-        <w:rPr>
-          <w:rFonts w:ascii="Georgia" w:hAnsi="Georgia"/>
-          <w:color w:val="333333"/>
-          <w:sz w:val="20"/>
-          <w:shd w:val="clear" w:color="auto" w:fill="FFFFFF"/>
-        </w:rPr>
-        <w:t>70% accuracy (0.7 in the plot) is achieved at the cosine distance threshold of &gt;</w:t>
-      </w:r>
-      <w:r>
-        <w:rPr>
-          <w:rFonts w:ascii="Georgia" w:hAnsi="Georgia"/>
-          <w:color w:val="333333"/>
-          <w:sz w:val="20"/>
-          <w:shd w:val="clear" w:color="auto" w:fill="FFFFFF"/>
-        </w:rPr>
-        <w:t>=</w:t>
-      </w:r>
-      <w:r>
-        <w:rPr>
-          <w:rFonts w:ascii="Georgia" w:hAnsi="Georgia"/>
-          <w:color w:val="333333"/>
-          <w:sz w:val="20"/>
-          <w:shd w:val="clear" w:color="auto" w:fill="FFFFFF"/>
-        </w:rPr>
-        <w:t xml:space="preserve">0.33. </w:t>
-      </w:r>
-      <w:r>
-        <w:rPr>
-          <w:rFonts w:ascii="Georgia" w:hAnsi="Georgia"/>
-          <w:color w:val="333333"/>
-          <w:sz w:val="20"/>
+          <w:sz w:val="18"/>
+          <w:shd w:val="clear" w:color="auto" w:fill="FFFFFF"/>
+        </w:rPr>
+      </w:pPr>
+      <w:r>
+        <w:rPr>
+          <w:rFonts w:ascii="Georgia" w:hAnsi="Georgia"/>
+          <w:color w:val="333333"/>
+          <w:sz w:val="18"/>
+          <w:shd w:val="clear" w:color="auto" w:fill="FFFFFF"/>
+        </w:rPr>
+        <w:t xml:space="preserve">70% accuracy (0.7 in the plot) is achieved at the cosine distance threshold of &gt;=0.33. </w:t>
+      </w:r>
+      <w:r>
+        <w:rPr>
+          <w:rFonts w:ascii="Georgia" w:hAnsi="Georgia"/>
+          <w:color w:val="333333"/>
+          <w:sz w:val="18"/>
           <w:shd w:val="clear" w:color="auto" w:fill="FFFFFF"/>
         </w:rPr>
         <w:t>At</w:t>
@@ -10584,7 +11678,7 @@
         <w:rPr>
           <w:rFonts w:ascii="Georgia" w:hAnsi="Georgia"/>
           <w:color w:val="333333"/>
-          <w:sz w:val="20"/>
+          <w:sz w:val="18"/>
           <w:shd w:val="clear" w:color="auto" w:fill="FFFFFF"/>
         </w:rPr>
         <w:t xml:space="preserve"> cosine distance threshold of 0.33, 11 documents were returned and among them </w:t>
@@ -10593,7 +11687,7 @@
         <w:rPr>
           <w:rFonts w:ascii="Georgia" w:hAnsi="Georgia"/>
           <w:color w:val="333333"/>
-          <w:sz w:val="20"/>
+          <w:sz w:val="18"/>
           <w:highlight w:val="yellow"/>
           <w:shd w:val="clear" w:color="auto" w:fill="FFFFFF"/>
         </w:rPr>
@@ -10603,7 +11697,7 @@
         <w:rPr>
           <w:rFonts w:ascii="Georgia" w:hAnsi="Georgia"/>
           <w:color w:val="333333"/>
-          <w:sz w:val="20"/>
+          <w:sz w:val="18"/>
           <w:highlight w:val="yellow"/>
           <w:shd w:val="clear" w:color="auto" w:fill="FFFFFF"/>
         </w:rPr>
@@ -10613,7 +11707,7 @@
         <w:rPr>
           <w:rFonts w:ascii="Georgia" w:hAnsi="Georgia"/>
           <w:color w:val="333333"/>
-          <w:sz w:val="20"/>
+          <w:sz w:val="18"/>
           <w:highlight w:val="yellow"/>
           <w:shd w:val="clear" w:color="auto" w:fill="FFFFFF"/>
         </w:rPr>
@@ -10623,90 +11717,81 @@
         <w:rPr>
           <w:rFonts w:ascii="Georgia" w:hAnsi="Georgia"/>
           <w:color w:val="333333"/>
-          <w:sz w:val="20"/>
+          <w:sz w:val="18"/>
+          <w:shd w:val="clear" w:color="auto" w:fill="FFFFFF"/>
+        </w:rPr>
+        <w:t xml:space="preserve">. They are shown below (wrong one are </w:t>
+      </w:r>
+      <w:r>
+        <w:rPr>
+          <w:rFonts w:ascii="Georgia" w:hAnsi="Georgia"/>
+          <w:color w:val="333333"/>
+          <w:sz w:val="18"/>
+          <w:shd w:val="clear" w:color="auto" w:fill="FFFFFF"/>
+        </w:rPr>
+        <w:t xml:space="preserve">highlighted </w:t>
+      </w:r>
+      <w:r>
+        <w:rPr>
+          <w:rFonts w:ascii="Georgia" w:hAnsi="Georgia"/>
+          <w:color w:val="333333"/>
+          <w:sz w:val="18"/>
+          <w:shd w:val="clear" w:color="auto" w:fill="FFFFFF"/>
+        </w:rPr>
+        <w:t xml:space="preserve">in </w:t>
+      </w:r>
+      <w:r>
+        <w:rPr>
+          <w:rFonts w:ascii="Georgia" w:hAnsi="Georgia"/>
+          <w:color w:val="FF0000"/>
+          <w:sz w:val="18"/>
+          <w:shd w:val="clear" w:color="auto" w:fill="FFFFFF"/>
+        </w:rPr>
+        <w:t>red</w:t>
+      </w:r>
+      <w:r>
+        <w:rPr>
+          <w:rFonts w:ascii="Georgia" w:hAnsi="Georgia"/>
+          <w:color w:val="333333"/>
+          <w:sz w:val="18"/>
+          <w:shd w:val="clear" w:color="auto" w:fill="FFFFFF"/>
+        </w:rPr>
+        <w:t>)</w:t>
+      </w:r>
+      <w:r>
+        <w:rPr>
+          <w:rFonts w:ascii="Georgia" w:hAnsi="Georgia"/>
+          <w:color w:val="333333"/>
+          <w:sz w:val="18"/>
+          <w:shd w:val="clear" w:color="auto" w:fill="FFFFFF"/>
+        </w:rPr>
+        <w:t>. We could get more documents however at the cost of low accuracy</w:t>
+      </w:r>
+      <w:r>
+        <w:rPr>
+          <w:rFonts w:ascii="Georgia" w:hAnsi="Georgia"/>
+          <w:color w:val="333333"/>
+          <w:sz w:val="18"/>
+          <w:shd w:val="clear" w:color="auto" w:fill="FFFFFF"/>
+        </w:rPr>
+        <w:t xml:space="preserve"> so we don’t go lower than 70% accuracy</w:t>
+      </w:r>
+      <w:r>
+        <w:rPr>
+          <w:rFonts w:ascii="Georgia" w:hAnsi="Georgia"/>
+          <w:color w:val="333333"/>
+          <w:sz w:val="18"/>
           <w:shd w:val="clear" w:color="auto" w:fill="FFFFFF"/>
         </w:rPr>
         <w:t>.</w:t>
       </w:r>
-      <w:r>
-        <w:rPr>
-          <w:rFonts w:ascii="Georgia" w:hAnsi="Georgia"/>
-          <w:color w:val="333333"/>
-          <w:sz w:val="20"/>
-          <w:shd w:val="clear" w:color="auto" w:fill="FFFFFF"/>
-        </w:rPr>
-        <w:t xml:space="preserve"> They are shown below (wrong one are </w:t>
-      </w:r>
-      <w:r>
-        <w:rPr>
-          <w:rFonts w:ascii="Georgia" w:hAnsi="Georgia"/>
-          <w:color w:val="333333"/>
-          <w:sz w:val="20"/>
-          <w:shd w:val="clear" w:color="auto" w:fill="FFFFFF"/>
-        </w:rPr>
-        <w:t xml:space="preserve">highlighted </w:t>
-      </w:r>
-      <w:r>
-        <w:rPr>
-          <w:rFonts w:ascii="Georgia" w:hAnsi="Georgia"/>
-          <w:color w:val="333333"/>
-          <w:sz w:val="20"/>
-          <w:shd w:val="clear" w:color="auto" w:fill="FFFFFF"/>
-        </w:rPr>
-        <w:t xml:space="preserve">in </w:t>
-      </w:r>
-      <w:r>
-        <w:rPr>
-          <w:rFonts w:ascii="Georgia" w:hAnsi="Georgia"/>
-          <w:color w:val="FF0000"/>
-          <w:sz w:val="20"/>
-          <w:shd w:val="clear" w:color="auto" w:fill="FFFFFF"/>
-        </w:rPr>
-        <w:t>red</w:t>
-      </w:r>
-      <w:r>
-        <w:rPr>
-          <w:rFonts w:ascii="Georgia" w:hAnsi="Georgia"/>
-          <w:color w:val="333333"/>
-          <w:sz w:val="20"/>
-          <w:shd w:val="clear" w:color="auto" w:fill="FFFFFF"/>
-        </w:rPr>
-        <w:t>)</w:t>
-      </w:r>
-      <w:r>
-        <w:rPr>
-          <w:rFonts w:ascii="Georgia" w:hAnsi="Georgia"/>
-          <w:color w:val="333333"/>
-          <w:sz w:val="20"/>
-          <w:shd w:val="clear" w:color="auto" w:fill="FFFFFF"/>
-        </w:rPr>
-        <w:t>. We could get more documents however at the cost of low accuracy</w:t>
-      </w:r>
-      <w:r>
-        <w:rPr>
-          <w:rFonts w:ascii="Georgia" w:hAnsi="Georgia"/>
-          <w:color w:val="333333"/>
-          <w:sz w:val="20"/>
-          <w:shd w:val="clear" w:color="auto" w:fill="FFFFFF"/>
-        </w:rPr>
-        <w:t xml:space="preserve"> so we don’t go lower than 70% accuracy</w:t>
-      </w:r>
-      <w:r>
-        <w:rPr>
-          <w:rFonts w:ascii="Georgia" w:hAnsi="Georgia"/>
-          <w:color w:val="333333"/>
-          <w:sz w:val="20"/>
-          <w:shd w:val="clear" w:color="auto" w:fill="FFFFFF"/>
-        </w:rPr>
-        <w:t>.</w:t>
-      </w:r>
-    </w:p>
-    <w:p>
-      <w:pPr>
-        <w:rPr>
-          <w:rFonts w:ascii="Georgia" w:hAnsi="Georgia"/>
-          <w:color w:val="333333"/>
-          <w:sz w:val="20"/>
+    </w:p>
+    <w:p>
+      <w:pPr>
+        <w:rPr>
+          <w:rFonts w:ascii="Georgia" w:hAnsi="Georgia"/>
+          <w:color w:val="333333"/>
+          <w:sz w:val="18"/>
           <w:shd w:val="clear" w:color="auto" w:fill="FFFFFF"/>
         </w:rPr>
       </w:pPr>
@@ -10716,7 +11801,7 @@
         <w:rPr>
           <w:rFonts w:ascii="Arial Narrow" w:hAnsi="Arial Narrow"/>
           <w:noProof/>
-          <w:sz w:val="20"/>
+          <w:sz w:val="18"/>
           <w:szCs w:val="16"/>
           <w:shd w:val="clear" w:color="auto" w:fill="FFFFFF"/>
         </w:rPr>
@@ -10726,7 +11811,7 @@
           <w:rFonts w:ascii="Arial Narrow" w:hAnsi="Arial Narrow"/>
           <w:b/>
           <w:noProof/>
-          <w:sz w:val="20"/>
+          <w:sz w:val="18"/>
           <w:szCs w:val="16"/>
           <w:shd w:val="clear" w:color="auto" w:fill="FFFFFF"/>
         </w:rPr>
@@ -10736,7 +11821,7 @@
         <w:rPr>
           <w:rFonts w:ascii="Arial Narrow" w:hAnsi="Arial Narrow"/>
           <w:noProof/>
-          <w:sz w:val="20"/>
+          <w:sz w:val="18"/>
           <w:szCs w:val="16"/>
           <w:shd w:val="clear" w:color="auto" w:fill="FFFFFF"/>
         </w:rPr>
@@ -10748,7 +11833,7 @@
         <w:rPr>
           <w:rFonts w:ascii="Arial Narrow" w:hAnsi="Arial Narrow"/>
           <w:noProof/>
-          <w:sz w:val="20"/>
+          <w:sz w:val="18"/>
           <w:szCs w:val="16"/>
           <w:shd w:val="clear" w:color="auto" w:fill="FFFFFF"/>
         </w:rPr>
@@ -10757,7 +11842,7 @@
         <w:rPr>
           <w:rFonts w:ascii="Arial Narrow" w:hAnsi="Arial Narrow"/>
           <w:noProof/>
-          <w:sz w:val="20"/>
+          <w:sz w:val="18"/>
           <w:szCs w:val="16"/>
           <w:shd w:val="clear" w:color="auto" w:fill="FFFFFF"/>
         </w:rPr>
@@ -10769,7 +11854,7 @@
         <w:rPr>
           <w:rFonts w:ascii="Arial Narrow" w:hAnsi="Arial Narrow"/>
           <w:noProof/>
-          <w:sz w:val="20"/>
+          <w:sz w:val="18"/>
           <w:szCs w:val="16"/>
           <w:shd w:val="clear" w:color="auto" w:fill="FFFFFF"/>
         </w:rPr>
@@ -10778,7 +11863,7 @@
         <w:rPr>
           <w:rFonts w:ascii="Arial Narrow" w:hAnsi="Arial Narrow"/>
           <w:noProof/>
-          <w:sz w:val="20"/>
+          <w:sz w:val="18"/>
           <w:szCs w:val="16"/>
           <w:shd w:val="clear" w:color="auto" w:fill="FFFFFF"/>
         </w:rPr>
@@ -10790,7 +11875,7 @@
         <w:rPr>
           <w:rFonts w:ascii="Arial Narrow" w:hAnsi="Arial Narrow"/>
           <w:noProof/>
-          <w:sz w:val="20"/>
+          <w:sz w:val="18"/>
           <w:szCs w:val="16"/>
           <w:shd w:val="clear" w:color="auto" w:fill="FFFFFF"/>
         </w:rPr>
@@ -10799,7 +11884,7 @@
         <w:rPr>
           <w:rFonts w:ascii="Arial Narrow" w:hAnsi="Arial Narrow"/>
           <w:noProof/>
-          <w:sz w:val="20"/>
+          <w:sz w:val="18"/>
           <w:szCs w:val="16"/>
           <w:shd w:val="clear" w:color="auto" w:fill="FFFFFF"/>
         </w:rPr>
@@ -10811,7 +11896,7 @@
         <w:rPr>
           <w:rFonts w:ascii="Arial Narrow" w:hAnsi="Arial Narrow"/>
           <w:noProof/>
-          <w:sz w:val="20"/>
+          <w:sz w:val="18"/>
           <w:szCs w:val="16"/>
           <w:shd w:val="clear" w:color="auto" w:fill="FFFFFF"/>
         </w:rPr>
@@ -10820,7 +11905,7 @@
         <w:rPr>
           <w:rFonts w:ascii="Arial Narrow" w:hAnsi="Arial Narrow"/>
           <w:noProof/>
-          <w:sz w:val="20"/>
+          <w:sz w:val="18"/>
           <w:szCs w:val="16"/>
           <w:shd w:val="clear" w:color="auto" w:fill="FFFFFF"/>
         </w:rPr>
@@ -10832,7 +11917,7 @@
         <w:rPr>
           <w:rFonts w:ascii="Arial Narrow" w:hAnsi="Arial Narrow"/>
           <w:noProof/>
-          <w:sz w:val="20"/>
+          <w:sz w:val="18"/>
           <w:szCs w:val="16"/>
           <w:shd w:val="clear" w:color="auto" w:fill="FFFFFF"/>
         </w:rPr>
@@ -10841,7 +11926,7 @@
         <w:rPr>
           <w:rFonts w:ascii="Arial Narrow" w:hAnsi="Arial Narrow"/>
           <w:noProof/>
-          <w:sz w:val="20"/>
+          <w:sz w:val="18"/>
           <w:szCs w:val="16"/>
           <w:shd w:val="clear" w:color="auto" w:fill="FFFFFF"/>
         </w:rPr>
@@ -10853,7 +11938,7 @@
         <w:rPr>
           <w:rFonts w:ascii="Arial Narrow" w:hAnsi="Arial Narrow"/>
           <w:noProof/>
-          <w:sz w:val="20"/>
+          <w:sz w:val="18"/>
           <w:szCs w:val="16"/>
           <w:shd w:val="clear" w:color="auto" w:fill="FFFFFF"/>
         </w:rPr>
@@ -10862,7 +11947,7 @@
         <w:rPr>
           <w:rFonts w:ascii="Arial Narrow" w:hAnsi="Arial Narrow"/>
           <w:noProof/>
-          <w:sz w:val="20"/>
+          <w:sz w:val="18"/>
           <w:szCs w:val="16"/>
           <w:shd w:val="clear" w:color="auto" w:fill="FFFFFF"/>
         </w:rPr>
@@ -10874,7 +11959,7 @@
         <w:rPr>
           <w:rFonts w:ascii="Arial Narrow" w:hAnsi="Arial Narrow"/>
           <w:noProof/>
-          <w:sz w:val="20"/>
+          <w:sz w:val="18"/>
           <w:szCs w:val="16"/>
           <w:shd w:val="clear" w:color="auto" w:fill="FFFFFF"/>
         </w:rPr>
@@ -10884,7 +11969,7 @@
           <w:rFonts w:ascii="Arial Narrow" w:hAnsi="Arial Narrow"/>
           <w:b/>
           <w:noProof/>
-          <w:sz w:val="20"/>
+          <w:sz w:val="18"/>
           <w:szCs w:val="16"/>
           <w:shd w:val="clear" w:color="auto" w:fill="FFFFFF"/>
         </w:rPr>
@@ -10894,7 +11979,7 @@
         <w:rPr>
           <w:rFonts w:ascii="Arial Narrow" w:hAnsi="Arial Narrow"/>
           <w:noProof/>
-          <w:sz w:val="20"/>
+          <w:sz w:val="18"/>
           <w:szCs w:val="16"/>
           <w:shd w:val="clear" w:color="auto" w:fill="FFFFFF"/>
         </w:rPr>
@@ -10906,7 +11991,7 @@
         <w:rPr>
           <w:rFonts w:ascii="Arial Narrow" w:hAnsi="Arial Narrow"/>
           <w:noProof/>
-          <w:sz w:val="20"/>
+          <w:sz w:val="18"/>
           <w:szCs w:val="16"/>
           <w:shd w:val="clear" w:color="auto" w:fill="FFFFFF"/>
         </w:rPr>
@@ -10916,7 +12001,7 @@
           <w:rFonts w:ascii="Arial Narrow" w:hAnsi="Arial Narrow"/>
           <w:b/>
           <w:noProof/>
-          <w:sz w:val="20"/>
+          <w:sz w:val="18"/>
           <w:szCs w:val="16"/>
           <w:shd w:val="clear" w:color="auto" w:fill="FFFFFF"/>
         </w:rPr>
@@ -10926,7 +12011,7 @@
         <w:rPr>
           <w:rFonts w:ascii="Arial Narrow" w:hAnsi="Arial Narrow"/>
           <w:noProof/>
-          <w:sz w:val="20"/>
+          <w:sz w:val="18"/>
           <w:szCs w:val="16"/>
           <w:shd w:val="clear" w:color="auto" w:fill="FFFFFF"/>
         </w:rPr>
@@ -10938,7 +12023,7 @@
         <w:rPr>
           <w:rFonts w:ascii="Arial Narrow" w:hAnsi="Arial Narrow"/>
           <w:noProof/>
-          <w:sz w:val="20"/>
+          <w:sz w:val="18"/>
           <w:szCs w:val="16"/>
           <w:shd w:val="clear" w:color="auto" w:fill="FFFFFF"/>
         </w:rPr>
@@ -10948,7 +12033,7 @@
           <w:rFonts w:ascii="Arial Narrow" w:hAnsi="Arial Narrow"/>
           <w:b/>
           <w:noProof/>
-          <w:sz w:val="20"/>
+          <w:sz w:val="18"/>
           <w:szCs w:val="16"/>
           <w:shd w:val="clear" w:color="auto" w:fill="FFFFFF"/>
         </w:rPr>
@@ -10958,7 +12043,7 @@
         <w:rPr>
           <w:rFonts w:ascii="Arial Narrow" w:hAnsi="Arial Narrow"/>
           <w:noProof/>
-          <w:sz w:val="20"/>
+          <w:sz w:val="18"/>
           <w:szCs w:val="16"/>
           <w:shd w:val="clear" w:color="auto" w:fill="FFFFFF"/>
         </w:rPr>
@@ -10971,7 +12056,7 @@
           <w:rFonts w:ascii="Arial Narrow" w:hAnsi="Arial Narrow"/>
           <w:noProof/>
           <w:color w:val="FF0000"/>
-          <w:sz w:val="20"/>
+          <w:sz w:val="18"/>
           <w:szCs w:val="16"/>
           <w:shd w:val="clear" w:color="auto" w:fill="FFFFFF"/>
         </w:rPr>
@@ -10982,7 +12067,7 @@
           <w:b/>
           <w:noProof/>
           <w:color w:val="FF0000"/>
-          <w:sz w:val="20"/>
+          <w:sz w:val="18"/>
           <w:szCs w:val="16"/>
           <w:shd w:val="clear" w:color="auto" w:fill="FFFFFF"/>
         </w:rPr>
@@ -10993,7 +12078,7 @@
           <w:rFonts w:ascii="Arial Narrow" w:hAnsi="Arial Narrow"/>
           <w:noProof/>
           <w:color w:val="FF0000"/>
-          <w:sz w:val="20"/>
+          <w:sz w:val="18"/>
           <w:szCs w:val="16"/>
           <w:shd w:val="clear" w:color="auto" w:fill="FFFFFF"/>
         </w:rPr>
@@ -11005,7 +12090,7 @@
         <w:rPr>
           <w:rFonts w:ascii="Arial Narrow" w:hAnsi="Arial Narrow"/>
           <w:noProof/>
-          <w:sz w:val="20"/>
+          <w:sz w:val="18"/>
           <w:szCs w:val="16"/>
           <w:shd w:val="clear" w:color="auto" w:fill="FFFFFF"/>
         </w:rPr>
@@ -11015,7 +12100,7 @@
           <w:rFonts w:ascii="Arial Narrow" w:hAnsi="Arial Narrow"/>
           <w:b/>
           <w:noProof/>
-          <w:sz w:val="20"/>
+          <w:sz w:val="18"/>
           <w:szCs w:val="16"/>
           <w:shd w:val="clear" w:color="auto" w:fill="FFFFFF"/>
         </w:rPr>
@@ -11025,7 +12110,7 @@
         <w:rPr>
           <w:rFonts w:ascii="Arial Narrow" w:hAnsi="Arial Narrow"/>
           <w:noProof/>
-          <w:sz w:val="20"/>
+          <w:sz w:val="18"/>
           <w:szCs w:val="16"/>
           <w:shd w:val="clear" w:color="auto" w:fill="FFFFFF"/>
         </w:rPr>
@@ -11038,7 +12123,7 @@
           <w:rFonts w:ascii="Arial Narrow" w:hAnsi="Arial Narrow"/>
           <w:noProof/>
           <w:color w:val="FF0000"/>
-          <w:sz w:val="20"/>
+          <w:sz w:val="18"/>
           <w:szCs w:val="16"/>
           <w:shd w:val="clear" w:color="auto" w:fill="FFFFFF"/>
         </w:rPr>
@@ -11049,7 +12134,7 @@
           <w:b/>
           <w:noProof/>
           <w:color w:val="FF0000"/>
-          <w:sz w:val="20"/>
+          <w:sz w:val="18"/>
           <w:szCs w:val="16"/>
           <w:shd w:val="clear" w:color="auto" w:fill="FFFFFF"/>
         </w:rPr>
@@ -11060,7 +12145,7 @@
           <w:rFonts w:ascii="Arial Narrow" w:hAnsi="Arial Narrow"/>
           <w:noProof/>
           <w:color w:val="FF0000"/>
-          <w:sz w:val="20"/>
+          <w:sz w:val="18"/>
           <w:szCs w:val="16"/>
           <w:shd w:val="clear" w:color="auto" w:fill="FFFFFF"/>
         </w:rPr>
@@ -11072,7 +12157,7 @@
         <w:rPr>
           <w:rFonts w:ascii="Arial Narrow" w:hAnsi="Arial Narrow"/>
           <w:noProof/>
-          <w:sz w:val="20"/>
+          <w:sz w:val="18"/>
           <w:szCs w:val="16"/>
           <w:shd w:val="clear" w:color="auto" w:fill="FFFFFF"/>
         </w:rPr>
@@ -11082,7 +12167,7 @@
           <w:rFonts w:ascii="Arial Narrow" w:hAnsi="Arial Narrow"/>
           <w:b/>
           <w:noProof/>
-          <w:sz w:val="20"/>
+          <w:sz w:val="18"/>
           <w:szCs w:val="16"/>
           <w:shd w:val="clear" w:color="auto" w:fill="FFFFFF"/>
         </w:rPr>
@@ -11092,7 +12177,7 @@
         <w:rPr>
           <w:rFonts w:ascii="Arial Narrow" w:hAnsi="Arial Narrow"/>
           <w:noProof/>
-          <w:sz w:val="20"/>
+          <w:sz w:val="18"/>
           <w:szCs w:val="16"/>
           <w:shd w:val="clear" w:color="auto" w:fill="FFFFFF"/>
         </w:rPr>
@@ -11104,7 +12189,7 @@
         <w:rPr>
           <w:rFonts w:ascii="Arial Narrow" w:hAnsi="Arial Narrow"/>
           <w:noProof/>
-          <w:sz w:val="20"/>
+          <w:sz w:val="18"/>
           <w:szCs w:val="16"/>
           <w:shd w:val="clear" w:color="auto" w:fill="FFFFFF"/>
         </w:rPr>
@@ -11114,7 +12199,7 @@
           <w:rFonts w:ascii="Arial Narrow" w:hAnsi="Arial Narrow"/>
           <w:b/>
           <w:noProof/>
-          <w:sz w:val="20"/>
+          <w:sz w:val="18"/>
           <w:szCs w:val="16"/>
           <w:shd w:val="clear" w:color="auto" w:fill="FFFFFF"/>
         </w:rPr>
@@ -11124,7 +12209,7 @@
         <w:rPr>
           <w:rFonts w:ascii="Arial Narrow" w:hAnsi="Arial Narrow"/>
           <w:noProof/>
-          <w:sz w:val="20"/>
+          <w:sz w:val="18"/>
           <w:szCs w:val="16"/>
           <w:shd w:val="clear" w:color="auto" w:fill="FFFFFF"/>
         </w:rPr>
@@ -11136,7 +12221,7 @@
         <w:rPr>
           <w:rFonts w:ascii="Arial Narrow" w:hAnsi="Arial Narrow"/>
           <w:noProof/>
-          <w:sz w:val="20"/>
+          <w:sz w:val="18"/>
           <w:szCs w:val="16"/>
           <w:shd w:val="clear" w:color="auto" w:fill="FFFFFF"/>
         </w:rPr>
@@ -11146,7 +12231,7 @@
           <w:rFonts w:ascii="Arial Narrow" w:hAnsi="Arial Narrow"/>
           <w:b/>
           <w:noProof/>
-          <w:sz w:val="20"/>
+          <w:sz w:val="18"/>
           <w:szCs w:val="16"/>
           <w:shd w:val="clear" w:color="auto" w:fill="FFFFFF"/>
         </w:rPr>
@@ -11156,7 +12241,7 @@
         <w:rPr>
           <w:rFonts w:ascii="Arial Narrow" w:hAnsi="Arial Narrow"/>
           <w:noProof/>
-          <w:sz w:val="20"/>
+          <w:sz w:val="18"/>
           <w:szCs w:val="16"/>
           <w:shd w:val="clear" w:color="auto" w:fill="FFFFFF"/>
         </w:rPr>
@@ -11168,7 +12253,7 @@
         <w:rPr>
           <w:rFonts w:ascii="Arial Narrow" w:hAnsi="Arial Narrow"/>
           <w:noProof/>
-          <w:sz w:val="20"/>
+          <w:sz w:val="18"/>
           <w:szCs w:val="16"/>
           <w:shd w:val="clear" w:color="auto" w:fill="FFFFFF"/>
         </w:rPr>
@@ -11178,7 +12263,7 @@
           <w:rFonts w:ascii="Arial Narrow" w:hAnsi="Arial Narrow"/>
           <w:b/>
           <w:noProof/>
-          <w:sz w:val="20"/>
+          <w:sz w:val="18"/>
           <w:szCs w:val="16"/>
           <w:shd w:val="clear" w:color="auto" w:fill="FFFFFF"/>
         </w:rPr>
@@ -11188,7 +12273,7 @@
         <w:rPr>
           <w:rFonts w:ascii="Arial Narrow" w:hAnsi="Arial Narrow"/>
           <w:noProof/>
-          <w:sz w:val="20"/>
+          <w:sz w:val="18"/>
           <w:szCs w:val="16"/>
           <w:shd w:val="clear" w:color="auto" w:fill="FFFFFF"/>
         </w:rPr>
@@ -11200,7 +12285,7 @@
         <w:rPr>
           <w:rFonts w:ascii="Arial Narrow" w:hAnsi="Arial Narrow"/>
           <w:noProof/>
-          <w:sz w:val="20"/>
+          <w:sz w:val="18"/>
           <w:szCs w:val="16"/>
           <w:shd w:val="clear" w:color="auto" w:fill="FFFFFF"/>
         </w:rPr>
@@ -11209,7 +12294,7 @@
         <w:rPr>
           <w:rFonts w:ascii="Arial Narrow" w:hAnsi="Arial Narrow"/>
           <w:noProof/>
-          <w:sz w:val="20"/>
+          <w:sz w:val="18"/>
           <w:szCs w:val="16"/>
           <w:shd w:val="clear" w:color="auto" w:fill="FFFFFF"/>
         </w:rPr>
@@ -11260,7 +12345,7 @@
         <w:shd w:val="clear" w:color="auto" w:fill="FFFFFF"/>
         <w:rPr>
           <w:noProof/>
-          <w:color w:val="333333"/>
+          <w:color w:val="63A35C"/>
           <w:sz w:val="18"/>
           <w:szCs w:val="14"/>
           <w:lang w:val="en-AU" w:eastAsia="zh-CN"/>
@@ -11530,17 +12615,140 @@
         </w:rPr>
         <w:t>)</w:t>
       </w:r>
-      <w:r>
-        <w:rPr>
-          <w:noProof/>
-          <w:color w:val="63A35C"/>
-          <w:sz w:val="18"/>
-          <w:szCs w:val="14"/>
-          <w:lang w:val="en-AU" w:eastAsia="zh-CN"/>
-        </w:rPr>
-        <w:br/>
-        <w:t xml:space="preserve">    </w:t>
-      </w:r>
+    </w:p>
+    <w:p>
+      <w:pPr>
+        <w:pStyle w:val="HTMLPreformatted"/>
+        <w:shd w:val="clear" w:color="auto" w:fill="FFFFFF"/>
+        <w:rPr>
+          <w:noProof/>
+          <w:color w:val="63A35C"/>
+          <w:sz w:val="18"/>
+          <w:szCs w:val="14"/>
+          <w:lang w:val="en-AU" w:eastAsia="zh-CN"/>
+        </w:rPr>
+      </w:pPr>
+      <w:r>
+        <w:rPr>
+          <w:noProof/>
+          <w:color w:val="63A35C"/>
+          <w:sz w:val="18"/>
+          <w:szCs w:val="14"/>
+          <w:lang w:val="en-AU" w:eastAsia="zh-CN"/>
+        </w:rPr>
+        <w:t xml:space="preserve">    #We tested L1 regularisation, due to higher number of features than size of the sample. </w:t>
+      </w:r>
+    </w:p>
+    <w:p>
+      <w:pPr>
+        <w:pStyle w:val="HTMLPreformatted"/>
+        <w:shd w:val="clear" w:color="auto" w:fill="FFFFFF"/>
+        <w:rPr>
+          <w:noProof/>
+          <w:color w:val="63A35C"/>
+          <w:sz w:val="18"/>
+          <w:szCs w:val="14"/>
+          <w:lang w:val="en-AU" w:eastAsia="zh-CN"/>
+        </w:rPr>
+      </w:pPr>
+      <w:r>
+        <w:rPr>
+          <w:noProof/>
+          <w:color w:val="63A35C"/>
+          <w:sz w:val="18"/>
+          <w:szCs w:val="14"/>
+          <w:lang w:val="en-AU" w:eastAsia="zh-CN"/>
+        </w:rPr>
+        <w:t xml:space="preserve">    #And it perform</w:t>
+      </w:r>
+      <w:r>
+        <w:rPr>
+          <w:noProof/>
+          <w:color w:val="63A35C"/>
+          <w:sz w:val="18"/>
+          <w:szCs w:val="14"/>
+          <w:lang w:val="en-AU" w:eastAsia="zh-CN"/>
+        </w:rPr>
+        <w:t>s</w:t>
+      </w:r>
+      <w:r>
+        <w:rPr>
+          <w:noProof/>
+          <w:color w:val="63A35C"/>
+          <w:sz w:val="18"/>
+          <w:szCs w:val="14"/>
+          <w:lang w:val="en-AU" w:eastAsia="zh-CN"/>
+        </w:rPr>
+        <w:t xml:space="preserve"> similar to L2 </w:t>
+      </w:r>
+      <w:r>
+        <w:rPr>
+          <w:noProof/>
+          <w:color w:val="63A35C"/>
+          <w:sz w:val="18"/>
+          <w:szCs w:val="14"/>
+          <w:lang w:val="en-AU" w:eastAsia="zh-CN"/>
+        </w:rPr>
+        <w:t>(</w:t>
+      </w:r>
+      <w:r>
+        <w:rPr>
+          <w:noProof/>
+          <w:color w:val="63A35C"/>
+          <w:sz w:val="18"/>
+          <w:szCs w:val="14"/>
+          <w:lang w:val="en-AU" w:eastAsia="zh-CN"/>
+        </w:rPr>
+        <w:t>by default</w:t>
+      </w:r>
+      <w:r>
+        <w:rPr>
+          <w:noProof/>
+          <w:color w:val="63A35C"/>
+          <w:sz w:val="18"/>
+          <w:szCs w:val="14"/>
+          <w:lang w:val="en-AU" w:eastAsia="zh-CN"/>
+        </w:rPr>
+        <w:t>)</w:t>
+      </w:r>
+    </w:p>
+    <w:p>
+      <w:pPr>
+        <w:pStyle w:val="HTMLPreformatted"/>
+        <w:shd w:val="clear" w:color="auto" w:fill="FFFFFF"/>
+        <w:ind w:firstLine="432"/>
+        <w:rPr>
+          <w:noProof/>
+          <w:color w:val="63A35C"/>
+          <w:sz w:val="18"/>
+          <w:szCs w:val="14"/>
+          <w:lang w:val="en-AU" w:eastAsia="zh-CN"/>
+        </w:rPr>
+      </w:pPr>
+      <w:r>
+        <w:rPr>
+          <w:noProof/>
+          <w:color w:val="63A35C"/>
+          <w:sz w:val="18"/>
+          <w:szCs w:val="14"/>
+          <w:lang w:val="en-AU" w:eastAsia="zh-CN"/>
+        </w:rPr>
+        <w:t>#clf = LogisticRegression(solver='liblinear', max_iter=100, penalty='l1')</w:t>
+      </w:r>
+    </w:p>
+    <w:p>
+      <w:pPr>
+        <w:pStyle w:val="HTMLPreformatted"/>
+        <w:shd w:val="clear" w:color="auto" w:fill="FFFFFF"/>
+        <w:ind w:firstLine="432"/>
+        <w:rPr>
+          <w:noProof/>
+          <w:color w:val="333333"/>
+          <w:sz w:val="18"/>
+          <w:szCs w:val="14"/>
+          <w:lang w:val="en-AU" w:eastAsia="zh-CN"/>
+        </w:rPr>
+      </w:pPr>
       <w:r>
         <w:rPr>
           <w:noProof/>
@@ -16713,6 +17921,95 @@
       </w:pPr>
     </w:lvl>
   </w:abstractNum>
+  <w:abstractNum w:abstractNumId="5" w15:restartNumberingAfterBreak="0">
+    <w:nsid w:val="4E780FE4"/>
+    <w:multiLevelType w:val="hybridMultilevel"/>
+    <w:tmpl w:val="7D7CA1E8"/>
+    <w:lvl w:ilvl="0" w:tplc="0C09000F">
+      <w:start w:val="1"/>
+      <w:numFmt w:val="decimal"/>
+      <w:lvlText w:val="%1."/>
+      <w:lvlJc w:val="left"/>
+      <w:pPr>
+        <w:ind w:left="720" w:hanging="360"/>
+      </w:pPr>
+      <w:rPr>
+        <w:rFonts w:hint="default"/>
+      </w:rPr>
+    </w:lvl>
+    <w:lvl w:ilvl="1" w:tplc="0C090019" w:tentative="1">
+      <w:start w:val="1"/>
+      <w:numFmt w:val="lowerLetter"/>
+      <w:lvlText w:val="%2."/>
+      <w:lvlJc w:val="left"/>
+      <w:pPr>
+        <w:ind w:left="1440" w:hanging="360"/>
+      </w:pPr>
+    </w:lvl>
+    <w:lvl w:ilvl="2" w:tplc="0C09001B" w:tentative="1">
+      <w:start w:val="1"/>
+      <w:numFmt w:val="lowerRoman"/>
+      <w:lvlText w:val="%3."/>
+      <w:lvlJc w:val="right"/>
+      <w:pPr>
+        <w:ind w:left="2160" w:hanging="180"/>
+      </w:pPr>
+    </w:lvl>
+    <w:lvl w:ilvl="3" w:tplc="0C09000F" w:tentative="1">
+      <w:start w:val="1"/>
+      <w:numFmt w:val="decimal"/>
+      <w:lvlText w:val="%4."/>
+      <w:lvlJc w:val="left"/>
+      <w:pPr>
+        <w:ind w:left="2880" w:hanging="360"/>
+      </w:pPr>
+    </w:lvl>
+    <w:lvl w:ilvl="4" w:tplc="0C090019" w:tentative="1">
+      <w:start w:val="1"/>
+      <w:numFmt w:val="lowerLetter"/>
+      <w:lvlText w:val="%5."/>
+      <w:lvlJc w:val="left"/>
+      <w:pPr>
+        <w:ind w:left="3600" w:hanging="360"/>
+      </w:pPr>
+    </w:lvl>
+    <w:lvl w:ilvl="5" w:tplc="0C09001B" w:tentative="1">
+      <w:start w:val="1"/>
+      <w:numFmt w:val="lowerRoman"/>
+      <w:lvlText w:val="%6."/>
+      <w:lvlJc w:val="right"/>
+      <w:pPr>
+        <w:ind w:left="4320" w:hanging="180"/>
+      </w:pPr>
+    </w:lvl>
+    <w:lvl w:ilvl="6" w:tplc="0C09000F" w:tentative="1">
+      <w:start w:val="1"/>
+      <w:numFmt w:val="decimal"/>
+      <w:lvlText w:val="%7."/>
+      <w:lvlJc w:val="left"/>
+      <w:pPr>
+        <w:ind w:left="5040" w:hanging="360"/>
+      </w:pPr>
+    </w:lvl>
+    <w:lvl w:ilvl="7" w:tplc="0C090019" w:tentative="1">
+      <w:start w:val="1"/>
+      <w:numFmt w:val="lowerLetter"/>
+      <w:lvlText w:val="%8."/>
+      <w:lvlJc w:val="left"/>
+      <w:pPr>
+        <w:ind w:left="5760" w:hanging="360"/>
+      </w:pPr>
+    </w:lvl>
+    <w:lvl w:ilvl="8" w:tplc="0C09001B" w:tentative="1">
+      <w:start w:val="1"/>
+      <w:numFmt w:val="lowerRoman"/>
+      <w:lvlText w:val="%9."/>
+      <w:lvlJc w:val="right"/>
+      <w:pPr>
+        <w:ind w:left="6480" w:hanging="180"/>
+      </w:pPr>
+    </w:lvl>
+  </w:abstractNum>
   <w:num w:numId="1">
     <w:abstractNumId w:val="1"/>
   </w:num>
@@ -16727,6 +18024,9 @@
   </w:num>
   <w:num w:numId="5">
     <w:abstractNumId w:val="2"/>
+  </w:num>
+  <w:num w:numId="6">
+    <w:abstractNumId w:val="5"/>
   </w:num>
 </w:numbering>
 </file>

</xml_diff>